<commit_message>
Push versione intermedia RAD
Pushata una versione aggiornata del RAD con un nuovo UC e modifiche
alle entry ed exit condition
</commit_message>
<xml_diff>
--- a/documentazione/RAD/RAD.docx
+++ b/documentazione/RAD/RAD.docx
@@ -107,7 +107,7 @@
           <w:sz w:val="36"/>
           <w:szCs w:val="44"/>
         </w:rPr>
-        <w:t>Versione 1.0</w:t>
+        <w:t>Versione 1.1</w:t>
       </w:r>
     </w:p>
     <w:p>
@@ -271,7 +271,15 @@
           <w:sz w:val="36"/>
           <w:szCs w:val="36"/>
         </w:rPr>
-        <w:t>27/10/2015</w:t>
+        <w:t>05/11</w:t>
+      </w:r>
+      <w:r>
+        <w:rPr>
+          <w:noProof/>
+          <w:sz w:val="36"/>
+          <w:szCs w:val="36"/>
+        </w:rPr>
+        <w:t>/2015</w:t>
       </w:r>
     </w:p>
     <w:p>
@@ -924,6 +932,8 @@
             <w:rPr>
               <w:rFonts w:cstheme="minorBidi"/>
               <w:noProof/>
+              <w:sz w:val="24"/>
+              <w:szCs w:val="24"/>
             </w:rPr>
           </w:pPr>
           <w:r>
@@ -935,7 +945,7 @@
           <w:r>
             <w:fldChar w:fldCharType="separate"/>
           </w:r>
-          <w:hyperlink w:anchor="_Toc433901323" w:history="1">
+          <w:hyperlink w:anchor="_Toc434501513" w:history="1">
             <w:r>
               <w:rPr>
                 <w:rStyle w:val="Collegamentoipertestuale"/>
@@ -962,7 +972,7 @@
                 <w:noProof/>
                 <w:webHidden/>
               </w:rPr>
-              <w:instrText xml:space="preserve"> PAGEREF _Toc433901323 \h </w:instrText>
+              <w:instrText xml:space="preserve"> PAGEREF _Toc434501513 \h </w:instrText>
             </w:r>
             <w:r>
               <w:rPr>
@@ -1002,9 +1012,11 @@
             <w:rPr>
               <w:rFonts w:cstheme="minorBidi"/>
               <w:noProof/>
+              <w:sz w:val="24"/>
+              <w:szCs w:val="24"/>
             </w:rPr>
           </w:pPr>
-          <w:hyperlink w:anchor="_Toc433901324" w:history="1">
+          <w:hyperlink w:anchor="_Toc434501514" w:history="1">
             <w:r>
               <w:rPr>
                 <w:rStyle w:val="Collegamentoipertestuale"/>
@@ -1031,7 +1043,7 @@
                 <w:noProof/>
                 <w:webHidden/>
               </w:rPr>
-              <w:instrText xml:space="preserve"> PAGEREF _Toc433901324 \h </w:instrText>
+              <w:instrText xml:space="preserve"> PAGEREF _Toc434501514 \h </w:instrText>
             </w:r>
             <w:r>
               <w:rPr>
@@ -1071,9 +1083,11 @@
             <w:rPr>
               <w:rFonts w:cstheme="minorBidi"/>
               <w:noProof/>
+              <w:sz w:val="24"/>
+              <w:szCs w:val="24"/>
             </w:rPr>
           </w:pPr>
-          <w:hyperlink w:anchor="_Toc433901325" w:history="1">
+          <w:hyperlink w:anchor="_Toc434501515" w:history="1">
             <w:r>
               <w:rPr>
                 <w:rStyle w:val="Collegamentoipertestuale"/>
@@ -1100,7 +1114,7 @@
                 <w:noProof/>
                 <w:webHidden/>
               </w:rPr>
-              <w:instrText xml:space="preserve"> PAGEREF _Toc433901325 \h </w:instrText>
+              <w:instrText xml:space="preserve"> PAGEREF _Toc434501515 \h </w:instrText>
             </w:r>
             <w:r>
               <w:rPr>
@@ -1140,9 +1154,11 @@
             <w:rPr>
               <w:rFonts w:cstheme="minorBidi"/>
               <w:noProof/>
+              <w:sz w:val="24"/>
+              <w:szCs w:val="24"/>
             </w:rPr>
           </w:pPr>
-          <w:hyperlink w:anchor="_Toc433901326" w:history="1">
+          <w:hyperlink w:anchor="_Toc434501516" w:history="1">
             <w:r>
               <w:rPr>
                 <w:rStyle w:val="Collegamentoipertestuale"/>
@@ -1169,7 +1185,7 @@
                 <w:noProof/>
                 <w:webHidden/>
               </w:rPr>
-              <w:instrText xml:space="preserve"> PAGEREF _Toc433901326 \h </w:instrText>
+              <w:instrText xml:space="preserve"> PAGEREF _Toc434501516 \h </w:instrText>
             </w:r>
             <w:r>
               <w:rPr>
@@ -1209,9 +1225,11 @@
             <w:rPr>
               <w:rFonts w:cstheme="minorBidi"/>
               <w:noProof/>
+              <w:sz w:val="24"/>
+              <w:szCs w:val="24"/>
             </w:rPr>
           </w:pPr>
-          <w:hyperlink w:anchor="_Toc433901327" w:history="1">
+          <w:hyperlink w:anchor="_Toc434501517" w:history="1">
             <w:r>
               <w:rPr>
                 <w:rStyle w:val="Collegamentoipertestuale"/>
@@ -1238,7 +1256,7 @@
                 <w:noProof/>
                 <w:webHidden/>
               </w:rPr>
-              <w:instrText xml:space="preserve"> PAGEREF _Toc433901327 \h </w:instrText>
+              <w:instrText xml:space="preserve"> PAGEREF _Toc434501517 \h </w:instrText>
             </w:r>
             <w:r>
               <w:rPr>
@@ -1278,9 +1296,11 @@
             <w:rPr>
               <w:rFonts w:cstheme="minorBidi"/>
               <w:noProof/>
+              <w:sz w:val="24"/>
+              <w:szCs w:val="24"/>
             </w:rPr>
           </w:pPr>
-          <w:hyperlink w:anchor="_Toc433901328" w:history="1">
+          <w:hyperlink w:anchor="_Toc434501518" w:history="1">
             <w:r>
               <w:rPr>
                 <w:rStyle w:val="Collegamentoipertestuale"/>
@@ -1307,7 +1327,7 @@
                 <w:noProof/>
                 <w:webHidden/>
               </w:rPr>
-              <w:instrText xml:space="preserve"> PAGEREF _Toc433901328 \h </w:instrText>
+              <w:instrText xml:space="preserve"> PAGEREF _Toc434501518 \h </w:instrText>
             </w:r>
             <w:r>
               <w:rPr>
@@ -1347,9 +1367,11 @@
             <w:rPr>
               <w:rFonts w:cstheme="minorBidi"/>
               <w:noProof/>
+              <w:sz w:val="24"/>
+              <w:szCs w:val="24"/>
             </w:rPr>
           </w:pPr>
-          <w:hyperlink w:anchor="_Toc433901329" w:history="1">
+          <w:hyperlink w:anchor="_Toc434501519" w:history="1">
             <w:r>
               <w:rPr>
                 <w:rStyle w:val="Collegamentoipertestuale"/>
@@ -1376,7 +1398,7 @@
                 <w:noProof/>
                 <w:webHidden/>
               </w:rPr>
-              <w:instrText xml:space="preserve"> PAGEREF _Toc433901329 \h </w:instrText>
+              <w:instrText xml:space="preserve"> PAGEREF _Toc434501519 \h </w:instrText>
             </w:r>
             <w:r>
               <w:rPr>
@@ -1416,9 +1438,11 @@
             <w:rPr>
               <w:rFonts w:cstheme="minorBidi"/>
               <w:noProof/>
+              <w:sz w:val="24"/>
+              <w:szCs w:val="24"/>
             </w:rPr>
           </w:pPr>
-          <w:hyperlink w:anchor="_Toc433901330" w:history="1">
+          <w:hyperlink w:anchor="_Toc434501520" w:history="1">
             <w:r>
               <w:rPr>
                 <w:rStyle w:val="Collegamentoipertestuale"/>
@@ -1445,7 +1469,7 @@
                 <w:noProof/>
                 <w:webHidden/>
               </w:rPr>
-              <w:instrText xml:space="preserve"> PAGEREF _Toc433901330 \h </w:instrText>
+              <w:instrText xml:space="preserve"> PAGEREF _Toc434501520 \h </w:instrText>
             </w:r>
             <w:r>
               <w:rPr>
@@ -1485,9 +1509,11 @@
             <w:rPr>
               <w:rFonts w:cstheme="minorBidi"/>
               <w:noProof/>
+              <w:sz w:val="24"/>
+              <w:szCs w:val="24"/>
             </w:rPr>
           </w:pPr>
-          <w:hyperlink w:anchor="_Toc433901331" w:history="1">
+          <w:hyperlink w:anchor="_Toc434501521" w:history="1">
             <w:r>
               <w:rPr>
                 <w:rStyle w:val="Collegamentoipertestuale"/>
@@ -1514,7 +1540,7 @@
                 <w:noProof/>
                 <w:webHidden/>
               </w:rPr>
-              <w:instrText xml:space="preserve"> PAGEREF _Toc433901331 \h </w:instrText>
+              <w:instrText xml:space="preserve"> PAGEREF _Toc434501521 \h </w:instrText>
             </w:r>
             <w:r>
               <w:rPr>
@@ -1554,9 +1580,11 @@
             <w:rPr>
               <w:rFonts w:cstheme="minorBidi"/>
               <w:noProof/>
+              <w:sz w:val="24"/>
+              <w:szCs w:val="24"/>
             </w:rPr>
           </w:pPr>
-          <w:hyperlink w:anchor="_Toc433901332" w:history="1">
+          <w:hyperlink w:anchor="_Toc434501522" w:history="1">
             <w:r>
               <w:rPr>
                 <w:rStyle w:val="Collegamentoipertestuale"/>
@@ -1583,7 +1611,7 @@
                 <w:noProof/>
                 <w:webHidden/>
               </w:rPr>
-              <w:instrText xml:space="preserve"> PAGEREF _Toc433901332 \h </w:instrText>
+              <w:instrText xml:space="preserve"> PAGEREF _Toc434501522 \h </w:instrText>
             </w:r>
             <w:r>
               <w:rPr>
@@ -1623,9 +1651,11 @@
             <w:rPr>
               <w:rFonts w:cstheme="minorBidi"/>
               <w:noProof/>
+              <w:sz w:val="24"/>
+              <w:szCs w:val="24"/>
             </w:rPr>
           </w:pPr>
-          <w:hyperlink w:anchor="_Toc433901333" w:history="1">
+          <w:hyperlink w:anchor="_Toc434501523" w:history="1">
             <w:r>
               <w:rPr>
                 <w:rStyle w:val="Collegamentoipertestuale"/>
@@ -1652,7 +1682,7 @@
                 <w:noProof/>
                 <w:webHidden/>
               </w:rPr>
-              <w:instrText xml:space="preserve"> PAGEREF _Toc433901333 \h </w:instrText>
+              <w:instrText xml:space="preserve"> PAGEREF _Toc434501523 \h </w:instrText>
             </w:r>
             <w:r>
               <w:rPr>
@@ -1692,9 +1722,11 @@
             <w:rPr>
               <w:rFonts w:cstheme="minorBidi"/>
               <w:noProof/>
+              <w:sz w:val="24"/>
+              <w:szCs w:val="24"/>
             </w:rPr>
           </w:pPr>
-          <w:hyperlink w:anchor="_Toc433901334" w:history="1">
+          <w:hyperlink w:anchor="_Toc434501524" w:history="1">
             <w:r>
               <w:rPr>
                 <w:rStyle w:val="Collegamentoipertestuale"/>
@@ -1721,7 +1753,7 @@
                 <w:noProof/>
                 <w:webHidden/>
               </w:rPr>
-              <w:instrText xml:space="preserve"> PAGEREF _Toc433901334 \h </w:instrText>
+              <w:instrText xml:space="preserve"> PAGEREF _Toc434501524 \h </w:instrText>
             </w:r>
             <w:r>
               <w:rPr>
@@ -1761,15 +1793,17 @@
             <w:rPr>
               <w:rFonts w:cstheme="minorBidi"/>
               <w:noProof/>
+              <w:sz w:val="24"/>
+              <w:szCs w:val="24"/>
             </w:rPr>
           </w:pPr>
-          <w:hyperlink w:anchor="_Toc433901335" w:history="1">
+          <w:hyperlink w:anchor="_Toc434501525" w:history="1">
             <w:r>
               <w:rPr>
                 <w:rStyle w:val="Collegamentoipertestuale"/>
                 <w:noProof/>
               </w:rPr>
-              <w:t>Nuova struttura</w:t>
+              <w:t>Registrazione stanza</w:t>
             </w:r>
             <w:r>
               <w:rPr>
@@ -1790,7 +1824,7 @@
                 <w:noProof/>
                 <w:webHidden/>
               </w:rPr>
-              <w:instrText xml:space="preserve"> PAGEREF _Toc433901335 \h </w:instrText>
+              <w:instrText xml:space="preserve"> PAGEREF _Toc434501525 \h </w:instrText>
             </w:r>
             <w:r>
               <w:rPr>
@@ -1830,14 +1864,442 @@
             <w:rPr>
               <w:rFonts w:cstheme="minorBidi"/>
               <w:noProof/>
+              <w:sz w:val="24"/>
+              <w:szCs w:val="24"/>
             </w:rPr>
           </w:pPr>
-          <w:hyperlink w:anchor="_Toc433901336" w:history="1">
+          <w:hyperlink w:anchor="_Toc434501526" w:history="1">
             <w:r>
               <w:rPr>
                 <w:rStyle w:val="Collegamentoipertestuale"/>
                 <w:noProof/>
               </w:rPr>
+              <w:t>Conclusione visita</w:t>
+            </w:r>
+            <w:r>
+              <w:rPr>
+                <w:noProof/>
+                <w:webHidden/>
+              </w:rPr>
+              <w:tab/>
+            </w:r>
+            <w:r>
+              <w:rPr>
+                <w:noProof/>
+                <w:webHidden/>
+              </w:rPr>
+              <w:fldChar w:fldCharType="begin"/>
+            </w:r>
+            <w:r>
+              <w:rPr>
+                <w:noProof/>
+                <w:webHidden/>
+              </w:rPr>
+              <w:instrText xml:space="preserve"> PAGEREF _Toc434501526 \h </w:instrText>
+            </w:r>
+            <w:r>
+              <w:rPr>
+                <w:noProof/>
+                <w:webHidden/>
+              </w:rPr>
+            </w:r>
+            <w:r>
+              <w:rPr>
+                <w:noProof/>
+                <w:webHidden/>
+              </w:rPr>
+              <w:fldChar w:fldCharType="separate"/>
+            </w:r>
+            <w:r>
+              <w:rPr>
+                <w:noProof/>
+                <w:webHidden/>
+              </w:rPr>
+              <w:t>10</w:t>
+            </w:r>
+            <w:r>
+              <w:rPr>
+                <w:noProof/>
+                <w:webHidden/>
+              </w:rPr>
+              <w:fldChar w:fldCharType="end"/>
+            </w:r>
+          </w:hyperlink>
+        </w:p>
+        <w:p>
+          <w:pPr>
+            <w:pStyle w:val="Sommario2"/>
+            <w:tabs>
+              <w:tab w:val="right" w:leader="dot" w:pos="9628"/>
+            </w:tabs>
+            <w:rPr>
+              <w:rFonts w:cstheme="minorBidi"/>
+              <w:noProof/>
+              <w:sz w:val="24"/>
+              <w:szCs w:val="24"/>
+            </w:rPr>
+          </w:pPr>
+          <w:hyperlink w:anchor="_Toc434501527" w:history="1">
+            <w:r>
+              <w:rPr>
+                <w:rStyle w:val="Collegamentoipertestuale"/>
+                <w:noProof/>
+              </w:rPr>
+              <w:t>Conclusione permanenza</w:t>
+            </w:r>
+            <w:r>
+              <w:rPr>
+                <w:noProof/>
+                <w:webHidden/>
+              </w:rPr>
+              <w:tab/>
+            </w:r>
+            <w:r>
+              <w:rPr>
+                <w:noProof/>
+                <w:webHidden/>
+              </w:rPr>
+              <w:fldChar w:fldCharType="begin"/>
+            </w:r>
+            <w:r>
+              <w:rPr>
+                <w:noProof/>
+                <w:webHidden/>
+              </w:rPr>
+              <w:instrText xml:space="preserve"> PAGEREF _Toc434501527 \h </w:instrText>
+            </w:r>
+            <w:r>
+              <w:rPr>
+                <w:noProof/>
+                <w:webHidden/>
+              </w:rPr>
+            </w:r>
+            <w:r>
+              <w:rPr>
+                <w:noProof/>
+                <w:webHidden/>
+              </w:rPr>
+              <w:fldChar w:fldCharType="separate"/>
+            </w:r>
+            <w:r>
+              <w:rPr>
+                <w:noProof/>
+                <w:webHidden/>
+              </w:rPr>
+              <w:t>11</w:t>
+            </w:r>
+            <w:r>
+              <w:rPr>
+                <w:noProof/>
+                <w:webHidden/>
+              </w:rPr>
+              <w:fldChar w:fldCharType="end"/>
+            </w:r>
+          </w:hyperlink>
+        </w:p>
+        <w:p>
+          <w:pPr>
+            <w:pStyle w:val="Sommario2"/>
+            <w:tabs>
+              <w:tab w:val="right" w:leader="dot" w:pos="9628"/>
+            </w:tabs>
+            <w:rPr>
+              <w:rFonts w:cstheme="minorBidi"/>
+              <w:noProof/>
+              <w:sz w:val="24"/>
+              <w:szCs w:val="24"/>
+            </w:rPr>
+          </w:pPr>
+          <w:hyperlink w:anchor="_Toc434501528" w:history="1">
+            <w:r>
+              <w:rPr>
+                <w:rStyle w:val="Collegamentoipertestuale"/>
+                <w:noProof/>
+              </w:rPr>
+              <w:t>Modifica anagrafica</w:t>
+            </w:r>
+            <w:r>
+              <w:rPr>
+                <w:noProof/>
+                <w:webHidden/>
+              </w:rPr>
+              <w:tab/>
+            </w:r>
+            <w:r>
+              <w:rPr>
+                <w:noProof/>
+                <w:webHidden/>
+              </w:rPr>
+              <w:fldChar w:fldCharType="begin"/>
+            </w:r>
+            <w:r>
+              <w:rPr>
+                <w:noProof/>
+                <w:webHidden/>
+              </w:rPr>
+              <w:instrText xml:space="preserve"> PAGEREF _Toc434501528 \h </w:instrText>
+            </w:r>
+            <w:r>
+              <w:rPr>
+                <w:noProof/>
+                <w:webHidden/>
+              </w:rPr>
+            </w:r>
+            <w:r>
+              <w:rPr>
+                <w:noProof/>
+                <w:webHidden/>
+              </w:rPr>
+              <w:fldChar w:fldCharType="separate"/>
+            </w:r>
+            <w:r>
+              <w:rPr>
+                <w:noProof/>
+                <w:webHidden/>
+              </w:rPr>
+              <w:t>12</w:t>
+            </w:r>
+            <w:r>
+              <w:rPr>
+                <w:noProof/>
+                <w:webHidden/>
+              </w:rPr>
+              <w:fldChar w:fldCharType="end"/>
+            </w:r>
+          </w:hyperlink>
+        </w:p>
+        <w:p>
+          <w:pPr>
+            <w:pStyle w:val="Sommario2"/>
+            <w:tabs>
+              <w:tab w:val="right" w:leader="dot" w:pos="9628"/>
+            </w:tabs>
+            <w:rPr>
+              <w:rFonts w:cstheme="minorBidi"/>
+              <w:noProof/>
+              <w:sz w:val="24"/>
+              <w:szCs w:val="24"/>
+            </w:rPr>
+          </w:pPr>
+          <w:hyperlink w:anchor="_Toc434501529" w:history="1">
+            <w:r>
+              <w:rPr>
+                <w:rStyle w:val="Collegamentoipertestuale"/>
+                <w:noProof/>
+              </w:rPr>
+              <w:t>Rendi agibile/inagibile una stanza</w:t>
+            </w:r>
+            <w:r>
+              <w:rPr>
+                <w:noProof/>
+                <w:webHidden/>
+              </w:rPr>
+              <w:tab/>
+            </w:r>
+            <w:r>
+              <w:rPr>
+                <w:noProof/>
+                <w:webHidden/>
+              </w:rPr>
+              <w:fldChar w:fldCharType="begin"/>
+            </w:r>
+            <w:r>
+              <w:rPr>
+                <w:noProof/>
+                <w:webHidden/>
+              </w:rPr>
+              <w:instrText xml:space="preserve"> PAGEREF _Toc434501529 \h </w:instrText>
+            </w:r>
+            <w:r>
+              <w:rPr>
+                <w:noProof/>
+                <w:webHidden/>
+              </w:rPr>
+            </w:r>
+            <w:r>
+              <w:rPr>
+                <w:noProof/>
+                <w:webHidden/>
+              </w:rPr>
+              <w:fldChar w:fldCharType="separate"/>
+            </w:r>
+            <w:r>
+              <w:rPr>
+                <w:noProof/>
+                <w:webHidden/>
+              </w:rPr>
+              <w:t>12</w:t>
+            </w:r>
+            <w:r>
+              <w:rPr>
+                <w:noProof/>
+                <w:webHidden/>
+              </w:rPr>
+              <w:fldChar w:fldCharType="end"/>
+            </w:r>
+          </w:hyperlink>
+        </w:p>
+        <w:p>
+          <w:pPr>
+            <w:pStyle w:val="Sommario2"/>
+            <w:tabs>
+              <w:tab w:val="right" w:leader="dot" w:pos="9628"/>
+            </w:tabs>
+            <w:rPr>
+              <w:rFonts w:cstheme="minorBidi"/>
+              <w:noProof/>
+              <w:sz w:val="24"/>
+              <w:szCs w:val="24"/>
+            </w:rPr>
+          </w:pPr>
+          <w:hyperlink w:anchor="_Toc434501530" w:history="1">
+            <w:r>
+              <w:rPr>
+                <w:rStyle w:val="Collegamentoipertestuale"/>
+                <w:noProof/>
+              </w:rPr>
+              <w:t>Rendi agibile/inagibile una struttura</w:t>
+            </w:r>
+            <w:r>
+              <w:rPr>
+                <w:noProof/>
+                <w:webHidden/>
+              </w:rPr>
+              <w:tab/>
+            </w:r>
+            <w:r>
+              <w:rPr>
+                <w:noProof/>
+                <w:webHidden/>
+              </w:rPr>
+              <w:fldChar w:fldCharType="begin"/>
+            </w:r>
+            <w:r>
+              <w:rPr>
+                <w:noProof/>
+                <w:webHidden/>
+              </w:rPr>
+              <w:instrText xml:space="preserve"> PAGEREF _Toc434501530 \h </w:instrText>
+            </w:r>
+            <w:r>
+              <w:rPr>
+                <w:noProof/>
+                <w:webHidden/>
+              </w:rPr>
+            </w:r>
+            <w:r>
+              <w:rPr>
+                <w:noProof/>
+                <w:webHidden/>
+              </w:rPr>
+              <w:fldChar w:fldCharType="separate"/>
+            </w:r>
+            <w:r>
+              <w:rPr>
+                <w:noProof/>
+                <w:webHidden/>
+              </w:rPr>
+              <w:t>13</w:t>
+            </w:r>
+            <w:r>
+              <w:rPr>
+                <w:noProof/>
+                <w:webHidden/>
+              </w:rPr>
+              <w:fldChar w:fldCharType="end"/>
+            </w:r>
+          </w:hyperlink>
+        </w:p>
+        <w:p>
+          <w:pPr>
+            <w:pStyle w:val="Sommario2"/>
+            <w:tabs>
+              <w:tab w:val="right" w:leader="dot" w:pos="9628"/>
+            </w:tabs>
+            <w:rPr>
+              <w:rFonts w:cstheme="minorBidi"/>
+              <w:noProof/>
+              <w:sz w:val="24"/>
+              <w:szCs w:val="24"/>
+            </w:rPr>
+          </w:pPr>
+          <w:hyperlink w:anchor="_Toc434501531" w:history="1">
+            <w:r>
+              <w:rPr>
+                <w:rStyle w:val="Collegamentoipertestuale"/>
+                <w:noProof/>
+              </w:rPr>
+              <w:t>Nuova struttura</w:t>
+            </w:r>
+            <w:r>
+              <w:rPr>
+                <w:noProof/>
+                <w:webHidden/>
+              </w:rPr>
+              <w:tab/>
+            </w:r>
+            <w:r>
+              <w:rPr>
+                <w:noProof/>
+                <w:webHidden/>
+              </w:rPr>
+              <w:fldChar w:fldCharType="begin"/>
+            </w:r>
+            <w:r>
+              <w:rPr>
+                <w:noProof/>
+                <w:webHidden/>
+              </w:rPr>
+              <w:instrText xml:space="preserve"> PAGEREF _Toc434501531 \h </w:instrText>
+            </w:r>
+            <w:r>
+              <w:rPr>
+                <w:noProof/>
+                <w:webHidden/>
+              </w:rPr>
+            </w:r>
+            <w:r>
+              <w:rPr>
+                <w:noProof/>
+                <w:webHidden/>
+              </w:rPr>
+              <w:fldChar w:fldCharType="separate"/>
+            </w:r>
+            <w:r>
+              <w:rPr>
+                <w:noProof/>
+                <w:webHidden/>
+              </w:rPr>
+              <w:t>13</w:t>
+            </w:r>
+            <w:r>
+              <w:rPr>
+                <w:noProof/>
+                <w:webHidden/>
+              </w:rPr>
+              <w:fldChar w:fldCharType="end"/>
+            </w:r>
+          </w:hyperlink>
+        </w:p>
+        <w:p>
+          <w:pPr>
+            <w:pStyle w:val="Sommario2"/>
+            <w:tabs>
+              <w:tab w:val="right" w:leader="dot" w:pos="9628"/>
+            </w:tabs>
+            <w:rPr>
+              <w:rFonts w:cstheme="minorBidi"/>
+              <w:noProof/>
+              <w:sz w:val="24"/>
+              <w:szCs w:val="24"/>
+            </w:rPr>
+          </w:pPr>
+          <w:hyperlink w:anchor="_Toc434501532" w:history="1">
+            <w:r>
+              <w:rPr>
+                <w:rStyle w:val="Collegamentoipertestuale"/>
+                <w:noProof/>
+              </w:rPr>
               <w:t>Nuova Stanza</w:t>
             </w:r>
             <w:r>
@@ -1859,7 +2321,7 @@
                 <w:noProof/>
                 <w:webHidden/>
               </w:rPr>
-              <w:instrText xml:space="preserve"> PAGEREF _Toc433901336 \h </w:instrText>
+              <w:instrText xml:space="preserve"> PAGEREF _Toc434501532 \h </w:instrText>
             </w:r>
             <w:r>
               <w:rPr>
@@ -1879,7 +2341,149 @@
                 <w:noProof/>
                 <w:webHidden/>
               </w:rPr>
-              <w:t>9</w:t>
+              <w:t>14</w:t>
+            </w:r>
+            <w:r>
+              <w:rPr>
+                <w:noProof/>
+                <w:webHidden/>
+              </w:rPr>
+              <w:fldChar w:fldCharType="end"/>
+            </w:r>
+          </w:hyperlink>
+        </w:p>
+        <w:p>
+          <w:pPr>
+            <w:pStyle w:val="Sommario2"/>
+            <w:tabs>
+              <w:tab w:val="right" w:leader="dot" w:pos="9628"/>
+            </w:tabs>
+            <w:rPr>
+              <w:rFonts w:cstheme="minorBidi"/>
+              <w:noProof/>
+              <w:sz w:val="24"/>
+              <w:szCs w:val="24"/>
+            </w:rPr>
+          </w:pPr>
+          <w:hyperlink w:anchor="_Toc434501533" w:history="1">
+            <w:r>
+              <w:rPr>
+                <w:rStyle w:val="Collegamentoipertestuale"/>
+                <w:noProof/>
+              </w:rPr>
+              <w:t>Rimuovi Stanza</w:t>
+            </w:r>
+            <w:r>
+              <w:rPr>
+                <w:noProof/>
+                <w:webHidden/>
+              </w:rPr>
+              <w:tab/>
+            </w:r>
+            <w:r>
+              <w:rPr>
+                <w:noProof/>
+                <w:webHidden/>
+              </w:rPr>
+              <w:fldChar w:fldCharType="begin"/>
+            </w:r>
+            <w:r>
+              <w:rPr>
+                <w:noProof/>
+                <w:webHidden/>
+              </w:rPr>
+              <w:instrText xml:space="preserve"> PAGEREF _Toc434501533 \h </w:instrText>
+            </w:r>
+            <w:r>
+              <w:rPr>
+                <w:noProof/>
+                <w:webHidden/>
+              </w:rPr>
+            </w:r>
+            <w:r>
+              <w:rPr>
+                <w:noProof/>
+                <w:webHidden/>
+              </w:rPr>
+              <w:fldChar w:fldCharType="separate"/>
+            </w:r>
+            <w:r>
+              <w:rPr>
+                <w:noProof/>
+                <w:webHidden/>
+              </w:rPr>
+              <w:t>15</w:t>
+            </w:r>
+            <w:r>
+              <w:rPr>
+                <w:noProof/>
+                <w:webHidden/>
+              </w:rPr>
+              <w:fldChar w:fldCharType="end"/>
+            </w:r>
+          </w:hyperlink>
+        </w:p>
+        <w:p>
+          <w:pPr>
+            <w:pStyle w:val="Sommario2"/>
+            <w:tabs>
+              <w:tab w:val="right" w:leader="dot" w:pos="9628"/>
+            </w:tabs>
+            <w:rPr>
+              <w:rFonts w:cstheme="minorBidi"/>
+              <w:noProof/>
+              <w:sz w:val="24"/>
+              <w:szCs w:val="24"/>
+            </w:rPr>
+          </w:pPr>
+          <w:hyperlink w:anchor="_Toc434501534" w:history="1">
+            <w:r>
+              <w:rPr>
+                <w:rStyle w:val="Collegamentoipertestuale"/>
+                <w:noProof/>
+              </w:rPr>
+              <w:t>Rimuovi Struttura</w:t>
+            </w:r>
+            <w:r>
+              <w:rPr>
+                <w:noProof/>
+                <w:webHidden/>
+              </w:rPr>
+              <w:tab/>
+            </w:r>
+            <w:r>
+              <w:rPr>
+                <w:noProof/>
+                <w:webHidden/>
+              </w:rPr>
+              <w:fldChar w:fldCharType="begin"/>
+            </w:r>
+            <w:r>
+              <w:rPr>
+                <w:noProof/>
+                <w:webHidden/>
+              </w:rPr>
+              <w:instrText xml:space="preserve"> PAGEREF _Toc434501534 \h </w:instrText>
+            </w:r>
+            <w:r>
+              <w:rPr>
+                <w:noProof/>
+                <w:webHidden/>
+              </w:rPr>
+            </w:r>
+            <w:r>
+              <w:rPr>
+                <w:noProof/>
+                <w:webHidden/>
+              </w:rPr>
+              <w:fldChar w:fldCharType="separate"/>
+            </w:r>
+            <w:r>
+              <w:rPr>
+                <w:noProof/>
+                <w:webHidden/>
+              </w:rPr>
+              <w:t>16</w:t>
             </w:r>
             <w:r>
               <w:rPr>
@@ -1918,7 +2522,7 @@
       <w:pPr>
         <w:pStyle w:val="Titolo1"/>
       </w:pPr>
-      <w:bookmarkStart w:id="0" w:name="_Toc433901323"/>
+      <w:bookmarkStart w:id="0" w:name="_Toc434501513"/>
       <w:r>
         <w:lastRenderedPageBreak/>
         <w:t>Introduzione</w:t>
@@ -1929,7 +2533,7 @@
       <w:pPr>
         <w:pStyle w:val="Titolo2"/>
       </w:pPr>
-      <w:bookmarkStart w:id="1" w:name="_Toc433901324"/>
+      <w:bookmarkStart w:id="1" w:name="_Toc434501514"/>
       <w:r>
         <w:t>Scopo del sistema</w:t>
       </w:r>
@@ -1952,7 +2556,7 @@
       <w:pPr>
         <w:pStyle w:val="Titolo2"/>
       </w:pPr>
-      <w:bookmarkStart w:id="2" w:name="_Toc433901325"/>
+      <w:bookmarkStart w:id="2" w:name="_Toc434501515"/>
       <w:r>
         <w:t>Ambito del sistema</w:t>
       </w:r>
@@ -2022,7 +2626,7 @@
       <w:pPr>
         <w:pStyle w:val="Titolo2"/>
       </w:pPr>
-      <w:bookmarkStart w:id="3" w:name="_Toc433901326"/>
+      <w:bookmarkStart w:id="3" w:name="_Toc434501516"/>
       <w:r>
         <w:t>Obbiettivi e criteri di accettazione del progetto</w:t>
       </w:r>
@@ -2101,15 +2705,7 @@
         </w:numPr>
       </w:pPr>
       <w:r>
-        <w:t>Superare una fase di beta-</w:t>
-      </w:r>
-      <w:proofErr w:type="spellStart"/>
-      <w:r>
-        <w:t>testing</w:t>
-      </w:r>
-      <w:proofErr w:type="spellEnd"/>
-      <w:r>
-        <w:t xml:space="preserve"> della durata di 30gg con un bacino d’utenza di almeno 500 persone.</w:t>
+        <w:t>Superare una fase di beta-testing della durata di 30gg con un bacino d’utenza di almeno 500 persone.</w:t>
       </w:r>
     </w:p>
     <w:p/>
@@ -2206,7 +2802,7 @@
       <w:pPr>
         <w:pStyle w:val="Titolo1"/>
       </w:pPr>
-      <w:bookmarkStart w:id="4" w:name="_Toc433901327"/>
+      <w:bookmarkStart w:id="4" w:name="_Toc434501517"/>
       <w:r>
         <w:lastRenderedPageBreak/>
         <w:t>Situazione Corrente</w:t>
@@ -2246,7 +2842,7 @@
       <w:pPr>
         <w:pStyle w:val="Titolo1"/>
       </w:pPr>
-      <w:bookmarkStart w:id="5" w:name="_Toc433901328"/>
+      <w:bookmarkStart w:id="5" w:name="_Toc434501518"/>
       <w:r>
         <w:t>Il nostro sistema</w:t>
       </w:r>
@@ -2256,7 +2852,7 @@
       <w:pPr>
         <w:pStyle w:val="Titolo2"/>
       </w:pPr>
-      <w:bookmarkStart w:id="6" w:name="_Toc433901329"/>
+      <w:bookmarkStart w:id="6" w:name="_Toc434501519"/>
       <w:r>
         <w:t>Requisiti funzionali</w:t>
       </w:r>
@@ -2306,7 +2902,12 @@
         <w:jc w:val="both"/>
       </w:pPr>
       <w:r>
-        <w:t>Creare le stanza locate all’interno delle proprie strutture</w:t>
+        <w:t>Creare le stanze</w:t>
+      </w:r>
+      <w:bookmarkStart w:id="7" w:name="_GoBack"/>
+      <w:bookmarkEnd w:id="7"/>
+      <w:r>
+        <w:t xml:space="preserve"> locate all’interno delle proprie strutture</w:t>
       </w:r>
     </w:p>
     <w:p>
@@ -2611,11 +3212,11 @@
       <w:pPr>
         <w:pStyle w:val="Titolo2"/>
       </w:pPr>
-      <w:bookmarkStart w:id="7" w:name="_Toc433901330"/>
+      <w:bookmarkStart w:id="8" w:name="_Toc434501520"/>
       <w:r>
         <w:t>Requisiti non funzionali</w:t>
       </w:r>
-      <w:bookmarkEnd w:id="7"/>
+      <w:bookmarkEnd w:id="8"/>
     </w:p>
     <w:p>
       <w:pPr>
@@ -2650,15 +3251,7 @@
         </w:numPr>
       </w:pPr>
       <w:r>
-        <w:t>L’applicazione non deve avere “</w:t>
-      </w:r>
-      <w:proofErr w:type="spellStart"/>
-      <w:r>
-        <w:t>freeze</w:t>
-      </w:r>
-      <w:proofErr w:type="spellEnd"/>
-      <w:r>
-        <w:t>” dell’interfaccia</w:t>
+        <w:t>L’applicazione non deve avere “freeze” dell’interfaccia</w:t>
       </w:r>
     </w:p>
     <w:p>
@@ -2690,7 +3283,6 @@
       <w:r>
         <w:t xml:space="preserve">pplication </w:t>
       </w:r>
-      <w:proofErr w:type="spellStart"/>
       <w:r>
         <w:rPr>
           <w:b/>
@@ -2698,13 +3290,8 @@
         <w:t>N</w:t>
       </w:r>
       <w:r>
-        <w:t>ot</w:t>
+        <w:t xml:space="preserve">ot </w:t>
       </w:r>
-      <w:proofErr w:type="spellEnd"/>
-      <w:r>
-        <w:t xml:space="preserve"> </w:t>
-      </w:r>
-      <w:proofErr w:type="spellStart"/>
       <w:r>
         <w:rPr>
           <w:b/>
@@ -2712,11 +3299,7 @@
         <w:t>R</w:t>
       </w:r>
       <w:r>
-        <w:t>esponding</w:t>
-      </w:r>
-      <w:proofErr w:type="spellEnd"/>
-      <w:r>
-        <w:t>)</w:t>
+        <w:t>esponding)</w:t>
       </w:r>
     </w:p>
     <w:p>
@@ -2728,13 +3311,8 @@
         </w:numPr>
       </w:pPr>
       <w:r>
-        <w:t xml:space="preserve">L’applicazione deve essere eseguibile dalla JDK 1.7 in poi e dalla versione 4.0 di </w:t>
+        <w:t>L’applicazione deve essere eseguibile dalla JDK 1.7 in poi e dalla versione 4.0 di Android</w:t>
       </w:r>
-      <w:proofErr w:type="spellStart"/>
-      <w:r>
-        <w:t>Android</w:t>
-      </w:r>
-      <w:proofErr w:type="spellEnd"/>
     </w:p>
     <w:p>
       <w:pPr>
@@ -2745,29 +3323,13 @@
         </w:numPr>
       </w:pPr>
       <w:r>
-        <w:t xml:space="preserve">L’applicazione </w:t>
+        <w:t>L’applicazione Android deve seguire i canoni dell’interfaccia “</w:t>
       </w:r>
-      <w:proofErr w:type="spellStart"/>
-      <w:r>
-        <w:t>Android</w:t>
-      </w:r>
-      <w:proofErr w:type="spellEnd"/>
-      <w:r>
-        <w:t xml:space="preserve"> deve seguire i canoni dell’interfaccia “</w:t>
-      </w:r>
-      <w:proofErr w:type="spellStart"/>
       <w:r>
         <w:rPr>
           <w:b/>
         </w:rPr>
-        <w:t>Material</w:t>
-      </w:r>
-      <w:proofErr w:type="spellEnd"/>
-      <w:r>
-        <w:rPr>
-          <w:b/>
-        </w:rPr>
-        <w:t xml:space="preserve"> Design</w:t>
+        <w:t>Material Design</w:t>
       </w:r>
       <w:r>
         <w:t>” mentre l’applicazione desktop dovrà ereditare lo stile grafico del sistema operativo su cui è in esecuzione.</w:t>
@@ -2782,12 +3344,12 @@
       <w:pPr>
         <w:pStyle w:val="Titolo1"/>
       </w:pPr>
-      <w:bookmarkStart w:id="8" w:name="_Toc433901331"/>
+      <w:bookmarkStart w:id="9" w:name="_Toc434501521"/>
       <w:r>
         <w:lastRenderedPageBreak/>
         <w:t>Scenari d’utilizzo</w:t>
       </w:r>
-      <w:bookmarkEnd w:id="8"/>
+      <w:bookmarkEnd w:id="9"/>
     </w:p>
     <w:p>
       <w:pPr>
@@ -2859,7 +3421,6 @@
             <w:tcW w:w="7081" w:type="dxa"/>
           </w:tcPr>
           <w:p>
-            <w:proofErr w:type="spellStart"/>
             <w:r>
               <w:t>Nicola:</w:t>
             </w:r>
@@ -2869,13 +3430,8 @@
               </w:rPr>
               <w:t>Portinaio</w:t>
             </w:r>
-            <w:proofErr w:type="spellEnd"/>
-            <w:r>
-              <w:t xml:space="preserve">, </w:t>
-            </w:r>
-            <w:proofErr w:type="spellStart"/>
-            <w:r>
-              <w:t>Giuseppe</w:t>
+            <w:r>
+              <w:t>, Giuseppe</w:t>
             </w:r>
             <w:r>
               <w:rPr>
@@ -2883,13 +3439,8 @@
               </w:rPr>
               <w:t>:Proprietario</w:t>
             </w:r>
-            <w:proofErr w:type="spellEnd"/>
-            <w:r>
-              <w:t xml:space="preserve">, </w:t>
-            </w:r>
-            <w:proofErr w:type="spellStart"/>
-            <w:r>
-              <w:t>Gianmarco:</w:t>
+            <w:r>
+              <w:t>, Gianmarco:</w:t>
             </w:r>
             <w:r>
               <w:rPr>
@@ -2897,7 +3448,6 @@
               </w:rPr>
               <w:t>Visitatore</w:t>
             </w:r>
-            <w:proofErr w:type="spellEnd"/>
           </w:p>
         </w:tc>
       </w:tr>
@@ -2963,7 +3513,13 @@
               </w:numPr>
             </w:pPr>
             <w:r>
-              <w:t xml:space="preserve">Nicola avvia il software, inserisce le proprie credenziali e viene portato </w:t>
+              <w:t>Nicola avvia il software, inserisce le proprie credenziali</w:t>
+            </w:r>
+            <w:r>
+              <w:t xml:space="preserve"> (codice fiscale e password)</w:t>
+            </w:r>
+            <w:r>
+              <w:t xml:space="preserve"> e viene portato </w:t>
             </w:r>
             <w:r>
               <w:t xml:space="preserve">alla schermata di </w:t>
@@ -3100,7 +3656,6 @@
             <w:tcW w:w="7081" w:type="dxa"/>
           </w:tcPr>
           <w:p>
-            <w:proofErr w:type="spellStart"/>
             <w:r>
               <w:t>Giuseppe</w:t>
             </w:r>
@@ -3110,7 +3665,6 @@
               </w:rPr>
               <w:t>:Proprietario</w:t>
             </w:r>
-            <w:proofErr w:type="spellEnd"/>
           </w:p>
         </w:tc>
       </w:tr>
@@ -3276,7 +3830,6 @@
                 <w:b/>
               </w:rPr>
             </w:pPr>
-            <w:proofErr w:type="spellStart"/>
             <w:r>
               <w:t>Giandomenico:</w:t>
             </w:r>
@@ -3286,13 +3839,8 @@
               </w:rPr>
               <w:t>Dirigente</w:t>
             </w:r>
-            <w:proofErr w:type="spellEnd"/>
-            <w:r>
-              <w:t xml:space="preserve">, </w:t>
-            </w:r>
-            <w:proofErr w:type="spellStart"/>
-            <w:r>
-              <w:t>Gianmarco:</w:t>
+            <w:r>
+              <w:t>, Gianmarco:</w:t>
             </w:r>
             <w:r>
               <w:rPr>
@@ -3300,7 +3848,6 @@
               </w:rPr>
               <w:t>Visitatore</w:t>
             </w:r>
-            <w:proofErr w:type="spellEnd"/>
           </w:p>
         </w:tc>
       </w:tr>
@@ -3382,12 +3929,12 @@
       <w:pPr>
         <w:pStyle w:val="Titolo1"/>
       </w:pPr>
-      <w:bookmarkStart w:id="9" w:name="_Toc433901332"/>
+      <w:bookmarkStart w:id="10" w:name="_Toc434501522"/>
       <w:r>
         <w:lastRenderedPageBreak/>
         <w:t>Use Cases</w:t>
       </w:r>
-      <w:bookmarkEnd w:id="9"/>
+      <w:bookmarkEnd w:id="10"/>
     </w:p>
     <w:p/>
     <w:p>
@@ -3395,11 +3942,11 @@
         <w:pStyle w:val="Titolo2"/>
         <w:ind w:left="0"/>
       </w:pPr>
-      <w:bookmarkStart w:id="10" w:name="_Toc433901333"/>
+      <w:bookmarkStart w:id="11" w:name="_Toc434501523"/>
       <w:r>
         <w:t>Login</w:t>
       </w:r>
-      <w:bookmarkEnd w:id="10"/>
+      <w:bookmarkEnd w:id="11"/>
     </w:p>
     <w:tbl>
       <w:tblPr>
@@ -3505,11 +4052,51 @@
               <w:jc w:val="center"/>
             </w:pPr>
             <w:r>
-              <w:pict w14:anchorId="6DE26490">
-                <v:shape id="_x0000_i1025" type="#_x0000_t75" style="width:283.7pt;height:188.2pt">
-                  <v:imagedata r:id="rId9" o:title="UC-LOGIN"/>
-                </v:shape>
-              </w:pict>
+              <w:rPr>
+                <w:noProof/>
+                <w:lang w:eastAsia="it-IT"/>
+              </w:rPr>
+              <w:drawing>
+                <wp:inline distT="0" distB="0" distL="0" distR="0" wp14:anchorId="57012964" wp14:editId="11742E66">
+                  <wp:extent cx="3514385" cy="2442020"/>
+                  <wp:effectExtent l="0" t="0" r="0" b="0"/>
+                  <wp:docPr id="1" name="Immagine 1"/>
+                  <wp:cNvGraphicFramePr>
+                    <a:graphicFrameLocks xmlns:a="http://schemas.openxmlformats.org/drawingml/2006/main" noChangeAspect="1"/>
+                  </wp:cNvGraphicFramePr>
+                  <a:graphic xmlns:a="http://schemas.openxmlformats.org/drawingml/2006/main">
+                    <a:graphicData uri="http://schemas.openxmlformats.org/drawingml/2006/picture">
+                      <pic:pic xmlns:pic="http://schemas.openxmlformats.org/drawingml/2006/picture">
+                        <pic:nvPicPr>
+                          <pic:cNvPr id="1" name="UML-Login.png"/>
+                          <pic:cNvPicPr/>
+                        </pic:nvPicPr>
+                        <pic:blipFill>
+                          <a:blip r:embed="rId9">
+                            <a:extLst>
+                              <a:ext uri="{28A0092B-C50C-407E-A947-70E740481C1C}">
+                                <a14:useLocalDpi xmlns:a14="http://schemas.microsoft.com/office/drawing/2010/main" val="0"/>
+                              </a:ext>
+                            </a:extLst>
+                          </a:blip>
+                          <a:stretch>
+                            <a:fillRect/>
+                          </a:stretch>
+                        </pic:blipFill>
+                        <pic:spPr>
+                          <a:xfrm>
+                            <a:off x="0" y="0"/>
+                            <a:ext cx="3528451" cy="2451794"/>
+                          </a:xfrm>
+                          <a:prstGeom prst="rect">
+                            <a:avLst/>
+                          </a:prstGeom>
+                        </pic:spPr>
+                      </pic:pic>
+                    </a:graphicData>
+                  </a:graphic>
+                </wp:inline>
+              </w:drawing>
             </w:r>
           </w:p>
         </w:tc>
@@ -3637,7 +4224,7 @@
           </w:tcPr>
           <w:p>
             <w:r>
-              <w:t>L’utente deve aver scaricato il software.</w:t>
+              <w:t>L’utente si trova nella schermata di autenticazione</w:t>
             </w:r>
           </w:p>
         </w:tc>
@@ -3667,10 +4254,7 @@
           </w:tcPr>
           <w:p>
             <w:r>
-              <w:t>L’operazione</w:t>
-            </w:r>
-            <w:r>
-              <w:t xml:space="preserve"> è andata a buon fine.</w:t>
+              <w:t>Il programma visualizzerà la home relativa all’utente loggato</w:t>
             </w:r>
           </w:p>
         </w:tc>
@@ -3687,12 +4271,12 @@
         <w:pStyle w:val="Titolo2"/>
         <w:ind w:left="0"/>
       </w:pPr>
-      <w:bookmarkStart w:id="11" w:name="_Toc433901334"/>
+      <w:bookmarkStart w:id="12" w:name="_Toc434501524"/>
       <w:r>
         <w:lastRenderedPageBreak/>
         <w:t>Nuova visita</w:t>
       </w:r>
-      <w:bookmarkEnd w:id="11"/>
+      <w:bookmarkEnd w:id="12"/>
     </w:p>
     <w:tbl>
       <w:tblPr>
@@ -3798,17 +4382,59 @@
               <w:jc w:val="center"/>
             </w:pPr>
             <w:r>
-              <w:object w:dxaOrig="8610" w:dyaOrig="3795" w14:anchorId="2138CDEB">
-                <v:shape id="_x0000_i1026" type="#_x0000_t75" style="width:341.45pt;height:150.4pt" o:ole="">
-                  <v:imagedata r:id="rId10" o:title=""/>
-                </v:shape>
-                <o:OLEObject Type="Embed" ProgID="Visio.Drawing.15" ShapeID="_x0000_i1026" DrawAspect="Content" ObjectID="_1507721585" r:id="rId11"/>
-              </w:object>
+              <w:rPr>
+                <w:noProof/>
+                <w:lang w:eastAsia="it-IT"/>
+              </w:rPr>
+              <w:drawing>
+                <wp:inline distT="0" distB="0" distL="0" distR="0" wp14:anchorId="70E5EF5A" wp14:editId="3D9F3128">
+                  <wp:extent cx="3823819" cy="2833064"/>
+                  <wp:effectExtent l="0" t="0" r="12065" b="12065"/>
+                  <wp:docPr id="3" name="Immagine 3"/>
+                  <wp:cNvGraphicFramePr>
+                    <a:graphicFrameLocks xmlns:a="http://schemas.openxmlformats.org/drawingml/2006/main" noChangeAspect="1"/>
+                  </wp:cNvGraphicFramePr>
+                  <a:graphic xmlns:a="http://schemas.openxmlformats.org/drawingml/2006/main">
+                    <a:graphicData uri="http://schemas.openxmlformats.org/drawingml/2006/picture">
+                      <pic:pic xmlns:pic="http://schemas.openxmlformats.org/drawingml/2006/picture">
+                        <pic:nvPicPr>
+                          <pic:cNvPr id="3" name="UML-Inserisci_visita.png"/>
+                          <pic:cNvPicPr/>
+                        </pic:nvPicPr>
+                        <pic:blipFill>
+                          <a:blip r:embed="rId10">
+                            <a:extLst>
+                              <a:ext uri="{28A0092B-C50C-407E-A947-70E740481C1C}">
+                                <a14:useLocalDpi xmlns:a14="http://schemas.microsoft.com/office/drawing/2010/main" val="0"/>
+                              </a:ext>
+                            </a:extLst>
+                          </a:blip>
+                          <a:stretch>
+                            <a:fillRect/>
+                          </a:stretch>
+                        </pic:blipFill>
+                        <pic:spPr>
+                          <a:xfrm>
+                            <a:off x="0" y="0"/>
+                            <a:ext cx="3856250" cy="2857092"/>
+                          </a:xfrm>
+                          <a:prstGeom prst="rect">
+                            <a:avLst/>
+                          </a:prstGeom>
+                        </pic:spPr>
+                      </pic:pic>
+                    </a:graphicData>
+                  </a:graphic>
+                </wp:inline>
+              </w:drawing>
             </w:r>
           </w:p>
         </w:tc>
       </w:tr>
       <w:tr>
+        <w:trPr>
+          <w:trHeight w:val="4862"/>
+        </w:trPr>
         <w:tc>
           <w:tcPr>
             <w:tcW w:w="2547" w:type="dxa"/>
@@ -3964,6 +4590,9 @@
         </w:tc>
       </w:tr>
       <w:tr>
+        <w:trPr>
+          <w:trHeight w:val="278"/>
+        </w:trPr>
         <w:tc>
           <w:tcPr>
             <w:tcW w:w="2547" w:type="dxa"/>
@@ -3991,7 +4620,16 @@
               <w:t xml:space="preserve">L’utente </w:t>
             </w:r>
             <w:r>
-              <w:t>deve essere loggato al sistema e deve poter effettuare l’operazione</w:t>
+              <w:t>deve essere loggato al sistema</w:t>
+            </w:r>
+            <w:r>
+              <w:t>, deve trovarsi sulla schermata per aggiungere una visita</w:t>
+            </w:r>
+            <w:r>
+              <w:t xml:space="preserve"> e </w:t>
+            </w:r>
+            <w:r>
+              <w:t>deve avere i permessi necessari per effettuare l’operazione</w:t>
             </w:r>
           </w:p>
         </w:tc>
@@ -4021,7 +4659,7 @@
           </w:tcPr>
           <w:p>
             <w:r>
-              <w:t>L’operazione è andata a buon fine.</w:t>
+              <w:t>La visita viene inserita correttamente nel database e l’utente viene riportato alla schermata principale del programma</w:t>
             </w:r>
           </w:p>
         </w:tc>
@@ -4038,10 +4676,427 @@
         <w:pStyle w:val="Titolo2"/>
         <w:ind w:left="0"/>
       </w:pPr>
+      <w:bookmarkStart w:id="13" w:name="_Toc434501525"/>
       <w:r>
         <w:lastRenderedPageBreak/>
         <w:t>Registrazione stanza</w:t>
       </w:r>
+      <w:bookmarkEnd w:id="13"/>
+    </w:p>
+    <w:tbl>
+      <w:tblPr>
+        <w:tblStyle w:val="Grigliatabella"/>
+        <w:tblW w:w="0" w:type="auto"/>
+        <w:tblLook w:val="04A0" w:firstRow="1" w:lastRow="0" w:firstColumn="1" w:lastColumn="0" w:noHBand="0" w:noVBand="1"/>
+      </w:tblPr>
+      <w:tblGrid>
+        <w:gridCol w:w="2443"/>
+        <w:gridCol w:w="7185"/>
+      </w:tblGrid>
+      <w:tr>
+        <w:tc>
+          <w:tcPr>
+            <w:tcW w:w="2443" w:type="dxa"/>
+          </w:tcPr>
+          <w:p>
+            <w:pPr>
+              <w:rPr>
+                <w:b/>
+              </w:rPr>
+            </w:pPr>
+            <w:r>
+              <w:rPr>
+                <w:b/>
+              </w:rPr>
+              <w:t xml:space="preserve">Nome </w:t>
+            </w:r>
+            <w:r>
+              <w:rPr>
+                <w:b/>
+              </w:rPr>
+              <w:t>dello use case</w:t>
+            </w:r>
+          </w:p>
+        </w:tc>
+        <w:tc>
+          <w:tcPr>
+            <w:tcW w:w="7185" w:type="dxa"/>
+          </w:tcPr>
+          <w:p>
+            <w:r>
+              <w:t>Registrazione di un nuovo ospite</w:t>
+            </w:r>
+          </w:p>
+        </w:tc>
+      </w:tr>
+      <w:tr>
+        <w:tc>
+          <w:tcPr>
+            <w:tcW w:w="2443" w:type="dxa"/>
+          </w:tcPr>
+          <w:p>
+            <w:pPr>
+              <w:rPr>
+                <w:b/>
+              </w:rPr>
+            </w:pPr>
+            <w:r>
+              <w:rPr>
+                <w:b/>
+              </w:rPr>
+              <w:t>ID dello use case</w:t>
+            </w:r>
+          </w:p>
+        </w:tc>
+        <w:tc>
+          <w:tcPr>
+            <w:tcW w:w="7185" w:type="dxa"/>
+          </w:tcPr>
+          <w:p>
+            <w:r>
+              <w:t>UC-3</w:t>
+            </w:r>
+          </w:p>
+        </w:tc>
+      </w:tr>
+      <w:tr>
+        <w:tc>
+          <w:tcPr>
+            <w:tcW w:w="2443" w:type="dxa"/>
+          </w:tcPr>
+          <w:p>
+            <w:pPr>
+              <w:rPr>
+                <w:b/>
+              </w:rPr>
+            </w:pPr>
+            <w:r>
+              <w:rPr>
+                <w:b/>
+              </w:rPr>
+              <w:t>UML</w:t>
+            </w:r>
+          </w:p>
+        </w:tc>
+        <w:tc>
+          <w:tcPr>
+            <w:tcW w:w="7185" w:type="dxa"/>
+          </w:tcPr>
+          <w:p>
+            <w:pPr>
+              <w:jc w:val="center"/>
+            </w:pPr>
+            <w:r>
+              <w:rPr>
+                <w:noProof/>
+                <w:lang w:eastAsia="it-IT"/>
+              </w:rPr>
+              <w:drawing>
+                <wp:inline distT="0" distB="0" distL="0" distR="0" wp14:anchorId="02B3F468" wp14:editId="1D7339AA">
+                  <wp:extent cx="4425334" cy="2576655"/>
+                  <wp:effectExtent l="0" t="0" r="0" b="0"/>
+                  <wp:docPr id="4" name="Immagine 4"/>
+                  <wp:cNvGraphicFramePr>
+                    <a:graphicFrameLocks xmlns:a="http://schemas.openxmlformats.org/drawingml/2006/main" noChangeAspect="1"/>
+                  </wp:cNvGraphicFramePr>
+                  <a:graphic xmlns:a="http://schemas.openxmlformats.org/drawingml/2006/main">
+                    <a:graphicData uri="http://schemas.openxmlformats.org/drawingml/2006/picture">
+                      <pic:pic xmlns:pic="http://schemas.openxmlformats.org/drawingml/2006/picture">
+                        <pic:nvPicPr>
+                          <pic:cNvPr id="4" name="UML-Registra_ospite.png"/>
+                          <pic:cNvPicPr/>
+                        </pic:nvPicPr>
+                        <pic:blipFill>
+                          <a:blip r:embed="rId11">
+                            <a:extLst>
+                              <a:ext uri="{28A0092B-C50C-407E-A947-70E740481C1C}">
+                                <a14:useLocalDpi xmlns:a14="http://schemas.microsoft.com/office/drawing/2010/main" val="0"/>
+                              </a:ext>
+                            </a:extLst>
+                          </a:blip>
+                          <a:stretch>
+                            <a:fillRect/>
+                          </a:stretch>
+                        </pic:blipFill>
+                        <pic:spPr>
+                          <a:xfrm>
+                            <a:off x="0" y="0"/>
+                            <a:ext cx="4456428" cy="2594759"/>
+                          </a:xfrm>
+                          <a:prstGeom prst="rect">
+                            <a:avLst/>
+                          </a:prstGeom>
+                        </pic:spPr>
+                      </pic:pic>
+                    </a:graphicData>
+                  </a:graphic>
+                </wp:inline>
+              </w:drawing>
+            </w:r>
+          </w:p>
+        </w:tc>
+      </w:tr>
+      <w:tr>
+        <w:trPr>
+          <w:trHeight w:val="4065"/>
+        </w:trPr>
+        <w:tc>
+          <w:tcPr>
+            <w:tcW w:w="2443" w:type="dxa"/>
+          </w:tcPr>
+          <w:p>
+            <w:pPr>
+              <w:rPr>
+                <w:b/>
+              </w:rPr>
+            </w:pPr>
+            <w:r>
+              <w:rPr>
+                <w:b/>
+              </w:rPr>
+              <w:t>Flusso di eventi</w:t>
+            </w:r>
+          </w:p>
+        </w:tc>
+        <w:tc>
+          <w:tcPr>
+            <w:tcW w:w="7185" w:type="dxa"/>
+          </w:tcPr>
+          <w:p>
+            <w:r>
+              <w:t xml:space="preserve">In questo use case l’utente vuole registrare </w:t>
+            </w:r>
+            <w:r>
+              <w:t>un ospite</w:t>
+            </w:r>
+            <w:r>
+              <w:t xml:space="preserve"> e, per farlo, segue il seguente protocollo:</w:t>
+            </w:r>
+          </w:p>
+          <w:p>
+            <w:pPr>
+              <w:pStyle w:val="Paragrafoelenco"/>
+              <w:numPr>
+                <w:ilvl w:val="0"/>
+                <w:numId w:val="24"/>
+              </w:numPr>
+            </w:pPr>
+            <w:r>
+              <w:t>Clicca su</w:t>
+            </w:r>
+            <w:r>
+              <w:t>l bottone “Registra ospite”</w:t>
+            </w:r>
+            <w:r>
+              <w:t>.</w:t>
+            </w:r>
+          </w:p>
+          <w:p>
+            <w:pPr>
+              <w:pStyle w:val="Paragrafoelenco"/>
+              <w:numPr>
+                <w:ilvl w:val="0"/>
+                <w:numId w:val="24"/>
+              </w:numPr>
+            </w:pPr>
+            <w:r>
+              <w:t>Scegli</w:t>
+            </w:r>
+            <w:r>
+              <w:t>e</w:t>
+            </w:r>
+            <w:r>
+              <w:t xml:space="preserve"> la stanza </w:t>
+            </w:r>
+            <w:r>
+              <w:t>da assegnare all’ospite.</w:t>
+            </w:r>
+          </w:p>
+          <w:p>
+            <w:pPr>
+              <w:pStyle w:val="Paragrafoelenco"/>
+              <w:numPr>
+                <w:ilvl w:val="0"/>
+                <w:numId w:val="24"/>
+              </w:numPr>
+            </w:pPr>
+            <w:r>
+              <w:t xml:space="preserve">Se la stanza risulta essere </w:t>
+            </w:r>
+            <w:r>
+              <w:t>occupata</w:t>
+            </w:r>
+            <w:r>
+              <w:t xml:space="preserve">, il sistema genera un’eccezione “Stanza </w:t>
+            </w:r>
+            <w:r>
+              <w:t>Occupata</w:t>
+            </w:r>
+            <w:r>
+              <w:t>”, mostra un messaggio di errore e torn</w:t>
+            </w:r>
+            <w:r>
+              <w:t>a alla schermata precedente.</w:t>
+            </w:r>
+          </w:p>
+          <w:p>
+            <w:pPr>
+              <w:pStyle w:val="Paragrafoelenco"/>
+              <w:numPr>
+                <w:ilvl w:val="0"/>
+                <w:numId w:val="24"/>
+              </w:numPr>
+            </w:pPr>
+            <w:r>
+              <w:t xml:space="preserve">L’utente inserisce </w:t>
+            </w:r>
+            <w:r>
+              <w:t>il codice fiscale dell’ospite</w:t>
+            </w:r>
+            <w:r>
+              <w:t xml:space="preserve">. Se il sistema lo </w:t>
+            </w:r>
+            <w:r>
+              <w:t xml:space="preserve">riconosce, importa i dati correlati </w:t>
+            </w:r>
+            <w:r>
+              <w:t>e popola i campi con i rispettivi valori</w:t>
+            </w:r>
+            <w:r>
+              <w:t>,</w:t>
+            </w:r>
+            <w:r>
+              <w:t xml:space="preserve"> altrimenti l’utente </w:t>
+            </w:r>
+            <w:r>
+              <w:t xml:space="preserve">inserisce manualmente </w:t>
+            </w:r>
+            <w:r>
+              <w:t xml:space="preserve">i campi richiesti (codice fiscale, nome, cognome, indirizzo, telefono, cellulare, email, data di nascita, tipo di documento, numero di documento e la nazionalità) e </w:t>
+            </w:r>
+            <w:r>
+              <w:t>clicca</w:t>
+            </w:r>
+            <w:r>
+              <w:t xml:space="preserve"> sul bottone “Conferma”.</w:t>
+            </w:r>
+          </w:p>
+          <w:p>
+            <w:pPr>
+              <w:pStyle w:val="Paragrafoelenco"/>
+              <w:numPr>
+                <w:ilvl w:val="0"/>
+                <w:numId w:val="24"/>
+              </w:numPr>
+            </w:pPr>
+            <w:r>
+              <w:t>Se l’operazione è andata a buon fine,</w:t>
+            </w:r>
+            <w:r>
+              <w:t xml:space="preserve"> l’applicazione </w:t>
+            </w:r>
+            <w:r>
+              <w:t>visualizza a s</w:t>
+            </w:r>
+            <w:r>
+              <w:t>chermo un messaggio di notifica</w:t>
+            </w:r>
+            <w:r>
+              <w:t xml:space="preserve"> </w:t>
+            </w:r>
+            <w:r>
+              <w:t>e torna al</w:t>
+            </w:r>
+            <w:r>
+              <w:t>la Home Page</w:t>
+            </w:r>
+            <w:r>
+              <w:t>.</w:t>
+            </w:r>
+          </w:p>
+        </w:tc>
+      </w:tr>
+      <w:tr>
+        <w:tc>
+          <w:tcPr>
+            <w:tcW w:w="2443" w:type="dxa"/>
+          </w:tcPr>
+          <w:p>
+            <w:pPr>
+              <w:rPr>
+                <w:b/>
+              </w:rPr>
+            </w:pPr>
+            <w:r>
+              <w:rPr>
+                <w:b/>
+              </w:rPr>
+              <w:t>Entry Condition</w:t>
+            </w:r>
+          </w:p>
+        </w:tc>
+        <w:tc>
+          <w:tcPr>
+            <w:tcW w:w="7185" w:type="dxa"/>
+          </w:tcPr>
+          <w:p>
+            <w:r>
+              <w:t>L’utente deve essere loggato al sistema, deve trovarsi sulla schermata per registrare un ospite e deve avere i permessi necessari per effettuare l’operazione</w:t>
+            </w:r>
+          </w:p>
+        </w:tc>
+      </w:tr>
+      <w:tr>
+        <w:trPr>
+          <w:trHeight w:val="516"/>
+        </w:trPr>
+        <w:tc>
+          <w:tcPr>
+            <w:tcW w:w="2443" w:type="dxa"/>
+          </w:tcPr>
+          <w:p>
+            <w:pPr>
+              <w:rPr>
+                <w:b/>
+              </w:rPr>
+            </w:pPr>
+            <w:r>
+              <w:rPr>
+                <w:b/>
+              </w:rPr>
+              <w:t>Exit Condition</w:t>
+            </w:r>
+          </w:p>
+        </w:tc>
+        <w:tc>
+          <w:tcPr>
+            <w:tcW w:w="7185" w:type="dxa"/>
+          </w:tcPr>
+          <w:p>
+            <w:r>
+              <w:t>L’ospite viene inserito correttamente nel database e l’utente viene riportato alla schermata principale del programma</w:t>
+            </w:r>
+          </w:p>
+        </w:tc>
+      </w:tr>
+    </w:tbl>
+    <w:p/>
+    <w:p>
+      <w:r>
+        <w:br w:type="page"/>
+      </w:r>
+    </w:p>
+    <w:p>
+      <w:pPr>
+        <w:pStyle w:val="Titolo2"/>
+        <w:ind w:left="0"/>
+      </w:pPr>
+      <w:bookmarkStart w:id="14" w:name="_Toc434501526"/>
+      <w:r>
+        <w:lastRenderedPageBreak/>
+        <w:t>Conclusione visita</w:t>
+      </w:r>
+      <w:bookmarkEnd w:id="14"/>
     </w:p>
     <w:tbl>
       <w:tblPr>
@@ -4084,7 +5139,7 @@
           </w:tcPr>
           <w:p>
             <w:r>
-              <w:t>Registrazione di un nuovo ospite</w:t>
+              <w:t>Conclusione di una visita</w:t>
             </w:r>
           </w:p>
         </w:tc>
@@ -4114,7 +5169,7 @@
           </w:tcPr>
           <w:p>
             <w:r>
-              <w:t>UC-3</w:t>
+              <w:t>UC-4</w:t>
             </w:r>
           </w:p>
         </w:tc>
@@ -4147,12 +5202,51 @@
               <w:jc w:val="center"/>
             </w:pPr>
             <w:r>
-              <w:object w:dxaOrig="5940" w:dyaOrig="3900" w14:anchorId="1B406F8A">
-                <v:shape id="_x0000_i1027" type="#_x0000_t75" style="width:297.25pt;height:195.35pt" o:ole="">
-                  <v:imagedata r:id="rId12" o:title=""/>
-                </v:shape>
-                <o:OLEObject Type="Embed" ProgID="Visio.Drawing.15" ShapeID="_x0000_i1027" DrawAspect="Content" ObjectID="_1507721586" r:id="rId13"/>
-              </w:object>
+              <w:rPr>
+                <w:noProof/>
+                <w:lang w:eastAsia="it-IT"/>
+              </w:rPr>
+              <w:drawing>
+                <wp:inline distT="0" distB="0" distL="0" distR="0" wp14:anchorId="6CCF7774" wp14:editId="6F22A7BB">
+                  <wp:extent cx="4325971" cy="2162986"/>
+                  <wp:effectExtent l="0" t="0" r="0" b="0"/>
+                  <wp:docPr id="5" name="Immagine 5"/>
+                  <wp:cNvGraphicFramePr>
+                    <a:graphicFrameLocks xmlns:a="http://schemas.openxmlformats.org/drawingml/2006/main" noChangeAspect="1"/>
+                  </wp:cNvGraphicFramePr>
+                  <a:graphic xmlns:a="http://schemas.openxmlformats.org/drawingml/2006/main">
+                    <a:graphicData uri="http://schemas.openxmlformats.org/drawingml/2006/picture">
+                      <pic:pic xmlns:pic="http://schemas.openxmlformats.org/drawingml/2006/picture">
+                        <pic:nvPicPr>
+                          <pic:cNvPr id="5" name="UML-Concludi_visita.png"/>
+                          <pic:cNvPicPr/>
+                        </pic:nvPicPr>
+                        <pic:blipFill>
+                          <a:blip r:embed="rId12">
+                            <a:extLst>
+                              <a:ext uri="{28A0092B-C50C-407E-A947-70E740481C1C}">
+                                <a14:useLocalDpi xmlns:a14="http://schemas.microsoft.com/office/drawing/2010/main" val="0"/>
+                              </a:ext>
+                            </a:extLst>
+                          </a:blip>
+                          <a:stretch>
+                            <a:fillRect/>
+                          </a:stretch>
+                        </pic:blipFill>
+                        <pic:spPr>
+                          <a:xfrm>
+                            <a:off x="0" y="0"/>
+                            <a:ext cx="4345901" cy="2172951"/>
+                          </a:xfrm>
+                          <a:prstGeom prst="rect">
+                            <a:avLst/>
+                          </a:prstGeom>
+                        </pic:spPr>
+                      </pic:pic>
+                    </a:graphicData>
+                  </a:graphic>
+                </wp:inline>
+              </w:drawing>
             </w:r>
           </w:p>
         </w:tc>
@@ -4182,13 +5276,7 @@
           </w:tcPr>
           <w:p>
             <w:r>
-              <w:t xml:space="preserve">In questo use case l’utente vuole registrare </w:t>
-            </w:r>
-            <w:r>
-              <w:t>un ospite</w:t>
-            </w:r>
-            <w:r>
-              <w:t xml:space="preserve"> e, per farlo, segue il seguente protocollo:</w:t>
+              <w:t>In questo use case l’utente vuole inserire le informazioni della fine di una visita:</w:t>
             </w:r>
           </w:p>
           <w:p>
@@ -4196,17 +5284,11 @@
               <w:pStyle w:val="Paragrafoelenco"/>
               <w:numPr>
                 <w:ilvl w:val="0"/>
-                <w:numId w:val="24"/>
+                <w:numId w:val="26"/>
               </w:numPr>
             </w:pPr>
             <w:r>
-              <w:t>Clicca su</w:t>
-            </w:r>
-            <w:r>
-              <w:t>l bottone “Registra ospite”</w:t>
-            </w:r>
-            <w:r>
-              <w:t>.</w:t>
+              <w:t>L’utente seleziona la visita dall’elenco.</w:t>
             </w:r>
           </w:p>
           <w:p>
@@ -4214,20 +5296,14 @@
               <w:pStyle w:val="Paragrafoelenco"/>
               <w:numPr>
                 <w:ilvl w:val="0"/>
-                <w:numId w:val="24"/>
+                <w:numId w:val="26"/>
               </w:numPr>
             </w:pPr>
             <w:r>
-              <w:t>Scegli</w:t>
-            </w:r>
-            <w:r>
-              <w:t>e</w:t>
-            </w:r>
-            <w:r>
-              <w:t xml:space="preserve"> la stanza </w:t>
-            </w:r>
-            <w:r>
-              <w:t>da assegnare all’ospite.</w:t>
+              <w:t xml:space="preserve">L’utente </w:t>
+            </w:r>
+            <w:r>
+              <w:t>clicca sul bottone “Fine Visita”.</w:t>
             </w:r>
           </w:p>
           <w:p>
@@ -4235,26 +5311,11 @@
               <w:pStyle w:val="Paragrafoelenco"/>
               <w:numPr>
                 <w:ilvl w:val="0"/>
-                <w:numId w:val="24"/>
+                <w:numId w:val="26"/>
               </w:numPr>
             </w:pPr>
             <w:r>
-              <w:t xml:space="preserve">Se la stanza risulta essere </w:t>
-            </w:r>
-            <w:r>
-              <w:t>occupata</w:t>
-            </w:r>
-            <w:r>
-              <w:t xml:space="preserve">, il sistema genera un’eccezione “Stanza </w:t>
-            </w:r>
-            <w:r>
-              <w:t>Occupata</w:t>
-            </w:r>
-            <w:r>
-              <w:t>”, mostra un messaggio di errore e torn</w:t>
-            </w:r>
-            <w:r>
-              <w:t>a alla schermata precedente.</w:t>
+              <w:t>Il sistema automaticamente salva la data e l’ora e cancella la voce dall’elenco delle visite in atto.</w:t>
             </w:r>
           </w:p>
           <w:p>
@@ -4262,74 +5323,11 @@
               <w:pStyle w:val="Paragrafoelenco"/>
               <w:numPr>
                 <w:ilvl w:val="0"/>
-                <w:numId w:val="24"/>
+                <w:numId w:val="26"/>
               </w:numPr>
             </w:pPr>
             <w:r>
-              <w:t xml:space="preserve">L’utente inserisce </w:t>
-            </w:r>
-            <w:r>
-              <w:t>il codice fiscale dell’ospite</w:t>
-            </w:r>
-            <w:r>
-              <w:t xml:space="preserve">. Se il sistema lo </w:t>
-            </w:r>
-            <w:r>
-              <w:t xml:space="preserve">riconosce, importa i dati correlati </w:t>
-            </w:r>
-            <w:r>
-              <w:t>e popola i campi con i rispettivi valori</w:t>
-            </w:r>
-            <w:r>
-              <w:t>,</w:t>
-            </w:r>
-            <w:r>
-              <w:t xml:space="preserve"> altrimenti l’utente </w:t>
-            </w:r>
-            <w:r>
-              <w:t xml:space="preserve">inserisce manualmente </w:t>
-            </w:r>
-            <w:r>
-              <w:t xml:space="preserve">i campi richiesti (codice fiscale, nome, cognome, indirizzo, telefono, cellulare, email, data di nascita, tipo di documento, numero di documento e la nazionalità) e </w:t>
-            </w:r>
-            <w:r>
-              <w:t>clicca</w:t>
-            </w:r>
-            <w:r>
-              <w:t xml:space="preserve"> sul bottone “Conferma”.</w:t>
-            </w:r>
-          </w:p>
-          <w:p>
-            <w:pPr>
-              <w:pStyle w:val="Paragrafoelenco"/>
-              <w:numPr>
-                <w:ilvl w:val="0"/>
-                <w:numId w:val="24"/>
-              </w:numPr>
-            </w:pPr>
-            <w:r>
-              <w:t>Se l’operazione è andata a buon fine,</w:t>
-            </w:r>
-            <w:r>
-              <w:t xml:space="preserve"> l’applicazione </w:t>
-            </w:r>
-            <w:r>
-              <w:t>visualizza a s</w:t>
-            </w:r>
-            <w:r>
-              <w:t>chermo un messaggio di notifica</w:t>
-            </w:r>
-            <w:r>
-              <w:t xml:space="preserve"> </w:t>
-            </w:r>
-            <w:r>
-              <w:t>e torna al</w:t>
-            </w:r>
-            <w:r>
-              <w:t>la Home Page</w:t>
-            </w:r>
-            <w:r>
-              <w:t>.</w:t>
+              <w:t>Il sistema segnala a schermo la fine dell’operazione e torna alla Home Page.</w:t>
             </w:r>
           </w:p>
         </w:tc>
@@ -4359,7 +5357,7 @@
           </w:tcPr>
           <w:p>
             <w:r>
-              <w:t>L’utente deve essere loggato al sistema e deve poter effettuare l’operazione</w:t>
+              <w:t>L’utente deve essere loggato al sistema, deve trovarsi sulla schermata per concludere una visita e deve avere i permessi necessari per effettuare l’operazione</w:t>
             </w:r>
           </w:p>
         </w:tc>
@@ -4389,30 +5387,36 @@
           </w:tcPr>
           <w:p>
             <w:r>
-              <w:t>L’operazione</w:t>
-            </w:r>
-            <w:r>
-              <w:t xml:space="preserve"> è andata a buon fine.</w:t>
+              <w:t>La conclusione della visita viene inserita correttamente nel database e l’utente viene riportato alla schermata principale del programma</w:t>
             </w:r>
           </w:p>
         </w:tc>
       </w:tr>
     </w:tbl>
     <w:p/>
-    <w:p>
-      <w:r>
-        <w:br w:type="page"/>
-      </w:r>
-    </w:p>
+    <w:p/>
+    <w:p/>
+    <w:p/>
+    <w:p/>
+    <w:p/>
+    <w:p/>
+    <w:p/>
+    <w:p/>
+    <w:p/>
+    <w:p/>
+    <w:p/>
+    <w:p/>
     <w:p>
       <w:pPr>
         <w:pStyle w:val="Titolo2"/>
         <w:ind w:left="0"/>
       </w:pPr>
+      <w:bookmarkStart w:id="15" w:name="_Toc434501527"/>
       <w:r>
         <w:lastRenderedPageBreak/>
-        <w:t>Conclusione visita</w:t>
+        <w:t>Conclusione permanenza</w:t>
       </w:r>
+      <w:bookmarkEnd w:id="15"/>
     </w:p>
     <w:tbl>
       <w:tblPr>
@@ -4455,7 +5459,7 @@
           </w:tcPr>
           <w:p>
             <w:r>
-              <w:t>Conclusione di una visita</w:t>
+              <w:t>Conclusione di una permanenza</w:t>
             </w:r>
           </w:p>
         </w:tc>
@@ -4485,7 +5489,7 @@
           </w:tcPr>
           <w:p>
             <w:r>
-              <w:t>UC-4</w:t>
+              <w:t>UC-5</w:t>
             </w:r>
           </w:p>
         </w:tc>
@@ -4518,12 +5522,51 @@
               <w:jc w:val="center"/>
             </w:pPr>
             <w:r>
-              <w:object w:dxaOrig="6585" w:dyaOrig="2746" w14:anchorId="1203B955">
-                <v:shape id="_x0000_i1028" type="#_x0000_t75" style="width:329.35pt;height:137.6pt" o:ole="">
-                  <v:imagedata r:id="rId14" o:title=""/>
-                </v:shape>
-                <o:OLEObject Type="Embed" ProgID="Visio.Drawing.15" ShapeID="_x0000_i1028" DrawAspect="Content" ObjectID="_1507721587" r:id="rId15"/>
-              </w:object>
+              <w:rPr>
+                <w:noProof/>
+                <w:lang w:eastAsia="it-IT"/>
+              </w:rPr>
+              <w:drawing>
+                <wp:inline distT="0" distB="0" distL="0" distR="0" wp14:anchorId="144554FD" wp14:editId="3C09F244">
+                  <wp:extent cx="3971120" cy="1813297"/>
+                  <wp:effectExtent l="0" t="0" r="0" b="0"/>
+                  <wp:docPr id="6" name="Immagine 6"/>
+                  <wp:cNvGraphicFramePr>
+                    <a:graphicFrameLocks xmlns:a="http://schemas.openxmlformats.org/drawingml/2006/main" noChangeAspect="1"/>
+                  </wp:cNvGraphicFramePr>
+                  <a:graphic xmlns:a="http://schemas.openxmlformats.org/drawingml/2006/main">
+                    <a:graphicData uri="http://schemas.openxmlformats.org/drawingml/2006/picture">
+                      <pic:pic xmlns:pic="http://schemas.openxmlformats.org/drawingml/2006/picture">
+                        <pic:nvPicPr>
+                          <pic:cNvPr id="6" name="UML-Concludi_permanenza.png"/>
+                          <pic:cNvPicPr/>
+                        </pic:nvPicPr>
+                        <pic:blipFill>
+                          <a:blip r:embed="rId13">
+                            <a:extLst>
+                              <a:ext uri="{28A0092B-C50C-407E-A947-70E740481C1C}">
+                                <a14:useLocalDpi xmlns:a14="http://schemas.microsoft.com/office/drawing/2010/main" val="0"/>
+                              </a:ext>
+                            </a:extLst>
+                          </a:blip>
+                          <a:stretch>
+                            <a:fillRect/>
+                          </a:stretch>
+                        </pic:blipFill>
+                        <pic:spPr>
+                          <a:xfrm>
+                            <a:off x="0" y="0"/>
+                            <a:ext cx="4009578" cy="1830858"/>
+                          </a:xfrm>
+                          <a:prstGeom prst="rect">
+                            <a:avLst/>
+                          </a:prstGeom>
+                        </pic:spPr>
+                      </pic:pic>
+                    </a:graphicData>
+                  </a:graphic>
+                </wp:inline>
+              </w:drawing>
             </w:r>
           </w:p>
         </w:tc>
@@ -4553,7 +5596,7 @@
           </w:tcPr>
           <w:p>
             <w:r>
-              <w:t>In questo use case l’utente vuole inserire le informazioni della fine di una visita:</w:t>
+              <w:t>In questo use case l’utente vuole inserire le informazioni della fine di una permanenza:</w:t>
             </w:r>
           </w:p>
           <w:p>
@@ -4561,11 +5604,17 @@
               <w:pStyle w:val="Paragrafoelenco"/>
               <w:numPr>
                 <w:ilvl w:val="0"/>
-                <w:numId w:val="26"/>
+                <w:numId w:val="27"/>
               </w:numPr>
             </w:pPr>
             <w:r>
-              <w:t>L’utente seleziona la visita dall’elenco.</w:t>
+              <w:t xml:space="preserve">L’utente seleziona la stanza </w:t>
+            </w:r>
+            <w:r>
+              <w:t>occupata</w:t>
+            </w:r>
+            <w:r>
+              <w:t>.</w:t>
             </w:r>
           </w:p>
           <w:p>
@@ -4573,14 +5622,17 @@
               <w:pStyle w:val="Paragrafoelenco"/>
               <w:numPr>
                 <w:ilvl w:val="0"/>
-                <w:numId w:val="26"/>
+                <w:numId w:val="27"/>
               </w:numPr>
             </w:pPr>
             <w:r>
-              <w:t xml:space="preserve">L’utente </w:t>
-            </w:r>
-            <w:r>
-              <w:t>clicca sul bottone “Fine Visita”.</w:t>
+              <w:t>L’utente clicca sul bottone “</w:t>
+            </w:r>
+            <w:r>
+              <w:t>Libera stanza</w:t>
+            </w:r>
+            <w:r>
+              <w:t>”.</w:t>
             </w:r>
           </w:p>
           <w:p>
@@ -4588,11 +5640,11 @@
               <w:pStyle w:val="Paragrafoelenco"/>
               <w:numPr>
                 <w:ilvl w:val="0"/>
-                <w:numId w:val="26"/>
+                <w:numId w:val="27"/>
               </w:numPr>
             </w:pPr>
             <w:r>
-              <w:t>Il sistema automaticamente salva la data e l’ora e cancella la voce dall’elenco delle visite in atto.</w:t>
+              <w:t>L’utente inserisce il prezzo pagato dall’ospite.</w:t>
             </w:r>
           </w:p>
           <w:p>
@@ -4600,11 +5652,11 @@
               <w:pStyle w:val="Paragrafoelenco"/>
               <w:numPr>
                 <w:ilvl w:val="0"/>
-                <w:numId w:val="26"/>
+                <w:numId w:val="27"/>
               </w:numPr>
             </w:pPr>
             <w:r>
-              <w:t>Il sistema segnala a schermo la fine dell’operazione e torna alla Home Page.</w:t>
+              <w:t>Il sistema automaticamente salva la data e l’ora, aggiorna l’elenco delle stanze, segnala a schermo la fine dell’operazione e torna alla Home Page.</w:t>
             </w:r>
           </w:p>
         </w:tc>
@@ -4634,7 +5686,7 @@
           </w:tcPr>
           <w:p>
             <w:r>
-              <w:t>L’utente deve essere loggato al sistema e deve poter effettuare l’operazione</w:t>
+              <w:t>L’utente deve essere loggato al sistema, deve trovarsi sulla schermata per concludere una permanenza e deve avere i permessi necessari per effettuare l’operazione</w:t>
             </w:r>
           </w:p>
         </w:tc>
@@ -4664,7 +5716,7 @@
           </w:tcPr>
           <w:p>
             <w:r>
-              <w:t>L’operazione è andata a buon fine.</w:t>
+              <w:t>La conclusione della permanenza viene inserita correttamente nel database e l’utente viene riportato alla schermata principale del programma</w:t>
             </w:r>
           </w:p>
         </w:tc>
@@ -4672,13 +5724,21 @@
     </w:tbl>
     <w:p/>
     <w:p>
+      <w:r>
+        <w:br w:type="page"/>
+      </w:r>
+    </w:p>
+    <w:p>
       <w:pPr>
         <w:pStyle w:val="Titolo2"/>
         <w:ind w:left="0"/>
       </w:pPr>
+      <w:bookmarkStart w:id="16" w:name="_Toc434501528"/>
       <w:r>
-        <w:t>Conclusione permanenza</w:t>
+        <w:lastRenderedPageBreak/>
+        <w:t>Modifica anagrafica</w:t>
       </w:r>
+      <w:bookmarkEnd w:id="16"/>
     </w:p>
     <w:tbl>
       <w:tblPr>
@@ -4721,7 +5781,7 @@
           </w:tcPr>
           <w:p>
             <w:r>
-              <w:t>Conclusione di una permanenza</w:t>
+              <w:t>Modifica di un’anagrafica</w:t>
             </w:r>
           </w:p>
         </w:tc>
@@ -4751,7 +5811,7 @@
           </w:tcPr>
           <w:p>
             <w:r>
-              <w:t>UC-5</w:t>
+              <w:t>UC-6</w:t>
             </w:r>
           </w:p>
         </w:tc>
@@ -4784,12 +5844,51 @@
               <w:jc w:val="center"/>
             </w:pPr>
             <w:r>
-              <w:object w:dxaOrig="6585" w:dyaOrig="2746" w14:anchorId="33E9AE32">
-                <v:shape id="_x0000_i1029" type="#_x0000_t75" style="width:329.35pt;height:137.6pt" o:ole="">
-                  <v:imagedata r:id="rId16" o:title=""/>
-                </v:shape>
-                <o:OLEObject Type="Embed" ProgID="Visio.Drawing.15" ShapeID="_x0000_i1029" DrawAspect="Content" ObjectID="_1507721588" r:id="rId17"/>
-              </w:object>
+              <w:rPr>
+                <w:noProof/>
+                <w:lang w:eastAsia="it-IT"/>
+              </w:rPr>
+              <w:drawing>
+                <wp:inline distT="0" distB="0" distL="0" distR="0" wp14:anchorId="5353D9CE" wp14:editId="35476145">
+                  <wp:extent cx="4087489" cy="1922956"/>
+                  <wp:effectExtent l="0" t="0" r="2540" b="7620"/>
+                  <wp:docPr id="7" name="Immagine 7"/>
+                  <wp:cNvGraphicFramePr>
+                    <a:graphicFrameLocks xmlns:a="http://schemas.openxmlformats.org/drawingml/2006/main" noChangeAspect="1"/>
+                  </wp:cNvGraphicFramePr>
+                  <a:graphic xmlns:a="http://schemas.openxmlformats.org/drawingml/2006/main">
+                    <a:graphicData uri="http://schemas.openxmlformats.org/drawingml/2006/picture">
+                      <pic:pic xmlns:pic="http://schemas.openxmlformats.org/drawingml/2006/picture">
+                        <pic:nvPicPr>
+                          <pic:cNvPr id="7" name="UML-Modifica_anagrafica.png"/>
+                          <pic:cNvPicPr/>
+                        </pic:nvPicPr>
+                        <pic:blipFill>
+                          <a:blip r:embed="rId14">
+                            <a:extLst>
+                              <a:ext uri="{28A0092B-C50C-407E-A947-70E740481C1C}">
+                                <a14:useLocalDpi xmlns:a14="http://schemas.microsoft.com/office/drawing/2010/main" val="0"/>
+                              </a:ext>
+                            </a:extLst>
+                          </a:blip>
+                          <a:stretch>
+                            <a:fillRect/>
+                          </a:stretch>
+                        </pic:blipFill>
+                        <pic:spPr>
+                          <a:xfrm>
+                            <a:off x="0" y="0"/>
+                            <a:ext cx="4119932" cy="1938219"/>
+                          </a:xfrm>
+                          <a:prstGeom prst="rect">
+                            <a:avLst/>
+                          </a:prstGeom>
+                        </pic:spPr>
+                      </pic:pic>
+                    </a:graphicData>
+                  </a:graphic>
+                </wp:inline>
+              </w:drawing>
             </w:r>
           </w:p>
         </w:tc>
@@ -4819,7 +5918,19 @@
           </w:tcPr>
           <w:p>
             <w:r>
-              <w:t>In questo use case l’utente vuole inserire le informazioni della fine di una permanenza:</w:t>
+              <w:t xml:space="preserve">In questo use case l’utente vuole </w:t>
+            </w:r>
+            <w:r>
+              <w:t xml:space="preserve">modificare </w:t>
+            </w:r>
+            <w:r>
+              <w:t xml:space="preserve">le informazioni di una </w:t>
+            </w:r>
+            <w:r>
+              <w:t>anagrafica</w:t>
+            </w:r>
+            <w:r>
+              <w:t>:</w:t>
             </w:r>
           </w:p>
           <w:p>
@@ -4827,17 +5938,17 @@
               <w:pStyle w:val="Paragrafoelenco"/>
               <w:numPr>
                 <w:ilvl w:val="0"/>
-                <w:numId w:val="27"/>
+                <w:numId w:val="28"/>
               </w:numPr>
             </w:pPr>
             <w:r>
-              <w:t xml:space="preserve">L’utente seleziona la stanza </w:t>
-            </w:r>
-            <w:r>
-              <w:t>occupata</w:t>
-            </w:r>
-            <w:r>
-              <w:t>.</w:t>
+              <w:t>L’utente clicca sul bottone “</w:t>
+            </w:r>
+            <w:r>
+              <w:t>Modifica anagrafica</w:t>
+            </w:r>
+            <w:r>
+              <w:t>”.</w:t>
             </w:r>
           </w:p>
           <w:p>
@@ -4845,17 +5956,17 @@
               <w:pStyle w:val="Paragrafoelenco"/>
               <w:numPr>
                 <w:ilvl w:val="0"/>
-                <w:numId w:val="27"/>
+                <w:numId w:val="28"/>
               </w:numPr>
             </w:pPr>
             <w:r>
-              <w:t>L’utente clicca sul bottone “</w:t>
-            </w:r>
-            <w:r>
-              <w:t>Libera stanza</w:t>
-            </w:r>
-            <w:r>
-              <w:t>”.</w:t>
+              <w:t xml:space="preserve">L’utente </w:t>
+            </w:r>
+            <w:r>
+              <w:t>modifica il/i valore/i errato/i</w:t>
+            </w:r>
+            <w:r>
+              <w:t>.</w:t>
             </w:r>
           </w:p>
           <w:p>
@@ -4863,23 +5974,14 @@
               <w:pStyle w:val="Paragrafoelenco"/>
               <w:numPr>
                 <w:ilvl w:val="0"/>
-                <w:numId w:val="27"/>
+                <w:numId w:val="28"/>
               </w:numPr>
             </w:pPr>
             <w:r>
-              <w:t>L’utente inserisce il prezzo pagato dall’ospite.</w:t>
-            </w:r>
-          </w:p>
-          <w:p>
-            <w:pPr>
-              <w:pStyle w:val="Paragrafoelenco"/>
-              <w:numPr>
-                <w:ilvl w:val="0"/>
-                <w:numId w:val="27"/>
-              </w:numPr>
-            </w:pPr>
-            <w:r>
-              <w:t>Il sistema automaticamente salva la data e l’ora, aggiorna l’elenco delle stanze, segnala a schermo la fine dell’operazione e torna alla Home Page.</w:t>
+              <w:t xml:space="preserve">Il sistema </w:t>
+            </w:r>
+            <w:r>
+              <w:t>salva le informazioni aggiornate, segnala a schermo la fine dell’operazione e torna alla Home Page.</w:t>
             </w:r>
           </w:p>
         </w:tc>
@@ -4909,7 +6011,7 @@
           </w:tcPr>
           <w:p>
             <w:r>
-              <w:t>L’utente deve essere loggato al sistema e deve poter effettuare l’operazione</w:t>
+              <w:t>L’utente deve essere loggato al sistema, deve trovarsi sulla schermata per modificare un’anagrafica e deve avere i permessi necessari per effettuare l’operazione</w:t>
             </w:r>
           </w:p>
         </w:tc>
@@ -4939,10 +6041,10 @@
           </w:tcPr>
           <w:p>
             <w:r>
-              <w:t xml:space="preserve">L’operazione </w:t>
-            </w:r>
-            <w:r>
-              <w:t>è andata a buon fine.</w:t>
+              <w:t>L’anagrafica modificata viene scritta</w:t>
+            </w:r>
+            <w:r>
+              <w:t xml:space="preserve"> correttamente nel database e l’utente viene riportato alla schermata principale del programma</w:t>
             </w:r>
           </w:p>
         </w:tc>
@@ -4950,19 +6052,15 @@
     </w:tbl>
     <w:p/>
     <w:p>
-      <w:r>
-        <w:br w:type="page"/>
-      </w:r>
-    </w:p>
-    <w:p>
       <w:pPr>
         <w:pStyle w:val="Titolo2"/>
         <w:ind w:left="0"/>
       </w:pPr>
+      <w:bookmarkStart w:id="17" w:name="_Toc434501529"/>
       <w:r>
-        <w:lastRenderedPageBreak/>
-        <w:t>Modifica anagrafica</w:t>
+        <w:t>Rendi agibile/inagibile una stanza</w:t>
       </w:r>
+      <w:bookmarkEnd w:id="17"/>
     </w:p>
     <w:tbl>
       <w:tblPr>
@@ -5005,7 +6103,7 @@
           </w:tcPr>
           <w:p>
             <w:r>
-              <w:t>Modifica di un’anagrafica</w:t>
+              <w:t>Rendi agibile/inagibile una stanza</w:t>
             </w:r>
           </w:p>
         </w:tc>
@@ -5035,7 +6133,7 @@
           </w:tcPr>
           <w:p>
             <w:r>
-              <w:t>UC-6</w:t>
+              <w:t>UC-7</w:t>
             </w:r>
           </w:p>
         </w:tc>
@@ -5068,12 +6166,51 @@
               <w:jc w:val="center"/>
             </w:pPr>
             <w:r>
-              <w:object w:dxaOrig="6585" w:dyaOrig="2746" w14:anchorId="26CC9679">
-                <v:shape id="_x0000_i1030" type="#_x0000_t75" style="width:329.35pt;height:137.6pt" o:ole="">
-                  <v:imagedata r:id="rId18" o:title=""/>
-                </v:shape>
-                <o:OLEObject Type="Embed" ProgID="Visio.Drawing.15" ShapeID="_x0000_i1030" DrawAspect="Content" ObjectID="_1507721589" r:id="rId19"/>
-              </w:object>
+              <w:rPr>
+                <w:noProof/>
+                <w:lang w:eastAsia="it-IT"/>
+              </w:rPr>
+              <w:drawing>
+                <wp:inline distT="0" distB="0" distL="0" distR="0" wp14:anchorId="1B7DB2F1" wp14:editId="4BF165C9">
+                  <wp:extent cx="3856392" cy="1975410"/>
+                  <wp:effectExtent l="0" t="0" r="4445" b="6350"/>
+                  <wp:docPr id="10" name="Immagine 10"/>
+                  <wp:cNvGraphicFramePr>
+                    <a:graphicFrameLocks xmlns:a="http://schemas.openxmlformats.org/drawingml/2006/main" noChangeAspect="1"/>
+                  </wp:cNvGraphicFramePr>
+                  <a:graphic xmlns:a="http://schemas.openxmlformats.org/drawingml/2006/main">
+                    <a:graphicData uri="http://schemas.openxmlformats.org/drawingml/2006/picture">
+                      <pic:pic xmlns:pic="http://schemas.openxmlformats.org/drawingml/2006/picture">
+                        <pic:nvPicPr>
+                          <pic:cNvPr id="10" name="UML-Rendi_agibile_inagibile.png"/>
+                          <pic:cNvPicPr/>
+                        </pic:nvPicPr>
+                        <pic:blipFill>
+                          <a:blip r:embed="rId15">
+                            <a:extLst>
+                              <a:ext uri="{28A0092B-C50C-407E-A947-70E740481C1C}">
+                                <a14:useLocalDpi xmlns:a14="http://schemas.microsoft.com/office/drawing/2010/main" val="0"/>
+                              </a:ext>
+                            </a:extLst>
+                          </a:blip>
+                          <a:stretch>
+                            <a:fillRect/>
+                          </a:stretch>
+                        </pic:blipFill>
+                        <pic:spPr>
+                          <a:xfrm>
+                            <a:off x="0" y="0"/>
+                            <a:ext cx="3874066" cy="1984464"/>
+                          </a:xfrm>
+                          <a:prstGeom prst="rect">
+                            <a:avLst/>
+                          </a:prstGeom>
+                        </pic:spPr>
+                      </pic:pic>
+                    </a:graphicData>
+                  </a:graphic>
+                </wp:inline>
+              </w:drawing>
             </w:r>
           </w:p>
         </w:tc>
@@ -5103,19 +6240,7 @@
           </w:tcPr>
           <w:p>
             <w:r>
-              <w:t xml:space="preserve">In questo use case l’utente vuole </w:t>
-            </w:r>
-            <w:r>
-              <w:t xml:space="preserve">modificare </w:t>
-            </w:r>
-            <w:r>
-              <w:t xml:space="preserve">le informazioni di una </w:t>
-            </w:r>
-            <w:r>
-              <w:t>anagrafica</w:t>
-            </w:r>
-            <w:r>
-              <w:t>:</w:t>
+              <w:t>In questo use case l’utente vuole rendere agibile/inagibile una stanza della struttura:</w:t>
             </w:r>
           </w:p>
           <w:p>
@@ -5123,17 +6248,11 @@
               <w:pStyle w:val="Paragrafoelenco"/>
               <w:numPr>
                 <w:ilvl w:val="0"/>
-                <w:numId w:val="28"/>
+                <w:numId w:val="29"/>
               </w:numPr>
             </w:pPr>
             <w:r>
-              <w:t>L’utente clicca sul bottone “</w:t>
-            </w:r>
-            <w:r>
-              <w:t>Modifica anagrafica</w:t>
-            </w:r>
-            <w:r>
-              <w:t>”.</w:t>
+              <w:t>L’utente seleziona la stanza in questione.</w:t>
             </w:r>
           </w:p>
           <w:p>
@@ -5141,17 +6260,11 @@
               <w:pStyle w:val="Paragrafoelenco"/>
               <w:numPr>
                 <w:ilvl w:val="0"/>
-                <w:numId w:val="28"/>
+                <w:numId w:val="29"/>
               </w:numPr>
             </w:pPr>
             <w:r>
-              <w:t xml:space="preserve">L’utente </w:t>
-            </w:r>
-            <w:r>
-              <w:t>modifica il/i valore/i errato/i</w:t>
-            </w:r>
-            <w:r>
-              <w:t>.</w:t>
+              <w:t>L’utente clicca sul bottone “Rendi inagibile/Rendi agibile”.</w:t>
             </w:r>
           </w:p>
           <w:p>
@@ -5159,14 +6272,26 @@
               <w:pStyle w:val="Paragrafoelenco"/>
               <w:numPr>
                 <w:ilvl w:val="0"/>
-                <w:numId w:val="28"/>
+                <w:numId w:val="29"/>
               </w:numPr>
             </w:pPr>
             <w:r>
-              <w:t xml:space="preserve">Il sistema </w:t>
-            </w:r>
-            <w:r>
-              <w:t>salva le informazioni aggiornate, segnala a schermo la fine dell’operazione e torna alla Home Page.</w:t>
+              <w:t>Se la stanza è occupata, il sistema automaticamente indica una stanza disponibile dello stesso tipo per trasferire l’ospite</w:t>
+            </w:r>
+            <w:r>
+              <w:t>. Se non ci sono altre stanze dello stesso tipo, il sistema lancia l’eccezione “No Altre Stanze”.</w:t>
+            </w:r>
+          </w:p>
+          <w:p>
+            <w:pPr>
+              <w:pStyle w:val="Paragrafoelenco"/>
+              <w:numPr>
+                <w:ilvl w:val="0"/>
+                <w:numId w:val="29"/>
+              </w:numPr>
+            </w:pPr>
+            <w:r>
+              <w:t>Il sistema segnala la fine dell’operazione e torna alla Home Page.</w:t>
             </w:r>
           </w:p>
         </w:tc>
@@ -5186,6 +6311,7 @@
               <w:rPr>
                 <w:b/>
               </w:rPr>
+              <w:lastRenderedPageBreak/>
               <w:t>Entry Condition</w:t>
             </w:r>
           </w:p>
@@ -5196,7 +6322,13 @@
           </w:tcPr>
           <w:p>
             <w:r>
-              <w:t>L’utente deve essere loggato al sistema e deve poter effettuare l’operazione</w:t>
+              <w:t>L’utente deve essere loggato al sistema, deve trovarsi sulla scherm</w:t>
+            </w:r>
+            <w:r>
+              <w:t>ata per modificare l’agibilità di una stanza</w:t>
+            </w:r>
+            <w:r>
+              <w:t xml:space="preserve"> e deve avere i permessi necessari per effettuare l’operazione</w:t>
             </w:r>
           </w:p>
         </w:tc>
@@ -5226,21 +6358,43 @@
           </w:tcPr>
           <w:p>
             <w:r>
-              <w:t>L’operazione è andata a buon fine.</w:t>
+              <w:t>Lo stato modificato della stanza viene registrato correttamente nel database e l’utente viene riportato alla schermata principale del programma</w:t>
             </w:r>
           </w:p>
         </w:tc>
       </w:tr>
     </w:tbl>
-    <w:p/>
     <w:p>
       <w:pPr>
         <w:pStyle w:val="Titolo2"/>
         <w:ind w:left="0"/>
       </w:pPr>
+    </w:p>
+    <w:p>
+      <w:pPr>
+        <w:pStyle w:val="Titolo2"/>
+        <w:ind w:left="0"/>
+      </w:pPr>
+    </w:p>
+    <w:p>
+      <w:pPr>
+        <w:pStyle w:val="Titolo2"/>
+        <w:ind w:left="0"/>
+      </w:pPr>
+    </w:p>
+    <w:p>
+      <w:pPr>
+        <w:pStyle w:val="Titolo2"/>
+        <w:ind w:left="0"/>
+      </w:pPr>
+      <w:bookmarkStart w:id="18" w:name="_Toc434501530"/>
       <w:r>
-        <w:t>Rendi agibile/inagibile una stanza</w:t>
+        <w:t>Rendi agibile/inagibile una s</w:t>
       </w:r>
+      <w:r>
+        <w:t>truttura</w:t>
+      </w:r>
+      <w:bookmarkEnd w:id="18"/>
     </w:p>
     <w:tbl>
       <w:tblPr>
@@ -5283,7 +6437,10 @@
           </w:tcPr>
           <w:p>
             <w:r>
-              <w:t>Rendi agibile/inagibile una stanza</w:t>
+              <w:t>Re</w:t>
+            </w:r>
+            <w:r>
+              <w:t>ndi agibile/inagibile una struttura</w:t>
             </w:r>
           </w:p>
         </w:tc>
@@ -5313,7 +6470,7 @@
           </w:tcPr>
           <w:p>
             <w:r>
-              <w:t>UC-7</w:t>
+              <w:t>UC-8</w:t>
             </w:r>
           </w:p>
         </w:tc>
@@ -5346,12 +6503,51 @@
               <w:jc w:val="center"/>
             </w:pPr>
             <w:r>
-              <w:object w:dxaOrig="7381" w:dyaOrig="2461" w14:anchorId="11B55F6D">
-                <v:shape id="_x0000_i1031" type="#_x0000_t75" style="width:329.35pt;height:110.5pt" o:ole="">
-                  <v:imagedata r:id="rId20" o:title=""/>
-                </v:shape>
-                <o:OLEObject Type="Embed" ProgID="Visio.Drawing.15" ShapeID="_x0000_i1031" DrawAspect="Content" ObjectID="_1507721590" r:id="rId21"/>
-              </w:object>
+              <w:rPr>
+                <w:noProof/>
+                <w:lang w:eastAsia="it-IT"/>
+              </w:rPr>
+              <w:drawing>
+                <wp:inline distT="0" distB="0" distL="0" distR="0" wp14:anchorId="6B1DE911" wp14:editId="085B68CF">
+                  <wp:extent cx="4354578" cy="930520"/>
+                  <wp:effectExtent l="0" t="0" r="0" b="9525"/>
+                  <wp:docPr id="16" name="Immagine 16"/>
+                  <wp:cNvGraphicFramePr>
+                    <a:graphicFrameLocks xmlns:a="http://schemas.openxmlformats.org/drawingml/2006/main" noChangeAspect="1"/>
+                  </wp:cNvGraphicFramePr>
+                  <a:graphic xmlns:a="http://schemas.openxmlformats.org/drawingml/2006/main">
+                    <a:graphicData uri="http://schemas.openxmlformats.org/drawingml/2006/picture">
+                      <pic:pic xmlns:pic="http://schemas.openxmlformats.org/drawingml/2006/picture">
+                        <pic:nvPicPr>
+                          <pic:cNvPr id="16" name="UML-Rendi_agibile_inagibile_struttura.png"/>
+                          <pic:cNvPicPr/>
+                        </pic:nvPicPr>
+                        <pic:blipFill>
+                          <a:blip r:embed="rId16">
+                            <a:extLst>
+                              <a:ext uri="{28A0092B-C50C-407E-A947-70E740481C1C}">
+                                <a14:useLocalDpi xmlns:a14="http://schemas.microsoft.com/office/drawing/2010/main" val="0"/>
+                              </a:ext>
+                            </a:extLst>
+                          </a:blip>
+                          <a:stretch>
+                            <a:fillRect/>
+                          </a:stretch>
+                        </pic:blipFill>
+                        <pic:spPr>
+                          <a:xfrm>
+                            <a:off x="0" y="0"/>
+                            <a:ext cx="4427671" cy="946139"/>
+                          </a:xfrm>
+                          <a:prstGeom prst="rect">
+                            <a:avLst/>
+                          </a:prstGeom>
+                        </pic:spPr>
+                      </pic:pic>
+                    </a:graphicData>
+                  </a:graphic>
+                </wp:inline>
+              </w:drawing>
             </w:r>
           </w:p>
         </w:tc>
@@ -5381,7 +6577,10 @@
           </w:tcPr>
           <w:p>
             <w:r>
-              <w:t>In questo use case l’utente vuole rendere agibile/inagibile una stanza della struttura:</w:t>
+              <w:t xml:space="preserve">In questo use case l’utente vuole rendere agibile/inagibile una </w:t>
+            </w:r>
+            <w:r>
+              <w:t>struttura</w:t>
             </w:r>
           </w:p>
           <w:p>
@@ -5389,11 +6588,17 @@
               <w:pStyle w:val="Paragrafoelenco"/>
               <w:numPr>
                 <w:ilvl w:val="0"/>
-                <w:numId w:val="29"/>
+                <w:numId w:val="31"/>
               </w:numPr>
             </w:pPr>
             <w:r>
-              <w:t>L’utente seleziona la stanza in questione.</w:t>
+              <w:t xml:space="preserve">L’utente seleziona la </w:t>
+            </w:r>
+            <w:r>
+              <w:t>struttura</w:t>
+            </w:r>
+            <w:r>
+              <w:t xml:space="preserve"> in questione.</w:t>
             </w:r>
           </w:p>
           <w:p>
@@ -5401,7 +6606,7 @@
               <w:pStyle w:val="Paragrafoelenco"/>
               <w:numPr>
                 <w:ilvl w:val="0"/>
-                <w:numId w:val="29"/>
+                <w:numId w:val="31"/>
               </w:numPr>
             </w:pPr>
             <w:r>
@@ -5413,14 +6618,11 @@
               <w:pStyle w:val="Paragrafoelenco"/>
               <w:numPr>
                 <w:ilvl w:val="0"/>
-                <w:numId w:val="29"/>
+                <w:numId w:val="31"/>
               </w:numPr>
             </w:pPr>
             <w:r>
-              <w:t>Se la stanza è occupata, il sistema automaticamente indica una stanza disponibile dello stesso tipo per trasferire l’ospite</w:t>
-            </w:r>
-            <w:r>
-              <w:t>. Se non ci sono altre stanze dello stesso tipo, il sistema lancia l’eccezione “No Altre Stanze”.</w:t>
+              <w:t>Se ci sono camere occupate, verrà lanciata l’eccezione “Camere Occupate”, e verrà data la possibilità di rendere inagibili le stanze in questione (UC-7)</w:t>
             </w:r>
           </w:p>
           <w:p>
@@ -5428,95 +6630,30 @@
               <w:pStyle w:val="Paragrafoelenco"/>
               <w:numPr>
                 <w:ilvl w:val="0"/>
-                <w:numId w:val="29"/>
+                <w:numId w:val="31"/>
               </w:numPr>
             </w:pPr>
             <w:r>
               <w:t>Il sistema segnala la fine dell’operazione e torna alla Home Page.</w:t>
-            </w:r>
-          </w:p>
-        </w:tc>
-      </w:tr>
-      <w:tr>
-        <w:tc>
-          <w:tcPr>
-            <w:tcW w:w="2547" w:type="dxa"/>
-          </w:tcPr>
-          <w:p>
-            <w:pPr>
-              <w:rPr>
-                <w:b/>
-              </w:rPr>
-            </w:pPr>
-            <w:r>
-              <w:rPr>
-                <w:b/>
-              </w:rPr>
-              <w:t>Entry Condition</w:t>
-            </w:r>
-          </w:p>
-        </w:tc>
-        <w:tc>
-          <w:tcPr>
-            <w:tcW w:w="7081" w:type="dxa"/>
-          </w:tcPr>
-          <w:p>
-            <w:r>
-              <w:t>L’utente deve essere loggato al sistema e deve poter effettuare l’operazione</w:t>
-            </w:r>
-          </w:p>
-        </w:tc>
-      </w:tr>
-      <w:tr>
-        <w:tc>
-          <w:tcPr>
-            <w:tcW w:w="2547" w:type="dxa"/>
-          </w:tcPr>
-          <w:p>
-            <w:pPr>
-              <w:rPr>
-                <w:b/>
-              </w:rPr>
-            </w:pPr>
-            <w:r>
-              <w:rPr>
-                <w:b/>
-              </w:rPr>
-              <w:t>Exit Condition</w:t>
-            </w:r>
-          </w:p>
-        </w:tc>
-        <w:tc>
-          <w:tcPr>
-            <w:tcW w:w="7081" w:type="dxa"/>
-          </w:tcPr>
-          <w:p>
-            <w:r>
-              <w:t>L’operazione è andata a buon fine.</w:t>
             </w:r>
           </w:p>
         </w:tc>
       </w:tr>
     </w:tbl>
-    <w:p>
-      <w:r>
-        <w:br w:type="page"/>
-      </w:r>
-    </w:p>
+    <w:p/>
     <w:p>
       <w:pPr>
         <w:pStyle w:val="Titolo2"/>
         <w:ind w:left="0"/>
       </w:pPr>
-      <w:bookmarkStart w:id="12" w:name="_Toc433901335"/>
+      <w:bookmarkStart w:id="19" w:name="_Toc434501531"/>
       <w:r>
-        <w:lastRenderedPageBreak/>
         <w:t xml:space="preserve">Nuova </w:t>
       </w:r>
       <w:r>
         <w:t>struttura</w:t>
       </w:r>
-      <w:bookmarkEnd w:id="12"/>
+      <w:bookmarkEnd w:id="19"/>
     </w:p>
     <w:tbl>
       <w:tblPr>
@@ -5589,7 +6726,10 @@
           </w:tcPr>
           <w:p>
             <w:r>
-              <w:t>UC-8</w:t>
+              <w:t>UC-</w:t>
+            </w:r>
+            <w:r>
+              <w:t>9</w:t>
             </w:r>
           </w:p>
         </w:tc>
@@ -5622,12 +6762,51 @@
               <w:jc w:val="center"/>
             </w:pPr>
             <w:r>
-              <w:object w:dxaOrig="5926" w:dyaOrig="2401" w14:anchorId="761A864D">
-                <v:shape id="_x0000_i1032" type="#_x0000_t75" style="width:296.55pt;height:119.75pt" o:ole="">
-                  <v:imagedata r:id="rId22" o:title=""/>
-                </v:shape>
-                <o:OLEObject Type="Embed" ProgID="Visio.Drawing.15" ShapeID="_x0000_i1032" DrawAspect="Content" ObjectID="_1507721591" r:id="rId23"/>
-              </w:object>
+              <w:rPr>
+                <w:noProof/>
+                <w:lang w:eastAsia="it-IT"/>
+              </w:rPr>
+              <w:drawing>
+                <wp:inline distT="0" distB="0" distL="0" distR="0" wp14:anchorId="1EE61561" wp14:editId="28EEB1CB">
+                  <wp:extent cx="4130682" cy="1664304"/>
+                  <wp:effectExtent l="0" t="0" r="9525" b="12700"/>
+                  <wp:docPr id="11" name="Immagine 11"/>
+                  <wp:cNvGraphicFramePr>
+                    <a:graphicFrameLocks xmlns:a="http://schemas.openxmlformats.org/drawingml/2006/main" noChangeAspect="1"/>
+                  </wp:cNvGraphicFramePr>
+                  <a:graphic xmlns:a="http://schemas.openxmlformats.org/drawingml/2006/main">
+                    <a:graphicData uri="http://schemas.openxmlformats.org/drawingml/2006/picture">
+                      <pic:pic xmlns:pic="http://schemas.openxmlformats.org/drawingml/2006/picture">
+                        <pic:nvPicPr>
+                          <pic:cNvPr id="11" name="UM-Inserisci_struttura.png"/>
+                          <pic:cNvPicPr/>
+                        </pic:nvPicPr>
+                        <pic:blipFill>
+                          <a:blip r:embed="rId17">
+                            <a:extLst>
+                              <a:ext uri="{28A0092B-C50C-407E-A947-70E740481C1C}">
+                                <a14:useLocalDpi xmlns:a14="http://schemas.microsoft.com/office/drawing/2010/main" val="0"/>
+                              </a:ext>
+                            </a:extLst>
+                          </a:blip>
+                          <a:stretch>
+                            <a:fillRect/>
+                          </a:stretch>
+                        </pic:blipFill>
+                        <pic:spPr>
+                          <a:xfrm>
+                            <a:off x="0" y="0"/>
+                            <a:ext cx="4157978" cy="1675302"/>
+                          </a:xfrm>
+                          <a:prstGeom prst="rect">
+                            <a:avLst/>
+                          </a:prstGeom>
+                        </pic:spPr>
+                      </pic:pic>
+                    </a:graphicData>
+                  </a:graphic>
+                </wp:inline>
+              </w:drawing>
             </w:r>
           </w:p>
         </w:tc>
@@ -5710,6 +6889,9 @@
         </w:tc>
       </w:tr>
       <w:tr>
+        <w:trPr>
+          <w:trHeight w:val="837"/>
+        </w:trPr>
         <w:tc>
           <w:tcPr>
             <w:tcW w:w="2547" w:type="dxa"/>
@@ -5734,7 +6916,7 @@
           </w:tcPr>
           <w:p>
             <w:r>
-              <w:t>L’utente loggato deve essere di tipo Proprietario</w:t>
+              <w:t>L’utente deve essere loggato al sistema, deve trovarsi sulla schermata per inserire una struttura e deve avere i permessi necessari per effettuare l’operazione</w:t>
             </w:r>
           </w:p>
         </w:tc>
@@ -5767,7 +6949,7 @@
           </w:tcPr>
           <w:p>
             <w:r>
-              <w:t>L’operazione è andata a buon fine.</w:t>
+              <w:t>La struttura viene inserita correttamente nel database e l’utente viene riportato alla schermata principale del programma</w:t>
             </w:r>
           </w:p>
         </w:tc>
@@ -5779,14 +6961,14 @@
         <w:pStyle w:val="Titolo2"/>
         <w:ind w:left="0"/>
       </w:pPr>
-      <w:bookmarkStart w:id="13" w:name="_Toc433901336"/>
+      <w:bookmarkStart w:id="20" w:name="_Toc434501532"/>
       <w:r>
         <w:t xml:space="preserve">Nuova </w:t>
       </w:r>
       <w:r>
         <w:t>Stanza</w:t>
       </w:r>
-      <w:bookmarkEnd w:id="13"/>
+      <w:bookmarkEnd w:id="20"/>
     </w:p>
     <w:tbl>
       <w:tblPr>
@@ -5859,7 +7041,10 @@
           </w:tcPr>
           <w:p>
             <w:r>
-              <w:t>UC-9</w:t>
+              <w:t>UC-</w:t>
+            </w:r>
+            <w:r>
+              <w:t>10</w:t>
             </w:r>
           </w:p>
         </w:tc>
@@ -5892,12 +7077,51 @@
               <w:jc w:val="center"/>
             </w:pPr>
             <w:r>
-              <w:object w:dxaOrig="5926" w:dyaOrig="2370" w14:anchorId="729F3088">
-                <v:shape id="_x0000_i1033" type="#_x0000_t75" style="width:296.55pt;height:118.35pt" o:ole="">
-                  <v:imagedata r:id="rId24" o:title=""/>
-                </v:shape>
-                <o:OLEObject Type="Embed" ProgID="Visio.Drawing.15" ShapeID="_x0000_i1033" DrawAspect="Content" ObjectID="_1507721592" r:id="rId25"/>
-              </w:object>
+              <w:rPr>
+                <w:noProof/>
+                <w:lang w:eastAsia="it-IT"/>
+              </w:rPr>
+              <w:drawing>
+                <wp:inline distT="0" distB="0" distL="0" distR="0" wp14:anchorId="464C839C" wp14:editId="7A008322">
+                  <wp:extent cx="4012196" cy="1660909"/>
+                  <wp:effectExtent l="0" t="0" r="1270" b="0"/>
+                  <wp:docPr id="12" name="Immagine 12"/>
+                  <wp:cNvGraphicFramePr>
+                    <a:graphicFrameLocks xmlns:a="http://schemas.openxmlformats.org/drawingml/2006/main" noChangeAspect="1"/>
+                  </wp:cNvGraphicFramePr>
+                  <a:graphic xmlns:a="http://schemas.openxmlformats.org/drawingml/2006/main">
+                    <a:graphicData uri="http://schemas.openxmlformats.org/drawingml/2006/picture">
+                      <pic:pic xmlns:pic="http://schemas.openxmlformats.org/drawingml/2006/picture">
+                        <pic:nvPicPr>
+                          <pic:cNvPr id="12" name="UM-Inserisci_stanza.png"/>
+                          <pic:cNvPicPr/>
+                        </pic:nvPicPr>
+                        <pic:blipFill>
+                          <a:blip r:embed="rId18">
+                            <a:extLst>
+                              <a:ext uri="{28A0092B-C50C-407E-A947-70E740481C1C}">
+                                <a14:useLocalDpi xmlns:a14="http://schemas.microsoft.com/office/drawing/2010/main" val="0"/>
+                              </a:ext>
+                            </a:extLst>
+                          </a:blip>
+                          <a:stretch>
+                            <a:fillRect/>
+                          </a:stretch>
+                        </pic:blipFill>
+                        <pic:spPr>
+                          <a:xfrm>
+                            <a:off x="0" y="0"/>
+                            <a:ext cx="4031291" cy="1668814"/>
+                          </a:xfrm>
+                          <a:prstGeom prst="rect">
+                            <a:avLst/>
+                          </a:prstGeom>
+                        </pic:spPr>
+                      </pic:pic>
+                    </a:graphicData>
+                  </a:graphic>
+                </wp:inline>
+              </w:drawing>
             </w:r>
           </w:p>
         </w:tc>
@@ -5969,12 +7193,15 @@
           </w:tcPr>
           <w:p>
             <w:r>
-              <w:t>L’utente loggato deve essere di tipo Proprietario</w:t>
+              <w:t>L’utente deve essere loggato al sistema, deve trovarsi sulla schermata per inserire una stanza e deve avere i permessi necessari per effettuare l’operazione</w:t>
             </w:r>
           </w:p>
         </w:tc>
       </w:tr>
       <w:tr>
+        <w:trPr>
+          <w:trHeight w:val="250"/>
+        </w:trPr>
         <w:tc>
           <w:tcPr>
             <w:tcW w:w="2547" w:type="dxa"/>
@@ -5999,13 +7226,7 @@
           </w:tcPr>
           <w:p>
             <w:r>
-              <w:t xml:space="preserve">La procedura di inserimento di una nuova </w:t>
-            </w:r>
-            <w:r>
-              <w:t>stanza</w:t>
-            </w:r>
-            <w:r>
-              <w:t xml:space="preserve"> è andata a buon fine.</w:t>
+              <w:t>La stanza viene inserita correttamente nel database e l’utente viene riportato alla schermata principale del programma</w:t>
             </w:r>
           </w:p>
         </w:tc>
@@ -6016,18 +7237,18 @@
       <w:r>
         <w:br w:type="page"/>
       </w:r>
-      <w:bookmarkStart w:id="14" w:name="_GoBack"/>
-      <w:bookmarkEnd w:id="14"/>
     </w:p>
     <w:p>
       <w:pPr>
         <w:pStyle w:val="Titolo2"/>
         <w:ind w:left="0"/>
       </w:pPr>
+      <w:bookmarkStart w:id="21" w:name="_Toc434501533"/>
       <w:r>
         <w:lastRenderedPageBreak/>
         <w:t>Rimuovi Stanza</w:t>
       </w:r>
+      <w:bookmarkEnd w:id="21"/>
     </w:p>
     <w:tbl>
       <w:tblPr>
@@ -6100,7 +7321,10 @@
           </w:tcPr>
           <w:p>
             <w:r>
-              <w:t>UC-10</w:t>
+              <w:t>UC-1</w:t>
+            </w:r>
+            <w:r>
+              <w:t>1</w:t>
             </w:r>
           </w:p>
         </w:tc>
@@ -6133,12 +7357,51 @@
               <w:jc w:val="center"/>
             </w:pPr>
             <w:r>
-              <w:object w:dxaOrig="5926" w:dyaOrig="3901" w14:anchorId="6015B549">
-                <v:shape id="_x0000_i1034" type="#_x0000_t75" style="width:296.55pt;height:195.35pt" o:ole="">
-                  <v:imagedata r:id="rId26" o:title=""/>
-                </v:shape>
-                <o:OLEObject Type="Embed" ProgID="Visio.Drawing.15" ShapeID="_x0000_i1034" DrawAspect="Content" ObjectID="_1507721593" r:id="rId27"/>
-              </w:object>
+              <w:rPr>
+                <w:noProof/>
+                <w:lang w:eastAsia="it-IT"/>
+              </w:rPr>
+              <w:drawing>
+                <wp:inline distT="0" distB="0" distL="0" distR="0" wp14:anchorId="47F0390E" wp14:editId="551B2D6C">
+                  <wp:extent cx="4200221" cy="2141111"/>
+                  <wp:effectExtent l="0" t="0" r="0" b="0"/>
+                  <wp:docPr id="13" name="Immagine 13"/>
+                  <wp:cNvGraphicFramePr>
+                    <a:graphicFrameLocks xmlns:a="http://schemas.openxmlformats.org/drawingml/2006/main" noChangeAspect="1"/>
+                  </wp:cNvGraphicFramePr>
+                  <a:graphic xmlns:a="http://schemas.openxmlformats.org/drawingml/2006/main">
+                    <a:graphicData uri="http://schemas.openxmlformats.org/drawingml/2006/picture">
+                      <pic:pic xmlns:pic="http://schemas.openxmlformats.org/drawingml/2006/picture">
+                        <pic:nvPicPr>
+                          <pic:cNvPr id="13" name="UML-Rimuovi_stanza.png"/>
+                          <pic:cNvPicPr/>
+                        </pic:nvPicPr>
+                        <pic:blipFill>
+                          <a:blip r:embed="rId19">
+                            <a:extLst>
+                              <a:ext uri="{28A0092B-C50C-407E-A947-70E740481C1C}">
+                                <a14:useLocalDpi xmlns:a14="http://schemas.microsoft.com/office/drawing/2010/main" val="0"/>
+                              </a:ext>
+                            </a:extLst>
+                          </a:blip>
+                          <a:stretch>
+                            <a:fillRect/>
+                          </a:stretch>
+                        </pic:blipFill>
+                        <pic:spPr>
+                          <a:xfrm>
+                            <a:off x="0" y="0"/>
+                            <a:ext cx="4225912" cy="2154207"/>
+                          </a:xfrm>
+                          <a:prstGeom prst="rect">
+                            <a:avLst/>
+                          </a:prstGeom>
+                        </pic:spPr>
+                      </pic:pic>
+                    </a:graphicData>
+                  </a:graphic>
+                </wp:inline>
+              </w:drawing>
             </w:r>
           </w:p>
         </w:tc>
@@ -6261,7 +7524,7 @@
           </w:tcPr>
           <w:p>
             <w:r>
-              <w:t>L’utente loggato deve essere di tipo Proprietario</w:t>
+              <w:t>L’utente deve essere loggato al sistema, deve trovarsi sulla schermata per rimuovere una stanza e deve avere i permessi necessari per effettuare l’operazione</w:t>
             </w:r>
           </w:p>
         </w:tc>
@@ -6291,7 +7554,7 @@
           </w:tcPr>
           <w:p>
             <w:r>
-              <w:t>L’operazione è andata a buon fine.</w:t>
+              <w:t>La stanza viene rimossa correttamente dal database e l’utente viene riportato alla schermata principale del programma</w:t>
             </w:r>
           </w:p>
         </w:tc>
@@ -6308,10 +7571,12 @@
         <w:pStyle w:val="Titolo2"/>
         <w:ind w:left="0"/>
       </w:pPr>
+      <w:bookmarkStart w:id="22" w:name="_Toc434501534"/>
       <w:r>
         <w:lastRenderedPageBreak/>
         <w:t>Rimuovi Struttura</w:t>
       </w:r>
+      <w:bookmarkEnd w:id="22"/>
     </w:p>
     <w:tbl>
       <w:tblPr>
@@ -6384,7 +7649,10 @@
           </w:tcPr>
           <w:p>
             <w:r>
-              <w:t>UC-10</w:t>
+              <w:t>UC-1</w:t>
+            </w:r>
+            <w:r>
+              <w:t>2</w:t>
             </w:r>
           </w:p>
         </w:tc>
@@ -6417,12 +7685,51 @@
               <w:jc w:val="center"/>
             </w:pPr>
             <w:r>
-              <w:object w:dxaOrig="7380" w:dyaOrig="2460" w14:anchorId="3BD8904E">
-                <v:shape id="_x0000_i1035" type="#_x0000_t75" style="width:307.25pt;height:102.65pt" o:ole="">
-                  <v:imagedata r:id="rId28" o:title=""/>
-                </v:shape>
-                <o:OLEObject Type="Embed" ProgID="Visio.Drawing.15" ShapeID="_x0000_i1035" DrawAspect="Content" ObjectID="_1507721594" r:id="rId29"/>
-              </w:object>
+              <w:rPr>
+                <w:noProof/>
+                <w:lang w:eastAsia="it-IT"/>
+              </w:rPr>
+              <w:drawing>
+                <wp:inline distT="0" distB="0" distL="0" distR="0" wp14:anchorId="42E4A273" wp14:editId="28C9E7E2">
+                  <wp:extent cx="4289689" cy="2109238"/>
+                  <wp:effectExtent l="0" t="0" r="3175" b="0"/>
+                  <wp:docPr id="14" name="Immagine 14"/>
+                  <wp:cNvGraphicFramePr>
+                    <a:graphicFrameLocks xmlns:a="http://schemas.openxmlformats.org/drawingml/2006/main" noChangeAspect="1"/>
+                  </wp:cNvGraphicFramePr>
+                  <a:graphic xmlns:a="http://schemas.openxmlformats.org/drawingml/2006/main">
+                    <a:graphicData uri="http://schemas.openxmlformats.org/drawingml/2006/picture">
+                      <pic:pic xmlns:pic="http://schemas.openxmlformats.org/drawingml/2006/picture">
+                        <pic:nvPicPr>
+                          <pic:cNvPr id="14" name="UML-Rimuovi_struttura.png"/>
+                          <pic:cNvPicPr/>
+                        </pic:nvPicPr>
+                        <pic:blipFill>
+                          <a:blip r:embed="rId20">
+                            <a:extLst>
+                              <a:ext uri="{28A0092B-C50C-407E-A947-70E740481C1C}">
+                                <a14:useLocalDpi xmlns:a14="http://schemas.microsoft.com/office/drawing/2010/main" val="0"/>
+                              </a:ext>
+                            </a:extLst>
+                          </a:blip>
+                          <a:stretch>
+                            <a:fillRect/>
+                          </a:stretch>
+                        </pic:blipFill>
+                        <pic:spPr>
+                          <a:xfrm>
+                            <a:off x="0" y="0"/>
+                            <a:ext cx="4317410" cy="2122869"/>
+                          </a:xfrm>
+                          <a:prstGeom prst="rect">
+                            <a:avLst/>
+                          </a:prstGeom>
+                        </pic:spPr>
+                      </pic:pic>
+                    </a:graphicData>
+                  </a:graphic>
+                </wp:inline>
+              </w:drawing>
             </w:r>
           </w:p>
         </w:tc>
@@ -6518,7 +7825,7 @@
           </w:tcPr>
           <w:p>
             <w:r>
-              <w:t>L’utente loggato deve essere di tipo Proprietario</w:t>
+              <w:t>L’utente deve essere loggato al sistema, deve trovarsi sulla schermata per rimuovere una struttura e deve avere i permessi necessari per effettuare l’operazione</w:t>
             </w:r>
           </w:p>
         </w:tc>
@@ -6548,7 +7855,10 @@
           </w:tcPr>
           <w:p>
             <w:r>
-              <w:t>L’operazione è andata a buon fine.</w:t>
+              <w:t>La struttura</w:t>
+            </w:r>
+            <w:r>
+              <w:t xml:space="preserve"> viene rimossa correttamente dal database e l’utente viene riportato alla schermata principale del programma</w:t>
             </w:r>
           </w:p>
         </w:tc>
@@ -6556,12 +7866,8 @@
     </w:tbl>
     <w:p/>
     <w:sectPr>
-      <w:headerReference w:type="even" r:id="rId30"/>
-      <w:headerReference w:type="default" r:id="rId31"/>
-      <w:footerReference w:type="even" r:id="rId32"/>
-      <w:footerReference w:type="default" r:id="rId33"/>
-      <w:headerReference w:type="first" r:id="rId34"/>
-      <w:footerReference w:type="first" r:id="rId35"/>
+      <w:headerReference w:type="default" r:id="rId21"/>
+      <w:footerReference w:type="default" r:id="rId22"/>
       <w:pgSz w:w="11906" w:h="16838"/>
       <w:pgMar w:top="1417" w:right="1134" w:bottom="1134" w:left="1134" w:header="708" w:footer="708" w:gutter="0"/>
       <w:cols w:space="708"/>
@@ -6598,16 +7904,6 @@
 
 <file path=word/footer1.xml><?xml version="1.0" encoding="utf-8"?>
 <w:ftr xmlns:wpc="http://schemas.microsoft.com/office/word/2010/wordprocessingCanvas" xmlns:mo="http://schemas.microsoft.com/office/mac/office/2008/main" xmlns:mc="http://schemas.openxmlformats.org/markup-compatibility/2006" xmlns:mv="urn:schemas-microsoft-com:mac:vml" xmlns:o="urn:schemas-microsoft-com:office:office" xmlns:r="http://schemas.openxmlformats.org/officeDocument/2006/relationships" xmlns:m="http://schemas.openxmlformats.org/officeDocument/2006/math" xmlns:v="urn:schemas-microsoft-com:vml" xmlns:wp14="http://schemas.microsoft.com/office/word/2010/wordprocessingDrawing" xmlns:wp="http://schemas.openxmlformats.org/drawingml/2006/wordprocessingDrawing" xmlns:w10="urn:schemas-microsoft-com:office:word" xmlns:w="http://schemas.openxmlformats.org/wordprocessingml/2006/main" xmlns:w14="http://schemas.microsoft.com/office/word/2010/wordml" xmlns:w15="http://schemas.microsoft.com/office/word/2012/wordml" xmlns:wpg="http://schemas.microsoft.com/office/word/2010/wordprocessingGroup" xmlns:wpi="http://schemas.microsoft.com/office/word/2010/wordprocessingInk" xmlns:wne="http://schemas.microsoft.com/office/word/2006/wordml" xmlns:wps="http://schemas.microsoft.com/office/word/2010/wordprocessingShape" mc:Ignorable="w14 w15 wp14">
-  <w:p>
-    <w:pPr>
-      <w:pStyle w:val="Pidipagina"/>
-    </w:pPr>
-  </w:p>
-</w:ftr>
-</file>
-
-<file path=word/footer2.xml><?xml version="1.0" encoding="utf-8"?>
-<w:ftr xmlns:wpc="http://schemas.microsoft.com/office/word/2010/wordprocessingCanvas" xmlns:mo="http://schemas.microsoft.com/office/mac/office/2008/main" xmlns:mc="http://schemas.openxmlformats.org/markup-compatibility/2006" xmlns:mv="urn:schemas-microsoft-com:mac:vml" xmlns:o="urn:schemas-microsoft-com:office:office" xmlns:r="http://schemas.openxmlformats.org/officeDocument/2006/relationships" xmlns:m="http://schemas.openxmlformats.org/officeDocument/2006/math" xmlns:v="urn:schemas-microsoft-com:vml" xmlns:wp14="http://schemas.microsoft.com/office/word/2010/wordprocessingDrawing" xmlns:wp="http://schemas.openxmlformats.org/drawingml/2006/wordprocessingDrawing" xmlns:w10="urn:schemas-microsoft-com:office:word" xmlns:w="http://schemas.openxmlformats.org/wordprocessingml/2006/main" xmlns:w14="http://schemas.microsoft.com/office/word/2010/wordml" xmlns:w15="http://schemas.microsoft.com/office/word/2012/wordml" xmlns:wpg="http://schemas.microsoft.com/office/word/2010/wordprocessingGroup" xmlns:wpi="http://schemas.microsoft.com/office/word/2010/wordprocessingInk" xmlns:wne="http://schemas.microsoft.com/office/word/2006/wordml" xmlns:wps="http://schemas.microsoft.com/office/word/2010/wordprocessingShape" mc:Ignorable="w14 w15 wp14">
   <w:sdt>
     <w:sdtPr>
       <w:id w:val="-2021843739"/>
@@ -6616,7 +7912,6 @@
         <w:docPartUnique/>
       </w:docPartObj>
     </w:sdtPr>
-    <w:sdtEndPr/>
     <w:sdtContent>
       <w:p>
         <w:pPr>
@@ -6692,7 +7987,7 @@
                                 <w:rPr>
                                   <w:noProof/>
                                 </w:rPr>
-                                <w:t>14</w:t>
+                                <w:t>5</w:t>
                               </w:r>
                               <w:r>
                                 <w:fldChar w:fldCharType="end"/>
@@ -6717,7 +8012,7 @@
             </mc:Choice>
             <mc:Fallback>
               <w:pict>
-                <v:shapetype id="_x0000_t185" coordsize="21600,21600" o:spt="185" adj="3600" path="m@0,nfqx0@0l0@2qy@0,21600em@1,nfqx21600@0l21600@2qy@1,21600em@0,nsqx0@0l0@2qy@0,21600l@1,21600qx21600@2l21600@0qy@1,xe" filled="f">
+                <v:shapetype w14:anchorId="0D6C5BF0" id="_x0000_t185" coordsize="21600,21600" o:spt="185" adj="3600" path="m@0,0nfqx0@0l0@2qy@0,21600em@1,0nfqx21600@0l21600@2qy@1,21600em@0,0nsqx0@0l0@2qy@0,21600l@1,21600qx21600@2l21600@0qy@1,0xe" filled="f">
                   <v:formulas>
                     <v:f eqn="val #0"/>
                     <v:f eqn="sum width 0 #0"/>
@@ -6735,7 +8030,7 @@
                     <v:h position="#0,topLeft" switch="" xrange="0,10800"/>
                   </v:handles>
                 </v:shapetype>
-                <v:shape id="Doppia parentesi quadra 9" o:spid="_x0000_s1026" type="#_x0000_t185" style="position:absolute;margin-left:0;margin-top:0;width:43.45pt;height:18.8pt;z-index:251660288;visibility:visible;mso-wrap-style:square;mso-width-percent:100;mso-height-percent:0;mso-wrap-distance-left:9pt;mso-wrap-distance-top:0;mso-wrap-distance-right:9pt;mso-wrap-distance-bottom:0;mso-position-horizontal:center;mso-position-horizontal-relative:margin;mso-position-vertical:center;mso-position-vertical-relative:bottom-margin-area;mso-width-percent:100;mso-height-percent:0;mso-width-relative:margin;mso-height-relative:bottom-margin-area;v-text-anchor:top" o:gfxdata="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" filled="t" strokecolor="gray" strokeweight="2.25pt">
+                <v:shape id="Doppia_x0020_parentesi_x0020_quadra_x0020_9" o:spid="_x0000_s1026" type="#_x0000_t185" style="position:absolute;margin-left:0;margin-top:0;width:43.45pt;height:18.8pt;z-index:251660288;visibility:visible;mso-wrap-style:square;mso-width-percent:100;mso-height-percent:0;mso-wrap-distance-left:9pt;mso-wrap-distance-top:0;mso-wrap-distance-right:9pt;mso-wrap-distance-bottom:0;mso-position-horizontal:center;mso-position-horizontal-relative:margin;mso-position-vertical:center;mso-position-vertical-relative:bottom-margin-area;mso-width-percent:100;mso-height-percent:0;mso-width-relative:margin;mso-height-relative:bottom-margin-area;v-text-anchor:top" o:gfxdata="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" filled="t" strokecolor="gray" strokeweight="2.25pt">
                   <v:textbox inset=",0,,0">
                     <w:txbxContent>
                       <w:p>
@@ -6755,7 +8050,7 @@
                           <w:rPr>
                             <w:noProof/>
                           </w:rPr>
-                          <w:t>1</w:t>
+                          <w:t>5</w:t>
                         </w:r>
                         <w:r>
                           <w:fldChar w:fldCharType="end"/>
@@ -6855,16 +8150,6 @@
 </w:ftr>
 </file>
 
-<file path=word/footer3.xml><?xml version="1.0" encoding="utf-8"?>
-<w:ftr xmlns:wpc="http://schemas.microsoft.com/office/word/2010/wordprocessingCanvas" xmlns:mo="http://schemas.microsoft.com/office/mac/office/2008/main" xmlns:mc="http://schemas.openxmlformats.org/markup-compatibility/2006" xmlns:mv="urn:schemas-microsoft-com:mac:vml" xmlns:o="urn:schemas-microsoft-com:office:office" xmlns:r="http://schemas.openxmlformats.org/officeDocument/2006/relationships" xmlns:m="http://schemas.openxmlformats.org/officeDocument/2006/math" xmlns:v="urn:schemas-microsoft-com:vml" xmlns:wp14="http://schemas.microsoft.com/office/word/2010/wordprocessingDrawing" xmlns:wp="http://schemas.openxmlformats.org/drawingml/2006/wordprocessingDrawing" xmlns:w10="urn:schemas-microsoft-com:office:word" xmlns:w="http://schemas.openxmlformats.org/wordprocessingml/2006/main" xmlns:w14="http://schemas.microsoft.com/office/word/2010/wordml" xmlns:w15="http://schemas.microsoft.com/office/word/2012/wordml" xmlns:wpg="http://schemas.microsoft.com/office/word/2010/wordprocessingGroup" xmlns:wpi="http://schemas.microsoft.com/office/word/2010/wordprocessingInk" xmlns:wne="http://schemas.microsoft.com/office/word/2006/wordml" xmlns:wps="http://schemas.microsoft.com/office/word/2010/wordprocessingShape" mc:Ignorable="w14 w15 wp14">
-  <w:p>
-    <w:pPr>
-      <w:pStyle w:val="Pidipagina"/>
-    </w:pPr>
-  </w:p>
-</w:ftr>
-</file>
-
 <file path=word/footnotes.xml><?xml version="1.0" encoding="utf-8"?>
 <w:footnotes xmlns:wpc="http://schemas.microsoft.com/office/word/2010/wordprocessingCanvas" xmlns:mo="http://schemas.microsoft.com/office/mac/office/2008/main" xmlns:mc="http://schemas.openxmlformats.org/markup-compatibility/2006" xmlns:mv="urn:schemas-microsoft-com:mac:vml" xmlns:o="urn:schemas-microsoft-com:office:office" xmlns:r="http://schemas.openxmlformats.org/officeDocument/2006/relationships" xmlns:m="http://schemas.openxmlformats.org/officeDocument/2006/math" xmlns:v="urn:schemas-microsoft-com:vml" xmlns:wp14="http://schemas.microsoft.com/office/word/2010/wordprocessingDrawing" xmlns:wp="http://schemas.openxmlformats.org/drawingml/2006/wordprocessingDrawing" xmlns:w10="urn:schemas-microsoft-com:office:word" xmlns:w="http://schemas.openxmlformats.org/wordprocessingml/2006/main" xmlns:w14="http://schemas.microsoft.com/office/word/2010/wordml" xmlns:w15="http://schemas.microsoft.com/office/word/2012/wordml" xmlns:wpg="http://schemas.microsoft.com/office/word/2010/wordprocessingGroup" xmlns:wpi="http://schemas.microsoft.com/office/word/2010/wordprocessingInk" xmlns:wne="http://schemas.microsoft.com/office/word/2006/wordml" xmlns:wps="http://schemas.microsoft.com/office/word/2010/wordprocessingShape" mc:Ignorable="w14 w15 wp14">
   <w:footnote w:type="separator" w:id="-1">
@@ -6891,16 +8176,6 @@
 </file>
 
 <file path=word/header1.xml><?xml version="1.0" encoding="utf-8"?>
-<w:hdr xmlns:wpc="http://schemas.microsoft.com/office/word/2010/wordprocessingCanvas" xmlns:mo="http://schemas.microsoft.com/office/mac/office/2008/main" xmlns:mc="http://schemas.openxmlformats.org/markup-compatibility/2006" xmlns:mv="urn:schemas-microsoft-com:mac:vml" xmlns:o="urn:schemas-microsoft-com:office:office" xmlns:r="http://schemas.openxmlformats.org/officeDocument/2006/relationships" xmlns:m="http://schemas.openxmlformats.org/officeDocument/2006/math" xmlns:v="urn:schemas-microsoft-com:vml" xmlns:wp14="http://schemas.microsoft.com/office/word/2010/wordprocessingDrawing" xmlns:wp="http://schemas.openxmlformats.org/drawingml/2006/wordprocessingDrawing" xmlns:w10="urn:schemas-microsoft-com:office:word" xmlns:w="http://schemas.openxmlformats.org/wordprocessingml/2006/main" xmlns:w14="http://schemas.microsoft.com/office/word/2010/wordml" xmlns:w15="http://schemas.microsoft.com/office/word/2012/wordml" xmlns:wpg="http://schemas.microsoft.com/office/word/2010/wordprocessingGroup" xmlns:wpi="http://schemas.microsoft.com/office/word/2010/wordprocessingInk" xmlns:wne="http://schemas.microsoft.com/office/word/2006/wordml" xmlns:wps="http://schemas.microsoft.com/office/word/2010/wordprocessingShape" mc:Ignorable="w14 w15 wp14">
-  <w:p>
-    <w:pPr>
-      <w:pStyle w:val="Intestazione"/>
-    </w:pPr>
-  </w:p>
-</w:hdr>
-</file>
-
-<file path=word/header2.xml><?xml version="1.0" encoding="utf-8"?>
 <w:hdr xmlns:wpc="http://schemas.microsoft.com/office/word/2010/wordprocessingCanvas" xmlns:mo="http://schemas.microsoft.com/office/mac/office/2008/main" xmlns:mc="http://schemas.openxmlformats.org/markup-compatibility/2006" xmlns:mv="urn:schemas-microsoft-com:mac:vml" xmlns:o="urn:schemas-microsoft-com:office:office" xmlns:r="http://schemas.openxmlformats.org/officeDocument/2006/relationships" xmlns:m="http://schemas.openxmlformats.org/officeDocument/2006/math" xmlns:v="urn:schemas-microsoft-com:vml" xmlns:wp14="http://schemas.microsoft.com/office/word/2010/wordprocessingDrawing" xmlns:wp="http://schemas.openxmlformats.org/drawingml/2006/wordprocessingDrawing" xmlns:w10="urn:schemas-microsoft-com:office:word" xmlns:w="http://schemas.openxmlformats.org/wordprocessingml/2006/main" xmlns:w14="http://schemas.microsoft.com/office/word/2010/wordml" xmlns:w15="http://schemas.microsoft.com/office/word/2012/wordml" xmlns:wpg="http://schemas.microsoft.com/office/word/2010/wordprocessingGroup" xmlns:wpi="http://schemas.microsoft.com/office/word/2010/wordprocessingInk" xmlns:wne="http://schemas.microsoft.com/office/word/2006/wordml" xmlns:wps="http://schemas.microsoft.com/office/word/2010/wordprocessingShape" mc:Ignorable="w14 w15 wp14">
   <w:tbl>
     <w:tblPr>
@@ -6947,7 +8222,7 @@
             <w:rPr>
               <w:noProof/>
             </w:rPr>
-            <w:t>Versione: 1.0</w:t>
+            <w:t>Versione: 1.1</w:t>
           </w:r>
         </w:p>
       </w:tc>
@@ -6987,22 +8262,18 @@
             <w:rPr>
               <w:noProof/>
             </w:rPr>
-            <w:t>Data: 27/10/2015</w:t>
+            <w:t>Data: 05/11</w:t>
+          </w:r>
+          <w:r>
+            <w:rPr>
+              <w:noProof/>
+            </w:rPr>
+            <w:t>/2015</w:t>
           </w:r>
         </w:p>
       </w:tc>
     </w:tr>
   </w:tbl>
-  <w:p>
-    <w:pPr>
-      <w:pStyle w:val="Intestazione"/>
-    </w:pPr>
-  </w:p>
-</w:hdr>
-</file>
-
-<file path=word/header3.xml><?xml version="1.0" encoding="utf-8"?>
-<w:hdr xmlns:wpc="http://schemas.microsoft.com/office/word/2010/wordprocessingCanvas" xmlns:mo="http://schemas.microsoft.com/office/mac/office/2008/main" xmlns:mc="http://schemas.openxmlformats.org/markup-compatibility/2006" xmlns:mv="urn:schemas-microsoft-com:mac:vml" xmlns:o="urn:schemas-microsoft-com:office:office" xmlns:r="http://schemas.openxmlformats.org/officeDocument/2006/relationships" xmlns:m="http://schemas.openxmlformats.org/officeDocument/2006/math" xmlns:v="urn:schemas-microsoft-com:vml" xmlns:wp14="http://schemas.microsoft.com/office/word/2010/wordprocessingDrawing" xmlns:wp="http://schemas.openxmlformats.org/drawingml/2006/wordprocessingDrawing" xmlns:w10="urn:schemas-microsoft-com:office:word" xmlns:w="http://schemas.openxmlformats.org/wordprocessingml/2006/main" xmlns:w14="http://schemas.microsoft.com/office/word/2010/wordml" xmlns:w15="http://schemas.microsoft.com/office/word/2012/wordml" xmlns:wpg="http://schemas.microsoft.com/office/word/2010/wordprocessingGroup" xmlns:wpi="http://schemas.microsoft.com/office/word/2010/wordprocessingInk" xmlns:wne="http://schemas.microsoft.com/office/word/2006/wordml" xmlns:wps="http://schemas.microsoft.com/office/word/2010/wordprocessingShape" mc:Ignorable="w14 w15 wp14">
   <w:p>
     <w:pPr>
       <w:pStyle w:val="Intestazione"/>
@@ -7034,7 +8305,7 @@
         <v:path o:extrusionok="f" gradientshapeok="t" o:connecttype="rect"/>
         <o:lock v:ext="edit" aspectratio="t"/>
       </v:shapetype>
-      <v:shape id="_x0000_i1028" type="#_x0000_t75" style="width:11.4pt;height:11.4pt" o:bullet="t">
+      <v:shape id="_x0000_i1055" type="#_x0000_t75" style="width:11.4pt;height:11.4pt" o:bullet="t">
         <v:imagedata r:id="rId1" o:title="msoFBAB"/>
       </v:shape>
     </w:pict>
@@ -7154,6 +8425,92 @@
     </w:lvl>
   </w:abstractNum>
   <w:abstractNum w:abstractNumId="1">
+    <w:nsid w:val="060C2CA0"/>
+    <w:multiLevelType w:val="hybridMultilevel"/>
+    <w:tmpl w:val="50F4079A"/>
+    <w:lvl w:ilvl="0" w:tplc="0410000F">
+      <w:start w:val="1"/>
+      <w:numFmt w:val="decimal"/>
+      <w:lvlText w:val="%1."/>
+      <w:lvlJc w:val="left"/>
+      <w:pPr>
+        <w:ind w:left="720" w:hanging="360"/>
+      </w:pPr>
+    </w:lvl>
+    <w:lvl w:ilvl="1" w:tplc="04100019" w:tentative="1">
+      <w:start w:val="1"/>
+      <w:numFmt w:val="lowerLetter"/>
+      <w:lvlText w:val="%2."/>
+      <w:lvlJc w:val="left"/>
+      <w:pPr>
+        <w:ind w:left="1440" w:hanging="360"/>
+      </w:pPr>
+    </w:lvl>
+    <w:lvl w:ilvl="2" w:tplc="0410001B" w:tentative="1">
+      <w:start w:val="1"/>
+      <w:numFmt w:val="lowerRoman"/>
+      <w:lvlText w:val="%3."/>
+      <w:lvlJc w:val="right"/>
+      <w:pPr>
+        <w:ind w:left="2160" w:hanging="180"/>
+      </w:pPr>
+    </w:lvl>
+    <w:lvl w:ilvl="3" w:tplc="0410000F" w:tentative="1">
+      <w:start w:val="1"/>
+      <w:numFmt w:val="decimal"/>
+      <w:lvlText w:val="%4."/>
+      <w:lvlJc w:val="left"/>
+      <w:pPr>
+        <w:ind w:left="2880" w:hanging="360"/>
+      </w:pPr>
+    </w:lvl>
+    <w:lvl w:ilvl="4" w:tplc="04100019" w:tentative="1">
+      <w:start w:val="1"/>
+      <w:numFmt w:val="lowerLetter"/>
+      <w:lvlText w:val="%5."/>
+      <w:lvlJc w:val="left"/>
+      <w:pPr>
+        <w:ind w:left="3600" w:hanging="360"/>
+      </w:pPr>
+    </w:lvl>
+    <w:lvl w:ilvl="5" w:tplc="0410001B" w:tentative="1">
+      <w:start w:val="1"/>
+      <w:numFmt w:val="lowerRoman"/>
+      <w:lvlText w:val="%6."/>
+      <w:lvlJc w:val="right"/>
+      <w:pPr>
+        <w:ind w:left="4320" w:hanging="180"/>
+      </w:pPr>
+    </w:lvl>
+    <w:lvl w:ilvl="6" w:tplc="0410000F" w:tentative="1">
+      <w:start w:val="1"/>
+      <w:numFmt w:val="decimal"/>
+      <w:lvlText w:val="%7."/>
+      <w:lvlJc w:val="left"/>
+      <w:pPr>
+        <w:ind w:left="5040" w:hanging="360"/>
+      </w:pPr>
+    </w:lvl>
+    <w:lvl w:ilvl="7" w:tplc="04100019" w:tentative="1">
+      <w:start w:val="1"/>
+      <w:numFmt w:val="lowerLetter"/>
+      <w:lvlText w:val="%8."/>
+      <w:lvlJc w:val="left"/>
+      <w:pPr>
+        <w:ind w:left="5760" w:hanging="360"/>
+      </w:pPr>
+    </w:lvl>
+    <w:lvl w:ilvl="8" w:tplc="0410001B" w:tentative="1">
+      <w:start w:val="1"/>
+      <w:numFmt w:val="lowerRoman"/>
+      <w:lvlText w:val="%9."/>
+      <w:lvlJc w:val="right"/>
+      <w:pPr>
+        <w:ind w:left="6480" w:hanging="180"/>
+      </w:pPr>
+    </w:lvl>
+  </w:abstractNum>
+  <w:abstractNum w:abstractNumId="2">
     <w:nsid w:val="0B851833"/>
     <w:multiLevelType w:val="hybridMultilevel"/>
     <w:tmpl w:val="E698E082"/>
@@ -7239,7 +8596,7 @@
       </w:pPr>
     </w:lvl>
   </w:abstractNum>
-  <w:abstractNum w:abstractNumId="2">
+  <w:abstractNum w:abstractNumId="3">
     <w:nsid w:val="111A3BBD"/>
     <w:multiLevelType w:val="hybridMultilevel"/>
     <w:tmpl w:val="52B8BF7C"/>
@@ -7353,7 +8710,7 @@
       </w:rPr>
     </w:lvl>
   </w:abstractNum>
-  <w:abstractNum w:abstractNumId="3">
+  <w:abstractNum w:abstractNumId="4">
     <w:nsid w:val="13AB3AF2"/>
     <w:multiLevelType w:val="hybridMultilevel"/>
     <w:tmpl w:val="2F7AACBC"/>
@@ -7439,7 +8796,7 @@
       </w:pPr>
     </w:lvl>
   </w:abstractNum>
-  <w:abstractNum w:abstractNumId="4">
+  <w:abstractNum w:abstractNumId="5">
     <w:nsid w:val="1642255F"/>
     <w:multiLevelType w:val="hybridMultilevel"/>
     <w:tmpl w:val="E698E082"/>
@@ -7525,7 +8882,7 @@
       </w:pPr>
     </w:lvl>
   </w:abstractNum>
-  <w:abstractNum w:abstractNumId="5">
+  <w:abstractNum w:abstractNumId="6">
     <w:nsid w:val="169204D5"/>
     <w:multiLevelType w:val="multilevel"/>
     <w:tmpl w:val="0410001F"/>
@@ -7611,7 +8968,7 @@
       </w:pPr>
     </w:lvl>
   </w:abstractNum>
-  <w:abstractNum w:abstractNumId="6">
+  <w:abstractNum w:abstractNumId="7">
     <w:nsid w:val="1BE84ECD"/>
     <w:multiLevelType w:val="hybridMultilevel"/>
     <w:tmpl w:val="CBDEA6D2"/>
@@ -7697,7 +9054,7 @@
       </w:pPr>
     </w:lvl>
   </w:abstractNum>
-  <w:abstractNum w:abstractNumId="7">
+  <w:abstractNum w:abstractNumId="8">
     <w:nsid w:val="295C7970"/>
     <w:multiLevelType w:val="hybridMultilevel"/>
     <w:tmpl w:val="02B4252A"/>
@@ -7811,7 +9168,7 @@
       </w:rPr>
     </w:lvl>
   </w:abstractNum>
-  <w:abstractNum w:abstractNumId="8">
+  <w:abstractNum w:abstractNumId="9">
     <w:nsid w:val="2AE37FB5"/>
     <w:multiLevelType w:val="hybridMultilevel"/>
     <w:tmpl w:val="50F4079A"/>
@@ -7897,7 +9254,7 @@
       </w:pPr>
     </w:lvl>
   </w:abstractNum>
-  <w:abstractNum w:abstractNumId="9">
+  <w:abstractNum w:abstractNumId="10">
     <w:nsid w:val="31485EA3"/>
     <w:multiLevelType w:val="hybridMultilevel"/>
     <w:tmpl w:val="CBDEA6D2"/>
@@ -7983,7 +9340,7 @@
       </w:pPr>
     </w:lvl>
   </w:abstractNum>
-  <w:abstractNum w:abstractNumId="10">
+  <w:abstractNum w:abstractNumId="11">
     <w:nsid w:val="31BC2D88"/>
     <w:multiLevelType w:val="hybridMultilevel"/>
     <w:tmpl w:val="ED9AF290"/>
@@ -8069,7 +9426,7 @@
       </w:pPr>
     </w:lvl>
   </w:abstractNum>
-  <w:abstractNum w:abstractNumId="11">
+  <w:abstractNum w:abstractNumId="12">
     <w:nsid w:val="321A54B2"/>
     <w:multiLevelType w:val="hybridMultilevel"/>
     <w:tmpl w:val="50F4079A"/>
@@ -8155,7 +9512,7 @@
       </w:pPr>
     </w:lvl>
   </w:abstractNum>
-  <w:abstractNum w:abstractNumId="12">
+  <w:abstractNum w:abstractNumId="13">
     <w:nsid w:val="34F00FD5"/>
     <w:multiLevelType w:val="multilevel"/>
     <w:tmpl w:val="0410001F"/>
@@ -8241,7 +9598,7 @@
       </w:pPr>
     </w:lvl>
   </w:abstractNum>
-  <w:abstractNum w:abstractNumId="13">
+  <w:abstractNum w:abstractNumId="14">
     <w:nsid w:val="35827FD2"/>
     <w:multiLevelType w:val="hybridMultilevel"/>
     <w:tmpl w:val="F112C498"/>
@@ -8355,7 +9712,7 @@
       </w:rPr>
     </w:lvl>
   </w:abstractNum>
-  <w:abstractNum w:abstractNumId="14">
+  <w:abstractNum w:abstractNumId="15">
     <w:nsid w:val="3BDE6C65"/>
     <w:multiLevelType w:val="hybridMultilevel"/>
     <w:tmpl w:val="0EA422D6"/>
@@ -8469,7 +9826,7 @@
       </w:rPr>
     </w:lvl>
   </w:abstractNum>
-  <w:abstractNum w:abstractNumId="15">
+  <w:abstractNum w:abstractNumId="16">
     <w:nsid w:val="3D756903"/>
     <w:multiLevelType w:val="multilevel"/>
     <w:tmpl w:val="0410001F"/>
@@ -8555,7 +9912,7 @@
       </w:pPr>
     </w:lvl>
   </w:abstractNum>
-  <w:abstractNum w:abstractNumId="16">
+  <w:abstractNum w:abstractNumId="17">
     <w:nsid w:val="415111FF"/>
     <w:multiLevelType w:val="hybridMultilevel"/>
     <w:tmpl w:val="50F4079A"/>
@@ -8641,7 +9998,7 @@
       </w:pPr>
     </w:lvl>
   </w:abstractNum>
-  <w:abstractNum w:abstractNumId="17">
+  <w:abstractNum w:abstractNumId="18">
     <w:nsid w:val="41F520EF"/>
     <w:multiLevelType w:val="hybridMultilevel"/>
     <w:tmpl w:val="50F4079A"/>
@@ -8727,7 +10084,7 @@
       </w:pPr>
     </w:lvl>
   </w:abstractNum>
-  <w:abstractNum w:abstractNumId="18">
+  <w:abstractNum w:abstractNumId="19">
     <w:nsid w:val="473449CA"/>
     <w:multiLevelType w:val="hybridMultilevel"/>
     <w:tmpl w:val="50F4079A"/>
@@ -8813,7 +10170,7 @@
       </w:pPr>
     </w:lvl>
   </w:abstractNum>
-  <w:abstractNum w:abstractNumId="19">
+  <w:abstractNum w:abstractNumId="20">
     <w:nsid w:val="4A9163EC"/>
     <w:multiLevelType w:val="multilevel"/>
     <w:tmpl w:val="0410001F"/>
@@ -8899,7 +10256,7 @@
       </w:pPr>
     </w:lvl>
   </w:abstractNum>
-  <w:abstractNum w:abstractNumId="20">
+  <w:abstractNum w:abstractNumId="21">
     <w:nsid w:val="4DF86CCA"/>
     <w:multiLevelType w:val="hybridMultilevel"/>
     <w:tmpl w:val="2F122064"/>
@@ -9013,7 +10370,7 @@
       </w:rPr>
     </w:lvl>
   </w:abstractNum>
-  <w:abstractNum w:abstractNumId="21">
+  <w:abstractNum w:abstractNumId="22">
     <w:nsid w:val="5AFF41EB"/>
     <w:multiLevelType w:val="multilevel"/>
     <w:tmpl w:val="0410001F"/>
@@ -9099,7 +10456,7 @@
       </w:pPr>
     </w:lvl>
   </w:abstractNum>
-  <w:abstractNum w:abstractNumId="22">
+  <w:abstractNum w:abstractNumId="23">
     <w:nsid w:val="5E6D429E"/>
     <w:multiLevelType w:val="hybridMultilevel"/>
     <w:tmpl w:val="50F4079A"/>
@@ -9185,7 +10542,7 @@
       </w:pPr>
     </w:lvl>
   </w:abstractNum>
-  <w:abstractNum w:abstractNumId="23">
+  <w:abstractNum w:abstractNumId="24">
     <w:nsid w:val="644D2EB3"/>
     <w:multiLevelType w:val="multilevel"/>
     <w:tmpl w:val="0410001F"/>
@@ -9271,7 +10628,7 @@
       </w:pPr>
     </w:lvl>
   </w:abstractNum>
-  <w:abstractNum w:abstractNumId="24">
+  <w:abstractNum w:abstractNumId="25">
     <w:nsid w:val="6751598F"/>
     <w:multiLevelType w:val="hybridMultilevel"/>
     <w:tmpl w:val="50F4079A"/>
@@ -9357,7 +10714,7 @@
       </w:pPr>
     </w:lvl>
   </w:abstractNum>
-  <w:abstractNum w:abstractNumId="25">
+  <w:abstractNum w:abstractNumId="26">
     <w:nsid w:val="680A0F52"/>
     <w:multiLevelType w:val="hybridMultilevel"/>
     <w:tmpl w:val="E274309A"/>
@@ -9471,7 +10828,7 @@
       </w:rPr>
     </w:lvl>
   </w:abstractNum>
-  <w:abstractNum w:abstractNumId="26">
+  <w:abstractNum w:abstractNumId="27">
     <w:nsid w:val="690C2FA6"/>
     <w:multiLevelType w:val="hybridMultilevel"/>
     <w:tmpl w:val="ED9AF290"/>
@@ -9557,7 +10914,7 @@
       </w:pPr>
     </w:lvl>
   </w:abstractNum>
-  <w:abstractNum w:abstractNumId="27">
+  <w:abstractNum w:abstractNumId="28">
     <w:nsid w:val="6F2821D6"/>
     <w:multiLevelType w:val="multilevel"/>
     <w:tmpl w:val="0410001F"/>
@@ -9643,7 +11000,7 @@
       </w:pPr>
     </w:lvl>
   </w:abstractNum>
-  <w:abstractNum w:abstractNumId="28">
+  <w:abstractNum w:abstractNumId="29">
     <w:nsid w:val="70CC21ED"/>
     <w:multiLevelType w:val="hybridMultilevel"/>
     <w:tmpl w:val="50F4079A"/>
@@ -9729,7 +11086,7 @@
       </w:pPr>
     </w:lvl>
   </w:abstractNum>
-  <w:abstractNum w:abstractNumId="29">
+  <w:abstractNum w:abstractNumId="30">
     <w:nsid w:val="7EB422EB"/>
     <w:multiLevelType w:val="hybridMultilevel"/>
     <w:tmpl w:val="50F4079A"/>
@@ -9816,93 +11173,96 @@
     </w:lvl>
   </w:abstractNum>
   <w:num w:numId="1">
-    <w:abstractNumId w:val="12"/>
+    <w:abstractNumId w:val="13"/>
   </w:num>
   <w:num w:numId="2">
-    <w:abstractNumId w:val="5"/>
+    <w:abstractNumId w:val="6"/>
   </w:num>
   <w:num w:numId="3">
-    <w:abstractNumId w:val="23"/>
+    <w:abstractNumId w:val="24"/>
   </w:num>
   <w:num w:numId="4">
-    <w:abstractNumId w:val="27"/>
+    <w:abstractNumId w:val="28"/>
   </w:num>
   <w:num w:numId="5">
+    <w:abstractNumId w:val="16"/>
+  </w:num>
+  <w:num w:numId="6">
+    <w:abstractNumId w:val="26"/>
+  </w:num>
+  <w:num w:numId="7">
+    <w:abstractNumId w:val="14"/>
+  </w:num>
+  <w:num w:numId="8">
+    <w:abstractNumId w:val="8"/>
+  </w:num>
+  <w:num w:numId="9">
     <w:abstractNumId w:val="15"/>
   </w:num>
-  <w:num w:numId="6">
-    <w:abstractNumId w:val="25"/>
-  </w:num>
-  <w:num w:numId="7">
-    <w:abstractNumId w:val="13"/>
-  </w:num>
-  <w:num w:numId="8">
-    <w:abstractNumId w:val="7"/>
-  </w:num>
-  <w:num w:numId="9">
-    <w:abstractNumId w:val="14"/>
-  </w:num>
   <w:num w:numId="10">
-    <w:abstractNumId w:val="2"/>
+    <w:abstractNumId w:val="3"/>
   </w:num>
   <w:num w:numId="11">
-    <w:abstractNumId w:val="20"/>
+    <w:abstractNumId w:val="21"/>
   </w:num>
   <w:num w:numId="12">
     <w:abstractNumId w:val="0"/>
   </w:num>
   <w:num w:numId="13">
-    <w:abstractNumId w:val="21"/>
+    <w:abstractNumId w:val="22"/>
   </w:num>
   <w:num w:numId="14">
+    <w:abstractNumId w:val="20"/>
+  </w:num>
+  <w:num w:numId="15">
+    <w:abstractNumId w:val="4"/>
+  </w:num>
+  <w:num w:numId="16">
+    <w:abstractNumId w:val="11"/>
+  </w:num>
+  <w:num w:numId="17">
+    <w:abstractNumId w:val="27"/>
+  </w:num>
+  <w:num w:numId="18">
+    <w:abstractNumId w:val="7"/>
+  </w:num>
+  <w:num w:numId="19">
+    <w:abstractNumId w:val="10"/>
+  </w:num>
+  <w:num w:numId="20">
+    <w:abstractNumId w:val="29"/>
+  </w:num>
+  <w:num w:numId="21">
+    <w:abstractNumId w:val="30"/>
+  </w:num>
+  <w:num w:numId="22">
+    <w:abstractNumId w:val="23"/>
+  </w:num>
+  <w:num w:numId="23">
+    <w:abstractNumId w:val="5"/>
+  </w:num>
+  <w:num w:numId="24">
+    <w:abstractNumId w:val="12"/>
+  </w:num>
+  <w:num w:numId="25">
     <w:abstractNumId w:val="19"/>
   </w:num>
-  <w:num w:numId="15">
-    <w:abstractNumId w:val="3"/>
+  <w:num w:numId="26">
+    <w:abstractNumId w:val="25"/>
   </w:num>
-  <w:num w:numId="16">
-    <w:abstractNumId w:val="10"/>
-  </w:num>
-  <w:num w:numId="17">
-    <w:abstractNumId w:val="26"/>
-  </w:num>
-  <w:num w:numId="18">
-    <w:abstractNumId w:val="6"/>
-  </w:num>
-  <w:num w:numId="19">
+  <w:num w:numId="27">
     <w:abstractNumId w:val="9"/>
   </w:num>
-  <w:num w:numId="20">
-    <w:abstractNumId w:val="28"/>
-  </w:num>
-  <w:num w:numId="21">
-    <w:abstractNumId w:val="29"/>
-  </w:num>
-  <w:num w:numId="22">
-    <w:abstractNumId w:val="22"/>
-  </w:num>
-  <w:num w:numId="23">
-    <w:abstractNumId w:val="4"/>
-  </w:num>
-  <w:num w:numId="24">
-    <w:abstractNumId w:val="11"/>
-  </w:num>
-  <w:num w:numId="25">
+  <w:num w:numId="28">
     <w:abstractNumId w:val="18"/>
   </w:num>
-  <w:num w:numId="26">
-    <w:abstractNumId w:val="24"/>
-  </w:num>
-  <w:num w:numId="27">
-    <w:abstractNumId w:val="8"/>
-  </w:num>
-  <w:num w:numId="28">
+  <w:num w:numId="29">
     <w:abstractNumId w:val="17"/>
   </w:num>
-  <w:num w:numId="29">
-    <w:abstractNumId w:val="16"/>
+  <w:num w:numId="30">
+    <w:abstractNumId w:val="2"/>
   </w:num>
-  <w:num w:numId="30">
+  <w:num w:numId="31">
     <w:abstractNumId w:val="1"/>
   </w:num>
 </w:numbering>
@@ -10923,7 +12283,7 @@
 </file>
 
 <file path=customXml/itemProps1.xml><?xml version="1.0" encoding="utf-8"?>
-<ds:datastoreItem xmlns:ds="http://schemas.openxmlformats.org/officeDocument/2006/customXml" ds:itemID="{6670B861-7565-F642-A777-0D8907BFB854}">
+<ds:datastoreItem xmlns:ds="http://schemas.openxmlformats.org/officeDocument/2006/customXml" ds:itemID="{E47F015D-97F9-4E43-8C53-737BFD606329}">
   <ds:schemaRefs>
     <ds:schemaRef ds:uri="http://schemas.openxmlformats.org/officeDocument/2006/bibliography"/>
   </ds:schemaRefs>

</xml_diff>

<commit_message>
Modificate data e versione
</commit_message>
<xml_diff>
--- a/documentazione/RAD/RAD.docx
+++ b/documentazione/RAD/RAD.docx
@@ -1,6 +1,6 @@
 
 <file path=word/document.xml><?xml version="1.0" encoding="utf-8"?>
-<w:document xmlns:wpc="http://schemas.microsoft.com/office/word/2010/wordprocessingCanvas" xmlns:mc="http://schemas.openxmlformats.org/markup-compatibility/2006" xmlns:o="urn:schemas-microsoft-com:office:office" xmlns:r="http://schemas.openxmlformats.org/officeDocument/2006/relationships" xmlns:m="http://schemas.openxmlformats.org/officeDocument/2006/math" xmlns:v="urn:schemas-microsoft-com:vml" xmlns:wp14="http://schemas.microsoft.com/office/word/2010/wordprocessingDrawing" xmlns:wp="http://schemas.openxmlformats.org/drawingml/2006/wordprocessingDrawing" xmlns:w10="urn:schemas-microsoft-com:office:word" xmlns:w="http://schemas.openxmlformats.org/wordprocessingml/2006/main" xmlns:w14="http://schemas.microsoft.com/office/word/2010/wordml" xmlns:w15="http://schemas.microsoft.com/office/word/2012/wordml" xmlns:wpg="http://schemas.microsoft.com/office/word/2010/wordprocessingGroup" xmlns:wpi="http://schemas.microsoft.com/office/word/2010/wordprocessingInk" xmlns:wne="http://schemas.microsoft.com/office/word/2006/wordml" xmlns:wps="http://schemas.microsoft.com/office/word/2010/wordprocessingShape" mc:Ignorable="w14 w15 wp14">
+<w:document xmlns:wpc="http://schemas.microsoft.com/office/word/2010/wordprocessingCanvas" xmlns:mo="http://schemas.microsoft.com/office/mac/office/2008/main" xmlns:mc="http://schemas.openxmlformats.org/markup-compatibility/2006" xmlns:mv="urn:schemas-microsoft-com:mac:vml" xmlns:o="urn:schemas-microsoft-com:office:office" xmlns:r="http://schemas.openxmlformats.org/officeDocument/2006/relationships" xmlns:m="http://schemas.openxmlformats.org/officeDocument/2006/math" xmlns:v="urn:schemas-microsoft-com:vml" xmlns:wp14="http://schemas.microsoft.com/office/word/2010/wordprocessingDrawing" xmlns:wp="http://schemas.openxmlformats.org/drawingml/2006/wordprocessingDrawing" xmlns:w10="urn:schemas-microsoft-com:office:word" xmlns:w="http://schemas.openxmlformats.org/wordprocessingml/2006/main" xmlns:w14="http://schemas.microsoft.com/office/word/2010/wordml" xmlns:w15="http://schemas.microsoft.com/office/word/2012/wordml" xmlns:wpg="http://schemas.microsoft.com/office/word/2010/wordprocessingGroup" xmlns:wpi="http://schemas.microsoft.com/office/word/2010/wordprocessingInk" xmlns:wne="http://schemas.microsoft.com/office/word/2006/wordml" xmlns:wps="http://schemas.microsoft.com/office/word/2010/wordprocessingShape" mc:Ignorable="w14 w15 wp14 mv">
   <w:body>
     <w:p>
       <w:pPr>
@@ -107,15 +107,7 @@
           <w:sz w:val="36"/>
           <w:szCs w:val="44"/>
         </w:rPr>
-        <w:t>Versione 1.1</w:t>
-      </w:r>
-      <w:r>
-        <w:rPr>
-          <w:noProof/>
-          <w:sz w:val="36"/>
-          <w:szCs w:val="44"/>
-        </w:rPr>
-        <w:t>.1</w:t>
+        <w:t>Versione 1.2</w:t>
       </w:r>
     </w:p>
     <w:p>
@@ -279,8 +271,10 @@
           <w:sz w:val="36"/>
           <w:szCs w:val="36"/>
         </w:rPr>
-        <w:t>09</w:t>
-      </w:r>
+        <w:t>13</w:t>
+      </w:r>
+      <w:bookmarkStart w:id="0" w:name="_GoBack"/>
+      <w:bookmarkEnd w:id="0"/>
       <w:r>
         <w:rPr>
           <w:noProof/>
@@ -4081,22 +4075,22 @@
       <w:pPr>
         <w:pStyle w:val="Titolo1"/>
       </w:pPr>
-      <w:bookmarkStart w:id="0" w:name="_Toc435174959"/>
+      <w:bookmarkStart w:id="1" w:name="_Toc435174959"/>
       <w:r>
         <w:lastRenderedPageBreak/>
         <w:t>Introduzione</w:t>
       </w:r>
-      <w:bookmarkEnd w:id="0"/>
+      <w:bookmarkEnd w:id="1"/>
     </w:p>
     <w:p>
       <w:pPr>
         <w:pStyle w:val="Titolo2"/>
       </w:pPr>
-      <w:bookmarkStart w:id="1" w:name="_Toc435174960"/>
+      <w:bookmarkStart w:id="2" w:name="_Toc435174960"/>
       <w:r>
         <w:t>Scopo del sistema</w:t>
       </w:r>
-      <w:bookmarkEnd w:id="1"/>
+      <w:bookmarkEnd w:id="2"/>
     </w:p>
     <w:p>
       <w:pPr>
@@ -4115,24 +4109,22 @@
       <w:pPr>
         <w:pStyle w:val="Titolo2"/>
       </w:pPr>
-      <w:bookmarkStart w:id="2" w:name="_Toc435174961"/>
+      <w:bookmarkStart w:id="3" w:name="_Toc435174961"/>
       <w:r>
         <w:t>Ambito del sistema</w:t>
       </w:r>
-      <w:bookmarkEnd w:id="2"/>
+      <w:bookmarkEnd w:id="3"/>
     </w:p>
     <w:p>
       <w:pPr>
         <w:ind w:left="708"/>
       </w:pPr>
-      <w:proofErr w:type="spellStart"/>
       <w:r>
         <w:rPr>
           <w:b/>
         </w:rPr>
         <w:t>RooManageR</w:t>
       </w:r>
-      <w:proofErr w:type="spellEnd"/>
       <w:r>
         <w:t xml:space="preserve"> è rivolto a tutte le persone coinvolte nell’amministrazione di una struttura:</w:t>
       </w:r>
@@ -4187,11 +4179,11 @@
       <w:pPr>
         <w:pStyle w:val="Titolo2"/>
       </w:pPr>
-      <w:bookmarkStart w:id="3" w:name="_Toc435174962"/>
+      <w:bookmarkStart w:id="4" w:name="_Toc435174962"/>
       <w:r>
         <w:t>Obbiettivi e criteri di accettazione del progetto</w:t>
       </w:r>
-      <w:bookmarkEnd w:id="3"/>
+      <w:bookmarkEnd w:id="4"/>
     </w:p>
     <w:p>
       <w:pPr>
@@ -4266,15 +4258,7 @@
         </w:numPr>
       </w:pPr>
       <w:r>
-        <w:t>Superare una fase di beta-</w:t>
-      </w:r>
-      <w:proofErr w:type="spellStart"/>
-      <w:r>
-        <w:t>testing</w:t>
-      </w:r>
-      <w:proofErr w:type="spellEnd"/>
-      <w:r>
-        <w:t xml:space="preserve"> della durata di 30gg con un bacino d’utenza di almeno 500 persone.</w:t>
+        <w:t>Superare una fase di beta-testing della durata di 30gg con un bacino d’utenza di almeno 500 persone.</w:t>
       </w:r>
     </w:p>
     <w:p/>
@@ -4371,12 +4355,12 @@
       <w:pPr>
         <w:pStyle w:val="Titolo1"/>
       </w:pPr>
-      <w:bookmarkStart w:id="4" w:name="_Toc435174963"/>
+      <w:bookmarkStart w:id="5" w:name="_Toc435174963"/>
       <w:r>
         <w:lastRenderedPageBreak/>
         <w:t>Situazione Corrente</w:t>
       </w:r>
-      <w:bookmarkEnd w:id="4"/>
+      <w:bookmarkEnd w:id="5"/>
     </w:p>
     <w:p>
       <w:r>
@@ -4390,14 +4374,12 @@
       <w:r>
         <w:t xml:space="preserve">In questo si differenzia </w:t>
       </w:r>
-      <w:proofErr w:type="spellStart"/>
       <w:r>
         <w:rPr>
           <w:b/>
         </w:rPr>
         <w:t>RooManageR</w:t>
       </w:r>
-      <w:proofErr w:type="spellEnd"/>
       <w:r>
         <w:t xml:space="preserve"> in quanto punta ad essere immediato, rapido e affidabile garantendo all’utente finale un incremento della</w:t>
       </w:r>
@@ -4413,21 +4395,21 @@
       <w:pPr>
         <w:pStyle w:val="Titolo1"/>
       </w:pPr>
-      <w:bookmarkStart w:id="5" w:name="_Toc435174964"/>
+      <w:bookmarkStart w:id="6" w:name="_Toc435174964"/>
       <w:r>
         <w:t>Il nostro sistema</w:t>
       </w:r>
-      <w:bookmarkEnd w:id="5"/>
+      <w:bookmarkEnd w:id="6"/>
     </w:p>
     <w:p>
       <w:pPr>
         <w:pStyle w:val="Titolo2"/>
       </w:pPr>
-      <w:bookmarkStart w:id="6" w:name="_Toc435174965"/>
+      <w:bookmarkStart w:id="7" w:name="_Toc435174965"/>
       <w:r>
         <w:t>Requisiti funzionali</w:t>
       </w:r>
-      <w:bookmarkEnd w:id="6"/>
+      <w:bookmarkEnd w:id="7"/>
     </w:p>
     <w:p>
       <w:pPr>
@@ -4781,11 +4763,11 @@
       <w:pPr>
         <w:pStyle w:val="Titolo2"/>
       </w:pPr>
-      <w:bookmarkStart w:id="7" w:name="_Toc435174966"/>
+      <w:bookmarkStart w:id="8" w:name="_Toc435174966"/>
       <w:r>
         <w:t>Requisiti non funzionali</w:t>
       </w:r>
-      <w:bookmarkEnd w:id="7"/>
+      <w:bookmarkEnd w:id="8"/>
     </w:p>
     <w:p>
       <w:pPr>
@@ -4820,15 +4802,7 @@
         </w:numPr>
       </w:pPr>
       <w:r>
-        <w:t>L’applicazione non deve avere “</w:t>
-      </w:r>
-      <w:proofErr w:type="spellStart"/>
-      <w:r>
-        <w:t>freeze</w:t>
-      </w:r>
-      <w:proofErr w:type="spellEnd"/>
-      <w:r>
-        <w:t>” dell’interfaccia</w:t>
+        <w:t>L’applicazione non deve avere “freeze” dell’interfaccia</w:t>
       </w:r>
     </w:p>
     <w:p>
@@ -4860,7 +4834,6 @@
       <w:r>
         <w:t xml:space="preserve">pplication </w:t>
       </w:r>
-      <w:proofErr w:type="spellStart"/>
       <w:r>
         <w:rPr>
           <w:b/>
@@ -4868,13 +4841,8 @@
         <w:t>N</w:t>
       </w:r>
       <w:r>
-        <w:t>ot</w:t>
-      </w:r>
-      <w:proofErr w:type="spellEnd"/>
-      <w:r>
-        <w:t xml:space="preserve"> </w:t>
-      </w:r>
-      <w:proofErr w:type="spellStart"/>
+        <w:t xml:space="preserve">ot </w:t>
+      </w:r>
       <w:r>
         <w:rPr>
           <w:b/>
@@ -4882,11 +4850,7 @@
         <w:t>R</w:t>
       </w:r>
       <w:r>
-        <w:t>esponding</w:t>
-      </w:r>
-      <w:proofErr w:type="spellEnd"/>
-      <w:r>
-        <w:t>)</w:t>
+        <w:t>esponding)</w:t>
       </w:r>
     </w:p>
     <w:p>
@@ -4898,13 +4862,8 @@
         </w:numPr>
       </w:pPr>
       <w:r>
-        <w:t xml:space="preserve">L’applicazione deve essere eseguibile dalla JDK 1.7 in poi e dalla versione 4.0 di </w:t>
-      </w:r>
-      <w:proofErr w:type="spellStart"/>
-      <w:r>
-        <w:t>Android</w:t>
-      </w:r>
-      <w:proofErr w:type="spellEnd"/>
+        <w:t>L’applicazione deve essere eseguibile dalla JDK 1.7 in poi e dalla versione 4.0 di Android</w:t>
+      </w:r>
     </w:p>
     <w:p>
       <w:pPr>
@@ -4915,29 +4874,13 @@
         </w:numPr>
       </w:pPr>
       <w:r>
-        <w:t xml:space="preserve">L’applicazione </w:t>
-      </w:r>
-      <w:proofErr w:type="spellStart"/>
-      <w:r>
-        <w:t>Android</w:t>
-      </w:r>
-      <w:proofErr w:type="spellEnd"/>
-      <w:r>
-        <w:t xml:space="preserve"> deve seguire i canoni dell’interfaccia “</w:t>
-      </w:r>
-      <w:proofErr w:type="spellStart"/>
+        <w:t>L’applicazione Android deve seguire i canoni dell’interfaccia “</w:t>
+      </w:r>
       <w:r>
         <w:rPr>
           <w:b/>
         </w:rPr>
-        <w:t>Material</w:t>
-      </w:r>
-      <w:proofErr w:type="spellEnd"/>
-      <w:r>
-        <w:rPr>
-          <w:b/>
-        </w:rPr>
-        <w:t xml:space="preserve"> Design</w:t>
+        <w:t>Material Design</w:t>
       </w:r>
       <w:r>
         <w:t>” mentre l’applicazione desktop dovrà ereditare lo stile grafico del sistema operativo su cui è in esecuzione.</w:t>
@@ -4952,12 +4895,12 @@
       <w:pPr>
         <w:pStyle w:val="Titolo1"/>
       </w:pPr>
-      <w:bookmarkStart w:id="8" w:name="_Toc435174967"/>
+      <w:bookmarkStart w:id="9" w:name="_Toc435174967"/>
       <w:r>
         <w:lastRenderedPageBreak/>
         <w:t>Scenari d’utilizzo</w:t>
       </w:r>
-      <w:bookmarkEnd w:id="8"/>
+      <w:bookmarkEnd w:id="9"/>
     </w:p>
     <w:p>
       <w:pPr>
@@ -5034,8 +4977,6 @@
                 <w:b/>
               </w:rPr>
             </w:pPr>
-            <w:proofErr w:type="spellStart"/>
-            <w:proofErr w:type="gramStart"/>
             <w:r>
               <w:t>Nicola:</w:t>
             </w:r>
@@ -5045,14 +4986,8 @@
               </w:rPr>
               <w:t>Portinaio</w:t>
             </w:r>
-            <w:proofErr w:type="spellEnd"/>
-            <w:proofErr w:type="gramEnd"/>
-            <w:r>
-              <w:t xml:space="preserve">, </w:t>
-            </w:r>
-            <w:proofErr w:type="spellStart"/>
-            <w:r>
-              <w:t>Giuseppe</w:t>
+            <w:r>
+              <w:t>, Giuseppe</w:t>
             </w:r>
             <w:r>
               <w:rPr>
@@ -5060,13 +4995,8 @@
               </w:rPr>
               <w:t>:Proprietario</w:t>
             </w:r>
-            <w:proofErr w:type="spellEnd"/>
-            <w:r>
-              <w:t xml:space="preserve">, </w:t>
-            </w:r>
-            <w:proofErr w:type="spellStart"/>
-            <w:r>
-              <w:t>Gianmarco:</w:t>
+            <w:r>
+              <w:t>, Gianmarco:</w:t>
             </w:r>
             <w:r>
               <w:rPr>
@@ -5074,7 +5004,6 @@
               </w:rPr>
               <w:t>Visitatore</w:t>
             </w:r>
-            <w:proofErr w:type="spellEnd"/>
             <w:r>
               <w:t xml:space="preserve">, Giandomenico: </w:t>
             </w:r>
@@ -5373,8 +5302,6 @@
             <w:tcW w:w="7081" w:type="dxa"/>
           </w:tcPr>
           <w:p>
-            <w:proofErr w:type="spellStart"/>
-            <w:proofErr w:type="gramStart"/>
             <w:r>
               <w:t>Giuseppe</w:t>
             </w:r>
@@ -5384,8 +5311,6 @@
               </w:rPr>
               <w:t>:Proprietario</w:t>
             </w:r>
-            <w:proofErr w:type="spellEnd"/>
-            <w:proofErr w:type="gramEnd"/>
           </w:p>
         </w:tc>
       </w:tr>
@@ -5423,14 +5348,12 @@
             <w:r>
               <w:t xml:space="preserve">Giuseppe ha acquistato una nuova struttura e vuole aggiungerla a </w:t>
             </w:r>
-            <w:proofErr w:type="spellStart"/>
             <w:r>
               <w:rPr>
                 <w:b/>
               </w:rPr>
               <w:t>RooManageR</w:t>
             </w:r>
-            <w:proofErr w:type="spellEnd"/>
           </w:p>
           <w:p>
             <w:pPr>
@@ -5670,8 +5593,6 @@
                 <w:b/>
               </w:rPr>
             </w:pPr>
-            <w:proofErr w:type="spellStart"/>
-            <w:proofErr w:type="gramStart"/>
             <w:r>
               <w:t>Eugenio</w:t>
             </w:r>
@@ -5681,15 +5602,12 @@
               </w:rPr>
               <w:t>:Proprietario</w:t>
             </w:r>
-            <w:proofErr w:type="spellEnd"/>
-            <w:proofErr w:type="gramEnd"/>
             <w:r>
               <w:rPr>
                 <w:b/>
               </w:rPr>
               <w:t xml:space="preserve">, </w:t>
             </w:r>
-            <w:proofErr w:type="spellStart"/>
             <w:r>
               <w:t>Nicola:</w:t>
             </w:r>
@@ -5699,7 +5617,6 @@
               </w:rPr>
               <w:t>Portinaio</w:t>
             </w:r>
-            <w:proofErr w:type="spellEnd"/>
           </w:p>
         </w:tc>
       </w:tr>
@@ -5814,12 +5731,12 @@
       <w:pPr>
         <w:pStyle w:val="Titolo1"/>
       </w:pPr>
-      <w:bookmarkStart w:id="9" w:name="_Toc435174968"/>
+      <w:bookmarkStart w:id="10" w:name="_Toc435174968"/>
       <w:r>
         <w:lastRenderedPageBreak/>
         <w:t>Use Cases</w:t>
       </w:r>
-      <w:bookmarkEnd w:id="9"/>
+      <w:bookmarkEnd w:id="10"/>
     </w:p>
     <w:p/>
     <w:p>
@@ -5827,11 +5744,11 @@
         <w:pStyle w:val="Titolo2"/>
         <w:ind w:left="0"/>
       </w:pPr>
-      <w:bookmarkStart w:id="10" w:name="_Toc435174969"/>
+      <w:bookmarkStart w:id="11" w:name="_Toc435174969"/>
       <w:r>
         <w:t>Login</w:t>
       </w:r>
-      <w:bookmarkEnd w:id="10"/>
+      <w:bookmarkEnd w:id="11"/>
     </w:p>
     <w:tbl>
       <w:tblPr>
@@ -6018,14 +5935,12 @@
             <w:r>
               <w:t xml:space="preserve">In questo use case l’utente vuole effettuare il login su </w:t>
             </w:r>
-            <w:proofErr w:type="spellStart"/>
             <w:r>
               <w:rPr>
                 <w:b/>
               </w:rPr>
               <w:t>RooManageR</w:t>
             </w:r>
-            <w:proofErr w:type="spellEnd"/>
             <w:r>
               <w:rPr>
                 <w:b/>
@@ -6101,16 +6016,8 @@
               <w:rPr>
                 <w:b/>
               </w:rPr>
-              <w:t xml:space="preserve">Entry </w:t>
-            </w:r>
-            <w:proofErr w:type="spellStart"/>
-            <w:r>
-              <w:rPr>
-                <w:b/>
-              </w:rPr>
-              <w:t>Condition</w:t>
-            </w:r>
-            <w:proofErr w:type="spellEnd"/>
+              <w:t>Entry Condition</w:t>
+            </w:r>
           </w:p>
         </w:tc>
         <w:tc>
@@ -6139,16 +6046,8 @@
               <w:rPr>
                 <w:b/>
               </w:rPr>
-              <w:t xml:space="preserve">Exit </w:t>
-            </w:r>
-            <w:proofErr w:type="spellStart"/>
-            <w:r>
-              <w:rPr>
-                <w:b/>
-              </w:rPr>
-              <w:t>Condition</w:t>
-            </w:r>
-            <w:proofErr w:type="spellEnd"/>
+              <w:t>Exit Condition</w:t>
+            </w:r>
           </w:p>
         </w:tc>
         <w:tc>
@@ -6174,12 +6073,12 @@
         <w:pStyle w:val="Titolo2"/>
         <w:ind w:left="0"/>
       </w:pPr>
-      <w:bookmarkStart w:id="11" w:name="_Toc435174970"/>
+      <w:bookmarkStart w:id="12" w:name="_Toc435174970"/>
       <w:r>
         <w:lastRenderedPageBreak/>
         <w:t>Nuova visita</w:t>
       </w:r>
-      <w:bookmarkEnd w:id="11"/>
+      <w:bookmarkEnd w:id="12"/>
     </w:p>
     <w:tbl>
       <w:tblPr>
@@ -6510,16 +6409,8 @@
               <w:rPr>
                 <w:b/>
               </w:rPr>
-              <w:t xml:space="preserve">Entry </w:t>
-            </w:r>
-            <w:proofErr w:type="spellStart"/>
-            <w:r>
-              <w:rPr>
-                <w:b/>
-              </w:rPr>
-              <w:t>Condition</w:t>
-            </w:r>
-            <w:proofErr w:type="spellEnd"/>
+              <w:t>Entry Condition</w:t>
+            </w:r>
           </w:p>
         </w:tc>
         <w:tc>
@@ -6560,16 +6451,8 @@
               <w:rPr>
                 <w:b/>
               </w:rPr>
-              <w:t xml:space="preserve">Exit </w:t>
-            </w:r>
-            <w:proofErr w:type="spellStart"/>
-            <w:r>
-              <w:rPr>
-                <w:b/>
-              </w:rPr>
-              <w:t>Condition</w:t>
-            </w:r>
-            <w:proofErr w:type="spellEnd"/>
+              <w:t>Exit Condition</w:t>
+            </w:r>
           </w:p>
         </w:tc>
         <w:tc>
@@ -6595,7 +6478,7 @@
         <w:pStyle w:val="Titolo2"/>
         <w:ind w:left="0"/>
       </w:pPr>
-      <w:bookmarkStart w:id="12" w:name="_Toc435174971"/>
+      <w:bookmarkStart w:id="13" w:name="_Toc435174971"/>
       <w:r>
         <w:lastRenderedPageBreak/>
         <w:t xml:space="preserve">Registrazione </w:t>
@@ -6603,7 +6486,7 @@
       <w:r>
         <w:t>di un nuovo ospite</w:t>
       </w:r>
-      <w:bookmarkEnd w:id="12"/>
+      <w:bookmarkEnd w:id="13"/>
     </w:p>
     <w:tbl>
       <w:tblPr>
@@ -6953,16 +6836,8 @@
               <w:rPr>
                 <w:b/>
               </w:rPr>
-              <w:t xml:space="preserve">Entry </w:t>
-            </w:r>
-            <w:proofErr w:type="spellStart"/>
-            <w:r>
-              <w:rPr>
-                <w:b/>
-              </w:rPr>
-              <w:t>Condition</w:t>
-            </w:r>
-            <w:proofErr w:type="spellEnd"/>
+              <w:t>Entry Condition</w:t>
+            </w:r>
           </w:p>
         </w:tc>
         <w:tc>
@@ -6994,16 +6869,8 @@
               <w:rPr>
                 <w:b/>
               </w:rPr>
-              <w:t xml:space="preserve">Exit </w:t>
-            </w:r>
-            <w:proofErr w:type="spellStart"/>
-            <w:r>
-              <w:rPr>
-                <w:b/>
-              </w:rPr>
-              <w:t>Condition</w:t>
-            </w:r>
-            <w:proofErr w:type="spellEnd"/>
+              <w:t>Exit Condition</w:t>
+            </w:r>
           </w:p>
         </w:tc>
         <w:tc>
@@ -7029,12 +6896,12 @@
         <w:pStyle w:val="Titolo2"/>
         <w:ind w:left="0"/>
       </w:pPr>
-      <w:bookmarkStart w:id="13" w:name="_Toc435174972"/>
+      <w:bookmarkStart w:id="14" w:name="_Toc435174972"/>
       <w:r>
         <w:lastRenderedPageBreak/>
         <w:t>Conclusione visita</w:t>
       </w:r>
-      <w:bookmarkEnd w:id="13"/>
+      <w:bookmarkEnd w:id="14"/>
     </w:p>
     <w:tbl>
       <w:tblPr>
@@ -7285,16 +7152,8 @@
               <w:rPr>
                 <w:b/>
               </w:rPr>
-              <w:t xml:space="preserve">Entry </w:t>
-            </w:r>
-            <w:proofErr w:type="spellStart"/>
-            <w:r>
-              <w:rPr>
-                <w:b/>
-              </w:rPr>
-              <w:t>Condition</w:t>
-            </w:r>
-            <w:proofErr w:type="spellEnd"/>
+              <w:t>Entry Condition</w:t>
+            </w:r>
           </w:p>
         </w:tc>
         <w:tc>
@@ -7323,16 +7182,8 @@
               <w:rPr>
                 <w:b/>
               </w:rPr>
-              <w:t xml:space="preserve">Exit </w:t>
-            </w:r>
-            <w:proofErr w:type="spellStart"/>
-            <w:r>
-              <w:rPr>
-                <w:b/>
-              </w:rPr>
-              <w:t>Condition</w:t>
-            </w:r>
-            <w:proofErr w:type="spellEnd"/>
+              <w:t>Exit Condition</w:t>
+            </w:r>
           </w:p>
         </w:tc>
         <w:tc>
@@ -7365,12 +7216,12 @@
         <w:pStyle w:val="Titolo2"/>
         <w:ind w:left="0"/>
       </w:pPr>
-      <w:bookmarkStart w:id="14" w:name="_Toc435174973"/>
+      <w:bookmarkStart w:id="15" w:name="_Toc435174973"/>
       <w:r>
         <w:lastRenderedPageBreak/>
         <w:t>Conclusione permanenza</w:t>
       </w:r>
-      <w:bookmarkEnd w:id="14"/>
+      <w:bookmarkEnd w:id="15"/>
     </w:p>
     <w:tbl>
       <w:tblPr>
@@ -7630,16 +7481,8 @@
               <w:rPr>
                 <w:b/>
               </w:rPr>
-              <w:t xml:space="preserve">Entry </w:t>
-            </w:r>
-            <w:proofErr w:type="spellStart"/>
-            <w:r>
-              <w:rPr>
-                <w:b/>
-              </w:rPr>
-              <w:t>Condition</w:t>
-            </w:r>
-            <w:proofErr w:type="spellEnd"/>
+              <w:t>Entry Condition</w:t>
+            </w:r>
           </w:p>
         </w:tc>
         <w:tc>
@@ -7668,16 +7511,8 @@
               <w:rPr>
                 <w:b/>
               </w:rPr>
-              <w:t xml:space="preserve">Exit </w:t>
-            </w:r>
-            <w:proofErr w:type="spellStart"/>
-            <w:r>
-              <w:rPr>
-                <w:b/>
-              </w:rPr>
-              <w:t>Condition</w:t>
-            </w:r>
-            <w:proofErr w:type="spellEnd"/>
+              <w:t>Exit Condition</w:t>
+            </w:r>
           </w:p>
         </w:tc>
         <w:tc>
@@ -7703,12 +7538,12 @@
         <w:pStyle w:val="Titolo2"/>
         <w:ind w:left="0"/>
       </w:pPr>
-      <w:bookmarkStart w:id="15" w:name="_Toc435174974"/>
+      <w:bookmarkStart w:id="16" w:name="_Toc435174974"/>
       <w:r>
         <w:lastRenderedPageBreak/>
         <w:t>Modifica anagrafica</w:t>
       </w:r>
-      <w:bookmarkEnd w:id="15"/>
+      <w:bookmarkEnd w:id="16"/>
     </w:p>
     <w:tbl>
       <w:tblPr>
@@ -7971,16 +7806,8 @@
               <w:rPr>
                 <w:b/>
               </w:rPr>
-              <w:t xml:space="preserve">Entry </w:t>
-            </w:r>
-            <w:proofErr w:type="spellStart"/>
-            <w:r>
-              <w:rPr>
-                <w:b/>
-              </w:rPr>
-              <w:t>Condition</w:t>
-            </w:r>
-            <w:proofErr w:type="spellEnd"/>
+              <w:t>Entry Condition</w:t>
+            </w:r>
           </w:p>
         </w:tc>
         <w:tc>
@@ -8009,16 +7836,8 @@
               <w:rPr>
                 <w:b/>
               </w:rPr>
-              <w:t xml:space="preserve">Exit </w:t>
-            </w:r>
-            <w:proofErr w:type="spellStart"/>
-            <w:r>
-              <w:rPr>
-                <w:b/>
-              </w:rPr>
-              <w:t>Condition</w:t>
-            </w:r>
-            <w:proofErr w:type="spellEnd"/>
+              <w:t>Exit Condition</w:t>
+            </w:r>
           </w:p>
         </w:tc>
         <w:tc>
@@ -8048,11 +7867,11 @@
         <w:pStyle w:val="Titolo2"/>
         <w:ind w:left="0"/>
       </w:pPr>
-      <w:bookmarkStart w:id="16" w:name="_Toc435174975"/>
+      <w:bookmarkStart w:id="17" w:name="_Toc435174975"/>
       <w:r>
         <w:t>Rendi agibile/inagibile una stanza</w:t>
       </w:r>
-      <w:bookmarkEnd w:id="16"/>
+      <w:bookmarkEnd w:id="17"/>
     </w:p>
     <w:tbl>
       <w:tblPr>
@@ -8303,16 +8122,8 @@
               <w:rPr>
                 <w:b/>
               </w:rPr>
-              <w:t xml:space="preserve">Entry </w:t>
-            </w:r>
-            <w:proofErr w:type="spellStart"/>
-            <w:r>
-              <w:rPr>
-                <w:b/>
-              </w:rPr>
-              <w:t>Condition</w:t>
-            </w:r>
-            <w:proofErr w:type="spellEnd"/>
+              <w:t>Entry Condition</w:t>
+            </w:r>
           </w:p>
         </w:tc>
         <w:tc>
@@ -8347,16 +8158,8 @@
               <w:rPr>
                 <w:b/>
               </w:rPr>
-              <w:t xml:space="preserve">Exit </w:t>
-            </w:r>
-            <w:proofErr w:type="spellStart"/>
-            <w:r>
-              <w:rPr>
-                <w:b/>
-              </w:rPr>
-              <w:t>Condition</w:t>
-            </w:r>
-            <w:proofErr w:type="spellEnd"/>
+              <w:t>Exit Condition</w:t>
+            </w:r>
           </w:p>
         </w:tc>
         <w:tc>
@@ -8395,7 +8198,7 @@
         <w:pStyle w:val="Titolo2"/>
         <w:ind w:left="0"/>
       </w:pPr>
-      <w:bookmarkStart w:id="17" w:name="_Toc435174976"/>
+      <w:bookmarkStart w:id="18" w:name="_Toc435174976"/>
       <w:r>
         <w:lastRenderedPageBreak/>
         <w:t>Rendi agibile/inagibile una s</w:t>
@@ -8403,7 +8206,7 @@
       <w:r>
         <w:t>truttura</w:t>
       </w:r>
-      <w:bookmarkEnd w:id="17"/>
+      <w:bookmarkEnd w:id="18"/>
     </w:p>
     <w:tbl>
       <w:tblPr>
@@ -8643,14 +8446,14 @@
         <w:pStyle w:val="Titolo2"/>
         <w:ind w:left="0"/>
       </w:pPr>
-      <w:bookmarkStart w:id="18" w:name="_Toc435174977"/>
+      <w:bookmarkStart w:id="19" w:name="_Toc435174977"/>
       <w:r>
         <w:t xml:space="preserve">Nuova </w:t>
       </w:r>
       <w:r>
         <w:t>struttura</w:t>
       </w:r>
-      <w:bookmarkEnd w:id="18"/>
+      <w:bookmarkEnd w:id="19"/>
     </w:p>
     <w:tbl>
       <w:tblPr>
@@ -8903,16 +8706,8 @@
               <w:rPr>
                 <w:b/>
               </w:rPr>
-              <w:t xml:space="preserve">Entry </w:t>
-            </w:r>
-            <w:proofErr w:type="spellStart"/>
-            <w:r>
-              <w:rPr>
-                <w:b/>
-              </w:rPr>
-              <w:t>Condition</w:t>
-            </w:r>
-            <w:proofErr w:type="spellEnd"/>
+              <w:t>Entry Condition</w:t>
+            </w:r>
           </w:p>
         </w:tc>
         <w:tc>
@@ -8944,16 +8739,8 @@
               <w:rPr>
                 <w:b/>
               </w:rPr>
-              <w:t xml:space="preserve">Exit </w:t>
-            </w:r>
-            <w:proofErr w:type="spellStart"/>
-            <w:r>
-              <w:rPr>
-                <w:b/>
-              </w:rPr>
-              <w:t>Condition</w:t>
-            </w:r>
-            <w:proofErr w:type="spellEnd"/>
+              <w:t>Exit Condition</w:t>
+            </w:r>
           </w:p>
         </w:tc>
         <w:tc>
@@ -8979,7 +8766,7 @@
         <w:pStyle w:val="Titolo2"/>
         <w:ind w:left="0"/>
       </w:pPr>
-      <w:bookmarkStart w:id="19" w:name="_Toc435174978"/>
+      <w:bookmarkStart w:id="20" w:name="_Toc435174978"/>
       <w:r>
         <w:lastRenderedPageBreak/>
         <w:t xml:space="preserve">Nuova </w:t>
@@ -8987,7 +8774,7 @@
       <w:r>
         <w:t>Stanza</w:t>
       </w:r>
-      <w:bookmarkEnd w:id="19"/>
+      <w:bookmarkEnd w:id="20"/>
     </w:p>
     <w:tbl>
       <w:tblPr>
@@ -9202,16 +8989,8 @@
               <w:rPr>
                 <w:b/>
               </w:rPr>
-              <w:t xml:space="preserve">Entry </w:t>
-            </w:r>
-            <w:proofErr w:type="spellStart"/>
-            <w:r>
-              <w:rPr>
-                <w:b/>
-              </w:rPr>
-              <w:t>Condition</w:t>
-            </w:r>
-            <w:proofErr w:type="spellEnd"/>
+              <w:t>Entry Condition</w:t>
+            </w:r>
           </w:p>
         </w:tc>
         <w:tc>
@@ -9243,16 +9022,8 @@
               <w:rPr>
                 <w:b/>
               </w:rPr>
-              <w:t xml:space="preserve">Exit </w:t>
-            </w:r>
-            <w:proofErr w:type="spellStart"/>
-            <w:r>
-              <w:rPr>
-                <w:b/>
-              </w:rPr>
-              <w:t>Condition</w:t>
-            </w:r>
-            <w:proofErr w:type="spellEnd"/>
+              <w:t>Exit Condition</w:t>
+            </w:r>
           </w:p>
         </w:tc>
         <w:tc>
@@ -9273,11 +9044,11 @@
         <w:pStyle w:val="Titolo2"/>
         <w:ind w:left="0"/>
       </w:pPr>
-      <w:bookmarkStart w:id="20" w:name="_Toc435174979"/>
+      <w:bookmarkStart w:id="21" w:name="_Toc435174979"/>
       <w:r>
         <w:t>Rimuovi Stanza</w:t>
       </w:r>
-      <w:bookmarkEnd w:id="20"/>
+      <w:bookmarkEnd w:id="21"/>
     </w:p>
     <w:tbl>
       <w:tblPr>
@@ -9543,16 +9314,8 @@
               <w:rPr>
                 <w:b/>
               </w:rPr>
-              <w:t xml:space="preserve">Entry </w:t>
-            </w:r>
-            <w:proofErr w:type="spellStart"/>
-            <w:r>
-              <w:rPr>
-                <w:b/>
-              </w:rPr>
-              <w:t>Condition</w:t>
-            </w:r>
-            <w:proofErr w:type="spellEnd"/>
+              <w:t>Entry Condition</w:t>
+            </w:r>
           </w:p>
         </w:tc>
         <w:tc>
@@ -9581,16 +9344,8 @@
               <w:rPr>
                 <w:b/>
               </w:rPr>
-              <w:t xml:space="preserve">Exit </w:t>
-            </w:r>
-            <w:proofErr w:type="spellStart"/>
-            <w:r>
-              <w:rPr>
-                <w:b/>
-              </w:rPr>
-              <w:t>Condition</w:t>
-            </w:r>
-            <w:proofErr w:type="spellEnd"/>
+              <w:t>Exit Condition</w:t>
+            </w:r>
           </w:p>
         </w:tc>
         <w:tc>
@@ -9610,12 +9365,12 @@
         <w:pStyle w:val="Titolo2"/>
         <w:ind w:left="0"/>
       </w:pPr>
-      <w:bookmarkStart w:id="21" w:name="_Toc435174980"/>
+      <w:bookmarkStart w:id="22" w:name="_Toc435174980"/>
       <w:r>
         <w:lastRenderedPageBreak/>
         <w:t>Rimuovi Struttura</w:t>
       </w:r>
-      <w:bookmarkEnd w:id="21"/>
+      <w:bookmarkEnd w:id="22"/>
     </w:p>
     <w:tbl>
       <w:tblPr>
@@ -9854,16 +9609,8 @@
               <w:rPr>
                 <w:b/>
               </w:rPr>
-              <w:t xml:space="preserve">Entry </w:t>
-            </w:r>
-            <w:proofErr w:type="spellStart"/>
-            <w:r>
-              <w:rPr>
-                <w:b/>
-              </w:rPr>
-              <w:t>Condition</w:t>
-            </w:r>
-            <w:proofErr w:type="spellEnd"/>
+              <w:t>Entry Condition</w:t>
+            </w:r>
           </w:p>
         </w:tc>
         <w:tc>
@@ -9892,16 +9639,8 @@
               <w:rPr>
                 <w:b/>
               </w:rPr>
-              <w:t xml:space="preserve">Exit </w:t>
-            </w:r>
-            <w:proofErr w:type="spellStart"/>
-            <w:r>
-              <w:rPr>
-                <w:b/>
-              </w:rPr>
-              <w:t>Condition</w:t>
-            </w:r>
-            <w:proofErr w:type="spellEnd"/>
+              <w:t>Exit Condition</w:t>
+            </w:r>
           </w:p>
         </w:tc>
         <w:tc>
@@ -9929,32 +9668,22 @@
       <w:pPr>
         <w:pStyle w:val="Titolo1"/>
       </w:pPr>
-      <w:bookmarkStart w:id="22" w:name="_Toc435174981"/>
-      <w:proofErr w:type="spellStart"/>
+      <w:bookmarkStart w:id="23" w:name="_Toc435174981"/>
       <w:r>
         <w:lastRenderedPageBreak/>
-        <w:t>Sequence</w:t>
-      </w:r>
-      <w:proofErr w:type="spellEnd"/>
-      <w:r>
-        <w:t xml:space="preserve"> </w:t>
-      </w:r>
-      <w:proofErr w:type="spellStart"/>
-      <w:r>
-        <w:t>Diagram</w:t>
-      </w:r>
-      <w:bookmarkEnd w:id="22"/>
-      <w:proofErr w:type="spellEnd"/>
+        <w:t>Sequence Diagram</w:t>
+      </w:r>
+      <w:bookmarkEnd w:id="23"/>
     </w:p>
     <w:p>
       <w:pPr>
         <w:pStyle w:val="Titolo2"/>
       </w:pPr>
-      <w:bookmarkStart w:id="23" w:name="_Toc435174982"/>
+      <w:bookmarkStart w:id="24" w:name="_Toc435174982"/>
       <w:r>
         <w:t>Login (UC 1)</w:t>
       </w:r>
-      <w:bookmarkEnd w:id="23"/>
+      <w:bookmarkEnd w:id="24"/>
     </w:p>
     <w:p>
       <w:pPr>
@@ -9962,7 +9691,7 @@
       </w:pPr>
       <w:r>
         <w:pict w14:anchorId="22927752">
-          <v:shape id="_x0000_i1025" type="#_x0000_t75" style="width:388.5pt;height:381.75pt">
+          <v:shape id="_x0000_i1025" type="#_x0000_t75" style="width:388.45pt;height:381.75pt">
             <v:imagedata r:id="rId21" o:title="UC - 1 Login"/>
           </v:shape>
         </w:pict>
@@ -9982,12 +9711,12 @@
       <w:pPr>
         <w:pStyle w:val="Titolo2"/>
       </w:pPr>
-      <w:bookmarkStart w:id="24" w:name="_Toc435174983"/>
+      <w:bookmarkStart w:id="25" w:name="_Toc435174983"/>
       <w:r>
         <w:lastRenderedPageBreak/>
         <w:t>Inserimento Visita (UC 2)</w:t>
       </w:r>
-      <w:bookmarkEnd w:id="24"/>
+      <w:bookmarkEnd w:id="25"/>
     </w:p>
     <w:p/>
     <w:p>
@@ -9996,7 +9725,7 @@
       </w:pPr>
       <w:r>
         <w:pict w14:anchorId="34FA4B63">
-          <v:shape id="_x0000_i1026" type="#_x0000_t75" style="width:481.5pt;height:274.5pt">
+          <v:shape id="_x0000_i1026" type="#_x0000_t75" style="width:481.4pt;height:274.6pt">
             <v:imagedata r:id="rId22" o:title="UC - 2 Inserimento Visita"/>
           </v:shape>
         </w:pict>
@@ -10011,11 +9740,11 @@
       <w:pPr>
         <w:pStyle w:val="Titolo2"/>
       </w:pPr>
-      <w:bookmarkStart w:id="25" w:name="_Toc435174984"/>
+      <w:bookmarkStart w:id="26" w:name="_Toc435174984"/>
       <w:r>
         <w:t>Inserimento Visita con Errore (UC 2)</w:t>
       </w:r>
-      <w:bookmarkEnd w:id="25"/>
+      <w:bookmarkEnd w:id="26"/>
     </w:p>
     <w:p>
       <w:pPr>
@@ -10023,7 +9752,7 @@
       </w:pPr>
       <w:r>
         <w:pict w14:anchorId="117BEC78">
-          <v:shape id="_x0000_i1027" type="#_x0000_t75" style="width:481.5pt;height:177pt">
+          <v:shape id="_x0000_i1027" type="#_x0000_t75" style="width:481.4pt;height:176.65pt">
             <v:imagedata r:id="rId23" o:title="UC - 2"/>
           </v:shape>
         </w:pict>
@@ -10033,17 +9762,17 @@
       <w:pPr>
         <w:pStyle w:val="Titolo2"/>
       </w:pPr>
-      <w:bookmarkStart w:id="26" w:name="_Toc435174985"/>
+      <w:bookmarkStart w:id="27" w:name="_Toc435174985"/>
       <w:r>
         <w:lastRenderedPageBreak/>
         <w:t>Inserimento Visita con Dati (UC 2)</w:t>
       </w:r>
-      <w:bookmarkEnd w:id="26"/>
+      <w:bookmarkEnd w:id="27"/>
     </w:p>
     <w:p>
       <w:r>
         <w:pict w14:anchorId="219474A4">
-          <v:shape id="_x0000_i1028" type="#_x0000_t75" style="width:481.5pt;height:309.75pt">
+          <v:shape id="_x0000_i1028" type="#_x0000_t75" style="width:481.4pt;height:309.75pt">
             <v:imagedata r:id="rId24" o:title="UC - 2"/>
           </v:shape>
         </w:pict>
@@ -10058,12 +9787,12 @@
       <w:pPr>
         <w:pStyle w:val="Titolo2"/>
       </w:pPr>
-      <w:bookmarkStart w:id="27" w:name="_Toc435174986"/>
+      <w:bookmarkStart w:id="28" w:name="_Toc435174986"/>
       <w:r>
         <w:lastRenderedPageBreak/>
         <w:t>Registrazione Nuovo Ospite</w:t>
       </w:r>
-      <w:bookmarkEnd w:id="27"/>
+      <w:bookmarkEnd w:id="28"/>
     </w:p>
     <w:p>
       <w:r>
@@ -10127,11 +9856,11 @@
       <w:pPr>
         <w:pStyle w:val="Titolo2"/>
       </w:pPr>
-      <w:bookmarkStart w:id="28" w:name="_Toc435174987"/>
+      <w:bookmarkStart w:id="29" w:name="_Toc435174987"/>
       <w:r>
         <w:t>Registrazione nuovo ospite con errore (UC 3)</w:t>
       </w:r>
-      <w:bookmarkEnd w:id="28"/>
+      <w:bookmarkEnd w:id="29"/>
     </w:p>
     <w:p>
       <w:pPr>
@@ -10139,7 +9868,7 @@
       </w:pPr>
       <w:r>
         <w:pict w14:anchorId="7EA13CE0">
-          <v:shape id="_x0000_i1029" type="#_x0000_t75" style="width:385.5pt;height:246pt">
+          <v:shape id="_x0000_i1029" type="#_x0000_t75" style="width:385.1pt;height:246.15pt">
             <v:imagedata r:id="rId26" o:title="UC - 3 Registrazione Nuovo Ospite - Errore"/>
           </v:shape>
         </w:pict>
@@ -10154,12 +9883,12 @@
       <w:pPr>
         <w:pStyle w:val="Titolo2"/>
       </w:pPr>
-      <w:bookmarkStart w:id="29" w:name="_Toc435174988"/>
+      <w:bookmarkStart w:id="30" w:name="_Toc435174988"/>
       <w:r>
         <w:lastRenderedPageBreak/>
         <w:t>Conclusione di una visita (UC 4)</w:t>
       </w:r>
-      <w:bookmarkEnd w:id="29"/>
+      <w:bookmarkEnd w:id="30"/>
     </w:p>
     <w:p>
       <w:pPr>
@@ -10167,7 +9896,7 @@
       </w:pPr>
       <w:r>
         <w:pict w14:anchorId="1C5312F7">
-          <v:shape id="_x0000_i1030" type="#_x0000_t75" style="width:472.5pt;height:173.25pt">
+          <v:shape id="_x0000_i1030" type="#_x0000_t75" style="width:472.2pt;height:173.3pt">
             <v:imagedata r:id="rId27" o:title="UC - 4 Conclusione Visita"/>
           </v:shape>
         </w:pict>
@@ -10182,11 +9911,11 @@
       <w:pPr>
         <w:pStyle w:val="Titolo2"/>
       </w:pPr>
-      <w:bookmarkStart w:id="30" w:name="_Toc435174989"/>
+      <w:bookmarkStart w:id="31" w:name="_Toc435174989"/>
       <w:r>
         <w:t>Conclusione Permanenza (UC 5)</w:t>
       </w:r>
-      <w:bookmarkEnd w:id="30"/>
+      <w:bookmarkEnd w:id="31"/>
     </w:p>
     <w:p>
       <w:pPr>
@@ -10194,7 +9923,7 @@
       </w:pPr>
       <w:r>
         <w:pict w14:anchorId="57911522">
-          <v:shape id="_x0000_i1031" type="#_x0000_t75" style="width:456pt;height:325.5pt">
+          <v:shape id="_x0000_i1031" type="#_x0000_t75" style="width:456.3pt;height:325.65pt">
             <v:imagedata r:id="rId28" o:title="UC - 5 Conclusione Permanenza"/>
           </v:shape>
         </w:pict>
@@ -10209,12 +9938,12 @@
       <w:pPr>
         <w:pStyle w:val="Titolo2"/>
       </w:pPr>
-      <w:bookmarkStart w:id="31" w:name="_Toc435174990"/>
+      <w:bookmarkStart w:id="32" w:name="_Toc435174990"/>
       <w:r>
         <w:lastRenderedPageBreak/>
         <w:t>Modifica Anagrafica (UC 6)</w:t>
       </w:r>
-      <w:bookmarkEnd w:id="31"/>
+      <w:bookmarkEnd w:id="32"/>
     </w:p>
     <w:p>
       <w:pPr>
@@ -10222,7 +9951,7 @@
       </w:pPr>
       <w:r>
         <w:pict w14:anchorId="056C27E7">
-          <v:shape id="_x0000_i1032" type="#_x0000_t75" style="width:481.5pt;height:231.75pt">
+          <v:shape id="_x0000_i1032" type="#_x0000_t75" style="width:481.4pt;height:231.9pt">
             <v:imagedata r:id="rId29" o:title="UC - 6 Modifica Anagrafica"/>
           </v:shape>
         </w:pict>
@@ -10237,11 +9966,11 @@
       <w:pPr>
         <w:pStyle w:val="Titolo2"/>
       </w:pPr>
-      <w:bookmarkStart w:id="32" w:name="_Toc435174991"/>
+      <w:bookmarkStart w:id="33" w:name="_Toc435174991"/>
       <w:r>
         <w:t>Rendi agibile/inagibile stanza (UC 7)</w:t>
       </w:r>
-      <w:bookmarkEnd w:id="32"/>
+      <w:bookmarkEnd w:id="33"/>
     </w:p>
     <w:p>
       <w:pPr>
@@ -10249,7 +9978,7 @@
       </w:pPr>
       <w:r>
         <w:pict w14:anchorId="7D45F2ED">
-          <v:shape id="_x0000_i1033" type="#_x0000_t75" style="width:405.75pt;height:206.25pt">
+          <v:shape id="_x0000_i1033" type="#_x0000_t75" style="width:406.05pt;height:205.95pt">
             <v:imagedata r:id="rId30" o:title="UC - 7 Rendi Agibile_Inagibile Stanza"/>
           </v:shape>
         </w:pict>
@@ -10269,12 +9998,12 @@
       <w:pPr>
         <w:pStyle w:val="Titolo2"/>
       </w:pPr>
-      <w:bookmarkStart w:id="33" w:name="_Toc435174992"/>
+      <w:bookmarkStart w:id="34" w:name="_Toc435174992"/>
       <w:r>
         <w:lastRenderedPageBreak/>
         <w:t>Rendi agibile/inagibile stanza con errore (UC 7)</w:t>
       </w:r>
-      <w:bookmarkEnd w:id="33"/>
+      <w:bookmarkEnd w:id="34"/>
     </w:p>
     <w:p>
       <w:pPr>
@@ -10282,7 +10011,7 @@
       </w:pPr>
       <w:r>
         <w:pict w14:anchorId="129CDEC3">
-          <v:shape id="_x0000_i1034" type="#_x0000_t75" style="width:405.75pt;height:257.25pt">
+          <v:shape id="_x0000_i1034" type="#_x0000_t75" style="width:406.05pt;height:257pt">
             <v:imagedata r:id="rId31" o:title="UC - 7"/>
           </v:shape>
         </w:pict>
@@ -10297,11 +10026,11 @@
       <w:pPr>
         <w:pStyle w:val="Titolo2"/>
       </w:pPr>
-      <w:bookmarkStart w:id="34" w:name="_Toc435174993"/>
+      <w:bookmarkStart w:id="35" w:name="_Toc435174993"/>
       <w:r>
         <w:t>Rendi agibile/inagibile una struttura (UC 8)</w:t>
       </w:r>
-      <w:bookmarkEnd w:id="34"/>
+      <w:bookmarkEnd w:id="35"/>
     </w:p>
     <w:p>
       <w:pPr>
@@ -10309,7 +10038,7 @@
       </w:pPr>
       <w:r>
         <w:pict w14:anchorId="33B06F0D">
-          <v:shape id="_x0000_i1035" type="#_x0000_t75" style="width:405.75pt;height:206.25pt">
+          <v:shape id="_x0000_i1035" type="#_x0000_t75" style="width:406.05pt;height:205.95pt">
             <v:imagedata r:id="rId32" o:title="UC - 8 Rendi Agibile_Inagibile Struttura"/>
           </v:shape>
         </w:pict>
@@ -10329,12 +10058,12 @@
       <w:pPr>
         <w:pStyle w:val="Titolo2"/>
       </w:pPr>
-      <w:bookmarkStart w:id="35" w:name="_Toc435174994"/>
+      <w:bookmarkStart w:id="36" w:name="_Toc435174994"/>
       <w:r>
         <w:lastRenderedPageBreak/>
         <w:t>Rendi agibile/inagibile una struttura con errore (UC 8)</w:t>
       </w:r>
-      <w:bookmarkEnd w:id="35"/>
+      <w:bookmarkEnd w:id="36"/>
     </w:p>
     <w:p>
       <w:pPr>
@@ -10342,7 +10071,7 @@
       </w:pPr>
       <w:r>
         <w:pict w14:anchorId="0B74180F">
-          <v:shape id="_x0000_i1036" type="#_x0000_t75" style="width:443.25pt;height:257.25pt">
+          <v:shape id="_x0000_i1036" type="#_x0000_t75" style="width:442.9pt;height:257pt">
             <v:imagedata r:id="rId33" o:title="UC - 8"/>
           </v:shape>
         </w:pict>
@@ -10357,11 +10086,11 @@
       <w:pPr>
         <w:pStyle w:val="Titolo2"/>
       </w:pPr>
-      <w:bookmarkStart w:id="36" w:name="_Toc435174995"/>
+      <w:bookmarkStart w:id="37" w:name="_Toc435174995"/>
       <w:r>
         <w:t>Inserimento nuova struttura (UC 9)</w:t>
       </w:r>
-      <w:bookmarkEnd w:id="36"/>
+      <w:bookmarkEnd w:id="37"/>
     </w:p>
     <w:p>
       <w:pPr>
@@ -10369,7 +10098,7 @@
       </w:pPr>
       <w:r>
         <w:pict w14:anchorId="400F29FC">
-          <v:shape id="_x0000_i1037" type="#_x0000_t75" style="width:439.5pt;height:210pt">
+          <v:shape id="_x0000_i1037" type="#_x0000_t75" style="width:439.55pt;height:210.15pt">
             <v:imagedata r:id="rId34" o:title="UC - 9 Inserisci Struttura"/>
           </v:shape>
         </w:pict>
@@ -10384,12 +10113,12 @@
       <w:pPr>
         <w:pStyle w:val="Titolo2"/>
       </w:pPr>
-      <w:bookmarkStart w:id="37" w:name="_Toc435174996"/>
+      <w:bookmarkStart w:id="38" w:name="_Toc435174996"/>
       <w:r>
         <w:lastRenderedPageBreak/>
         <w:t>Inserimento di una stanza (UC 10)</w:t>
       </w:r>
-      <w:bookmarkEnd w:id="37"/>
+      <w:bookmarkEnd w:id="38"/>
     </w:p>
     <w:p>
       <w:pPr>
@@ -10397,7 +10126,7 @@
       </w:pPr>
       <w:r>
         <w:pict w14:anchorId="6BBB51F8">
-          <v:shape id="_x0000_i1038" type="#_x0000_t75" style="width:439.5pt;height:210pt">
+          <v:shape id="_x0000_i1038" type="#_x0000_t75" style="width:439.55pt;height:210.15pt">
             <v:imagedata r:id="rId35" o:title="UC - 10 Inserisci Stanza"/>
           </v:shape>
         </w:pict>
@@ -10412,11 +10141,11 @@
       <w:pPr>
         <w:pStyle w:val="Titolo2"/>
       </w:pPr>
-      <w:bookmarkStart w:id="38" w:name="_Toc435174997"/>
+      <w:bookmarkStart w:id="39" w:name="_Toc435174997"/>
       <w:r>
         <w:t>Rimozione di una stanza (UC 11)</w:t>
       </w:r>
-      <w:bookmarkEnd w:id="38"/>
+      <w:bookmarkEnd w:id="39"/>
     </w:p>
     <w:p>
       <w:pPr>
@@ -10424,7 +10153,7 @@
       </w:pPr>
       <w:r>
         <w:pict w14:anchorId="4760E8EB">
-          <v:shape id="_x0000_i1039" type="#_x0000_t75" style="width:369.75pt;height:3in">
+          <v:shape id="_x0000_i1039" type="#_x0000_t75" style="width:370.05pt;height:3in">
             <v:imagedata r:id="rId36" o:title="UC - 11 Rimuovi Stanza"/>
           </v:shape>
         </w:pict>
@@ -10444,12 +10173,12 @@
       <w:pPr>
         <w:pStyle w:val="Titolo2"/>
       </w:pPr>
-      <w:bookmarkStart w:id="39" w:name="_Toc435174998"/>
+      <w:bookmarkStart w:id="40" w:name="_Toc435174998"/>
       <w:r>
         <w:lastRenderedPageBreak/>
         <w:t>Rimozione di una stanza con errore (UC 11)</w:t>
       </w:r>
-      <w:bookmarkEnd w:id="39"/>
+      <w:bookmarkEnd w:id="40"/>
     </w:p>
     <w:p>
       <w:pPr>
@@ -10457,7 +10186,7 @@
       </w:pPr>
       <w:r>
         <w:pict w14:anchorId="568168D5">
-          <v:shape id="_x0000_i1040" type="#_x0000_t75" style="width:369.75pt;height:284.25pt">
+          <v:shape id="_x0000_i1040" type="#_x0000_t75" style="width:370.05pt;height:284.65pt">
             <v:imagedata r:id="rId37" o:title="UC - 11"/>
           </v:shape>
         </w:pict>
@@ -10472,11 +10201,11 @@
       <w:pPr>
         <w:pStyle w:val="Titolo2"/>
       </w:pPr>
-      <w:bookmarkStart w:id="40" w:name="_Toc435174999"/>
+      <w:bookmarkStart w:id="41" w:name="_Toc435174999"/>
       <w:r>
         <w:t>Rimozione di una struttura (UC 12)</w:t>
       </w:r>
-      <w:bookmarkEnd w:id="40"/>
+      <w:bookmarkEnd w:id="41"/>
     </w:p>
     <w:p>
       <w:pPr>
@@ -10484,7 +10213,7 @@
       </w:pPr>
       <w:r>
         <w:pict w14:anchorId="124F4896">
-          <v:shape id="_x0000_i1041" type="#_x0000_t75" style="width:405.75pt;height:237pt">
+          <v:shape id="_x0000_i1041" type="#_x0000_t75" style="width:406.05pt;height:236.95pt">
             <v:imagedata r:id="rId38" o:title="UC - 12 Rimozione Struttura"/>
           </v:shape>
         </w:pict>
@@ -10499,12 +10228,12 @@
       <w:pPr>
         <w:pStyle w:val="Titolo2"/>
       </w:pPr>
-      <w:bookmarkStart w:id="41" w:name="_Toc435175000"/>
+      <w:bookmarkStart w:id="42" w:name="_Toc435175000"/>
       <w:r>
         <w:lastRenderedPageBreak/>
         <w:t>Rimozione di una struttura con errore (UC 12)</w:t>
       </w:r>
-      <w:bookmarkEnd w:id="41"/>
+      <w:bookmarkEnd w:id="42"/>
     </w:p>
     <w:p>
       <w:pPr>
@@ -10512,7 +10241,7 @@
       </w:pPr>
       <w:r>
         <w:pict w14:anchorId="6CBFDAA1">
-          <v:shape id="_x0000_i1042" type="#_x0000_t75" style="width:406.5pt;height:210pt">
+          <v:shape id="_x0000_i1042" type="#_x0000_t75" style="width:406.9pt;height:210.15pt">
             <v:imagedata r:id="rId39" o:title="UC - 12"/>
           </v:shape>
         </w:pict>
@@ -10527,22 +10256,17 @@
       <w:pPr>
         <w:pStyle w:val="Titolo1"/>
       </w:pPr>
-      <w:bookmarkStart w:id="42" w:name="_Toc435175001"/>
+      <w:bookmarkStart w:id="43" w:name="_Toc435175001"/>
       <w:r>
         <w:lastRenderedPageBreak/>
-        <w:t xml:space="preserve">Class </w:t>
-      </w:r>
-      <w:proofErr w:type="spellStart"/>
-      <w:r>
-        <w:t>Diagram</w:t>
-      </w:r>
-      <w:bookmarkEnd w:id="42"/>
-      <w:proofErr w:type="spellEnd"/>
+        <w:t>Class Diagram</w:t>
+      </w:r>
+      <w:bookmarkEnd w:id="43"/>
     </w:p>
     <w:p>
       <w:r>
         <w:pict w14:anchorId="6760A4F0">
-          <v:shape id="_x0000_i1043" type="#_x0000_t75" style="width:481.5pt;height:225pt">
+          <v:shape id="_x0000_i1043" type="#_x0000_t75" style="width:481.4pt;height:225.2pt">
             <v:imagedata r:id="rId40" o:title="classDiagram"/>
           </v:shape>
         </w:pict>
@@ -10554,31 +10278,21 @@
       <w:pPr>
         <w:pStyle w:val="Titolo1"/>
       </w:pPr>
-      <w:bookmarkStart w:id="43" w:name="_Toc435175002"/>
-      <w:proofErr w:type="spellStart"/>
-      <w:r>
-        <w:t>Statechart</w:t>
-      </w:r>
-      <w:proofErr w:type="spellEnd"/>
-      <w:r>
-        <w:t xml:space="preserve"> </w:t>
-      </w:r>
-      <w:proofErr w:type="spellStart"/>
-      <w:r>
-        <w:t>Diagram</w:t>
-      </w:r>
-      <w:bookmarkEnd w:id="43"/>
-      <w:proofErr w:type="spellEnd"/>
+      <w:bookmarkStart w:id="44" w:name="_Toc435175002"/>
+      <w:r>
+        <w:t>Statechart Diagram</w:t>
+      </w:r>
+      <w:bookmarkEnd w:id="44"/>
     </w:p>
     <w:p>
       <w:pPr>
         <w:pStyle w:val="Titolo2"/>
       </w:pPr>
-      <w:bookmarkStart w:id="44" w:name="_Toc435175003"/>
+      <w:bookmarkStart w:id="45" w:name="_Toc435175003"/>
       <w:r>
         <w:t>Visita</w:t>
       </w:r>
-      <w:bookmarkEnd w:id="44"/>
+      <w:bookmarkEnd w:id="45"/>
     </w:p>
     <w:p>
       <w:pPr>
@@ -10586,7 +10300,7 @@
       </w:pPr>
       <w:r>
         <w:pict w14:anchorId="5CE617FD">
-          <v:shape id="_x0000_i1044" type="#_x0000_t75" style="width:375pt;height:146.25pt">
+          <v:shape id="_x0000_i1044" type="#_x0000_t75" style="width:375.05pt;height:146.5pt">
             <v:imagedata r:id="rId41" o:title="SC - Visita"/>
           </v:shape>
         </w:pict>
@@ -10601,20 +10315,10 @@
       <w:pPr>
         <w:pStyle w:val="Titolo1"/>
       </w:pPr>
-      <w:proofErr w:type="spellStart"/>
       <w:r>
         <w:lastRenderedPageBreak/>
-        <w:t>Navigation</w:t>
-      </w:r>
-      <w:proofErr w:type="spellEnd"/>
-      <w:r>
-        <w:t xml:space="preserve"> </w:t>
-      </w:r>
-      <w:proofErr w:type="spellStart"/>
-      <w:r>
-        <w:t>Path</w:t>
-      </w:r>
-      <w:proofErr w:type="spellEnd"/>
+        <w:t>Navigation Path</w:t>
+      </w:r>
     </w:p>
     <w:p>
       <w:pPr>
@@ -10655,7 +10359,7 @@
       </w:pPr>
       <w:r>
         <w:pict w14:anchorId="50C283B9">
-          <v:shape id="_x0000_i1045" type="#_x0000_t75" style="width:481.5pt;height:375pt">
+          <v:shape id="_x0000_i1045" type="#_x0000_t75" style="width:481.4pt;height:375.05pt">
             <v:imagedata r:id="rId43" o:title="Home Portinaio"/>
           </v:shape>
         </w:pict>
@@ -10678,7 +10382,7 @@
     <w:p>
       <w:r>
         <w:pict w14:anchorId="23DBD146">
-          <v:shape id="_x0000_i1046" type="#_x0000_t75" style="width:481.5pt;height:429pt">
+          <v:shape id="_x0000_i1046" type="#_x0000_t75" style="width:481.4pt;height:428.65pt">
             <v:imagedata r:id="rId44" o:title="Home Direttore"/>
           </v:shape>
         </w:pict>
@@ -10700,7 +10404,7 @@
       </w:pPr>
       <w:r>
         <w:pict w14:anchorId="04101083">
-          <v:shape id="_x0000_i1047" type="#_x0000_t75" style="width:481.5pt;height:341.25pt">
+          <v:shape id="_x0000_i1047" type="#_x0000_t75" style="width:481.4pt;height:341.6pt">
             <v:imagedata r:id="rId45" o:title="Home Proprietario"/>
           </v:shape>
         </w:pict>
@@ -10799,7 +10503,7 @@
       </w:pPr>
       <w:r>
         <w:pict w14:anchorId="2C1DC816">
-          <v:shape id="_x0000_i1048" type="#_x0000_t75" style="width:226.5pt;height:255pt">
+          <v:shape id="_x0000_i1048" type="#_x0000_t75" style="width:226.9pt;height:255.35pt">
             <v:imagedata r:id="rId47" o:title="Add Struttura"/>
           </v:shape>
         </w:pict>
@@ -10825,7 +10529,7 @@
       </w:pPr>
       <w:r>
         <w:pict w14:anchorId="7A1A9808">
-          <v:shape id="_x0000_i1049" type="#_x0000_t75" style="width:306pt;height:493.5pt">
+          <v:shape id="_x0000_i1049" type="#_x0000_t75" style="width:306.4pt;height:493.1pt">
             <v:imagedata r:id="rId48" o:title="Add Visita"/>
           </v:shape>
         </w:pict>
@@ -10851,7 +10555,7 @@
       </w:pPr>
       <w:r>
         <w:pict w14:anchorId="0BF918C7">
-          <v:shape id="_x0000_i1050" type="#_x0000_t75" style="width:154.5pt;height:181.5pt">
+          <v:shape id="_x0000_i1050" type="#_x0000_t75" style="width:154.9pt;height:181.65pt">
             <v:imagedata r:id="rId49" o:title="Aggiungi Nazionalità"/>
           </v:shape>
         </w:pict>
@@ -10866,13 +10570,8 @@
       <w:pPr>
         <w:pStyle w:val="Titolo2"/>
       </w:pPr>
-      <w:proofErr w:type="spellStart"/>
-      <w:r>
-        <w:t>Credits</w:t>
-      </w:r>
-      <w:proofErr w:type="spellEnd"/>
-      <w:r>
-        <w:t xml:space="preserve"> (UI 10)</w:t>
+      <w:r>
+        <w:t>Credits (UI 10)</w:t>
       </w:r>
     </w:p>
     <w:p>
@@ -10881,7 +10580,7 @@
       </w:pPr>
       <w:r>
         <w:pict w14:anchorId="5080CD1B">
-          <v:shape id="_x0000_i1051" type="#_x0000_t75" style="width:292.5pt;height:288.75pt">
+          <v:shape id="_x0000_i1051" type="#_x0000_t75" style="width:292.2pt;height:288.85pt">
             <v:imagedata r:id="rId50" o:title="Credits"/>
           </v:shape>
         </w:pict>
@@ -10922,12 +10621,7 @@
     </w:p>
     <w:p>
       <w:r>
-        <w:t>Da UI 4, è possibile raggiungere qualsiasi schermata all’interno dell’applicazione.</w:t>
-      </w:r>
-      <w:bookmarkStart w:id="45" w:name="_GoBack"/>
-      <w:bookmarkEnd w:id="45"/>
-      <w:r>
-        <w:t xml:space="preserve"> </w:t>
+        <w:t xml:space="preserve">Da UI 4, è possibile raggiungere qualsiasi schermata all’interno dell’applicazione. </w:t>
       </w:r>
     </w:p>
     <w:sectPr>
@@ -10943,7 +10637,7 @@
 </file>
 
 <file path=word/endnotes.xml><?xml version="1.0" encoding="utf-8"?>
-<w:endnotes xmlns:wpc="http://schemas.microsoft.com/office/word/2010/wordprocessingCanvas" xmlns:mc="http://schemas.openxmlformats.org/markup-compatibility/2006" xmlns:o="urn:schemas-microsoft-com:office:office" xmlns:r="http://schemas.openxmlformats.org/officeDocument/2006/relationships" xmlns:m="http://schemas.openxmlformats.org/officeDocument/2006/math" xmlns:v="urn:schemas-microsoft-com:vml" xmlns:wp14="http://schemas.microsoft.com/office/word/2010/wordprocessingDrawing" xmlns:wp="http://schemas.openxmlformats.org/drawingml/2006/wordprocessingDrawing" xmlns:w10="urn:schemas-microsoft-com:office:word" xmlns:w="http://schemas.openxmlformats.org/wordprocessingml/2006/main" xmlns:w14="http://schemas.microsoft.com/office/word/2010/wordml" xmlns:w15="http://schemas.microsoft.com/office/word/2012/wordml" xmlns:wpg="http://schemas.microsoft.com/office/word/2010/wordprocessingGroup" xmlns:wpi="http://schemas.microsoft.com/office/word/2010/wordprocessingInk" xmlns:wne="http://schemas.microsoft.com/office/word/2006/wordml" xmlns:wps="http://schemas.microsoft.com/office/word/2010/wordprocessingShape" mc:Ignorable="w14 w15 wp14">
+<w:endnotes xmlns:wpc="http://schemas.microsoft.com/office/word/2010/wordprocessingCanvas" xmlns:mo="http://schemas.microsoft.com/office/mac/office/2008/main" xmlns:mc="http://schemas.openxmlformats.org/markup-compatibility/2006" xmlns:mv="urn:schemas-microsoft-com:mac:vml" xmlns:o="urn:schemas-microsoft-com:office:office" xmlns:r="http://schemas.openxmlformats.org/officeDocument/2006/relationships" xmlns:m="http://schemas.openxmlformats.org/officeDocument/2006/math" xmlns:v="urn:schemas-microsoft-com:vml" xmlns:wp14="http://schemas.microsoft.com/office/word/2010/wordprocessingDrawing" xmlns:wp="http://schemas.openxmlformats.org/drawingml/2006/wordprocessingDrawing" xmlns:w10="urn:schemas-microsoft-com:office:word" xmlns:w="http://schemas.openxmlformats.org/wordprocessingml/2006/main" xmlns:w14="http://schemas.microsoft.com/office/word/2010/wordml" xmlns:w15="http://schemas.microsoft.com/office/word/2012/wordml" xmlns:wpg="http://schemas.microsoft.com/office/word/2010/wordprocessingGroup" xmlns:wpi="http://schemas.microsoft.com/office/word/2010/wordprocessingInk" xmlns:wne="http://schemas.microsoft.com/office/word/2006/wordml" xmlns:wps="http://schemas.microsoft.com/office/word/2010/wordprocessingShape" mc:Ignorable="w14 w15 wp14 mv">
   <w:endnote w:type="separator" w:id="-1">
     <w:p>
       <w:pPr>
@@ -10968,7 +10662,7 @@
 </file>
 
 <file path=word/footer1.xml><?xml version="1.0" encoding="utf-8"?>
-<w:ftr xmlns:wpc="http://schemas.microsoft.com/office/word/2010/wordprocessingCanvas" xmlns:mc="http://schemas.openxmlformats.org/markup-compatibility/2006" xmlns:o="urn:schemas-microsoft-com:office:office" xmlns:r="http://schemas.openxmlformats.org/officeDocument/2006/relationships" xmlns:m="http://schemas.openxmlformats.org/officeDocument/2006/math" xmlns:v="urn:schemas-microsoft-com:vml" xmlns:wp14="http://schemas.microsoft.com/office/word/2010/wordprocessingDrawing" xmlns:wp="http://schemas.openxmlformats.org/drawingml/2006/wordprocessingDrawing" xmlns:w10="urn:schemas-microsoft-com:office:word" xmlns:w="http://schemas.openxmlformats.org/wordprocessingml/2006/main" xmlns:w14="http://schemas.microsoft.com/office/word/2010/wordml" xmlns:w15="http://schemas.microsoft.com/office/word/2012/wordml" xmlns:wpg="http://schemas.microsoft.com/office/word/2010/wordprocessingGroup" xmlns:wpi="http://schemas.microsoft.com/office/word/2010/wordprocessingInk" xmlns:wne="http://schemas.microsoft.com/office/word/2006/wordml" xmlns:wps="http://schemas.microsoft.com/office/word/2010/wordprocessingShape" mc:Ignorable="w14 w15 wp14">
+<w:ftr xmlns:wpc="http://schemas.microsoft.com/office/word/2010/wordprocessingCanvas" xmlns:mo="http://schemas.microsoft.com/office/mac/office/2008/main" xmlns:mc="http://schemas.openxmlformats.org/markup-compatibility/2006" xmlns:mv="urn:schemas-microsoft-com:mac:vml" xmlns:o="urn:schemas-microsoft-com:office:office" xmlns:r="http://schemas.openxmlformats.org/officeDocument/2006/relationships" xmlns:m="http://schemas.openxmlformats.org/officeDocument/2006/math" xmlns:v="urn:schemas-microsoft-com:vml" xmlns:wp14="http://schemas.microsoft.com/office/word/2010/wordprocessingDrawing" xmlns:wp="http://schemas.openxmlformats.org/drawingml/2006/wordprocessingDrawing" xmlns:w10="urn:schemas-microsoft-com:office:word" xmlns:w="http://schemas.openxmlformats.org/wordprocessingml/2006/main" xmlns:w14="http://schemas.microsoft.com/office/word/2010/wordml" xmlns:w15="http://schemas.microsoft.com/office/word/2012/wordml" xmlns:wpg="http://schemas.microsoft.com/office/word/2010/wordprocessingGroup" xmlns:wpi="http://schemas.microsoft.com/office/word/2010/wordprocessingInk" xmlns:wne="http://schemas.microsoft.com/office/word/2006/wordml" xmlns:wps="http://schemas.microsoft.com/office/word/2010/wordprocessingShape" mc:Ignorable="w14 w15 wp14">
   <w:sdt>
     <w:sdtPr>
       <w:id w:val="-2021843739"/>
@@ -10977,6 +10671,7 @@
         <w:docPartUnique/>
       </w:docPartObj>
     </w:sdtPr>
+    <w:sdtEndPr/>
     <w:sdtContent>
       <w:p>
         <w:pPr>
@@ -11052,7 +10747,7 @@
                                 <w:rPr>
                                   <w:noProof/>
                                 </w:rPr>
-                                <w:t>38</w:t>
+                                <w:t>33</w:t>
                               </w:r>
                               <w:r>
                                 <w:fldChar w:fldCharType="end"/>
@@ -11196,7 +10891,7 @@
                 </wp:anchor>
               </w:drawing>
             </mc:Choice>
-            <mc:Fallback xmlns:mo="http://schemas.microsoft.com/office/mac/office/2008/main" xmlns:mv="urn:schemas-microsoft-com:mac:vml">
+            <mc:Fallback>
               <w:pict>
                 <v:shapetype w14:anchorId="70339BB4" id="_x0000_t32" coordsize="21600,21600" o:spt="32" o:oned="t" path="m,l21600,21600e" filled="f">
                   <v:path arrowok="t" fillok="f" o:connecttype="none"/>
@@ -11216,7 +10911,7 @@
 </file>
 
 <file path=word/footnotes.xml><?xml version="1.0" encoding="utf-8"?>
-<w:footnotes xmlns:wpc="http://schemas.microsoft.com/office/word/2010/wordprocessingCanvas" xmlns:mc="http://schemas.openxmlformats.org/markup-compatibility/2006" xmlns:o="urn:schemas-microsoft-com:office:office" xmlns:r="http://schemas.openxmlformats.org/officeDocument/2006/relationships" xmlns:m="http://schemas.openxmlformats.org/officeDocument/2006/math" xmlns:v="urn:schemas-microsoft-com:vml" xmlns:wp14="http://schemas.microsoft.com/office/word/2010/wordprocessingDrawing" xmlns:wp="http://schemas.openxmlformats.org/drawingml/2006/wordprocessingDrawing" xmlns:w10="urn:schemas-microsoft-com:office:word" xmlns:w="http://schemas.openxmlformats.org/wordprocessingml/2006/main" xmlns:w14="http://schemas.microsoft.com/office/word/2010/wordml" xmlns:w15="http://schemas.microsoft.com/office/word/2012/wordml" xmlns:wpg="http://schemas.microsoft.com/office/word/2010/wordprocessingGroup" xmlns:wpi="http://schemas.microsoft.com/office/word/2010/wordprocessingInk" xmlns:wne="http://schemas.microsoft.com/office/word/2006/wordml" xmlns:wps="http://schemas.microsoft.com/office/word/2010/wordprocessingShape" mc:Ignorable="w14 w15 wp14">
+<w:footnotes xmlns:wpc="http://schemas.microsoft.com/office/word/2010/wordprocessingCanvas" xmlns:mo="http://schemas.microsoft.com/office/mac/office/2008/main" xmlns:mc="http://schemas.openxmlformats.org/markup-compatibility/2006" xmlns:mv="urn:schemas-microsoft-com:mac:vml" xmlns:o="urn:schemas-microsoft-com:office:office" xmlns:r="http://schemas.openxmlformats.org/officeDocument/2006/relationships" xmlns:m="http://schemas.openxmlformats.org/officeDocument/2006/math" xmlns:v="urn:schemas-microsoft-com:vml" xmlns:wp14="http://schemas.microsoft.com/office/word/2010/wordprocessingDrawing" xmlns:wp="http://schemas.openxmlformats.org/drawingml/2006/wordprocessingDrawing" xmlns:w10="urn:schemas-microsoft-com:office:word" xmlns:w="http://schemas.openxmlformats.org/wordprocessingml/2006/main" xmlns:w14="http://schemas.microsoft.com/office/word/2010/wordml" xmlns:w15="http://schemas.microsoft.com/office/word/2012/wordml" xmlns:wpg="http://schemas.microsoft.com/office/word/2010/wordprocessingGroup" xmlns:wpi="http://schemas.microsoft.com/office/word/2010/wordprocessingInk" xmlns:wne="http://schemas.microsoft.com/office/word/2006/wordml" xmlns:wps="http://schemas.microsoft.com/office/word/2010/wordprocessingShape" mc:Ignorable="w14 w15 wp14 mv">
   <w:footnote w:type="separator" w:id="-1">
     <w:p>
       <w:pPr>
@@ -11241,7 +10936,7 @@
 </file>
 
 <file path=word/header1.xml><?xml version="1.0" encoding="utf-8"?>
-<w:hdr xmlns:wpc="http://schemas.microsoft.com/office/word/2010/wordprocessingCanvas" xmlns:mc="http://schemas.openxmlformats.org/markup-compatibility/2006" xmlns:o="urn:schemas-microsoft-com:office:office" xmlns:r="http://schemas.openxmlformats.org/officeDocument/2006/relationships" xmlns:m="http://schemas.openxmlformats.org/officeDocument/2006/math" xmlns:v="urn:schemas-microsoft-com:vml" xmlns:wp14="http://schemas.microsoft.com/office/word/2010/wordprocessingDrawing" xmlns:wp="http://schemas.openxmlformats.org/drawingml/2006/wordprocessingDrawing" xmlns:w10="urn:schemas-microsoft-com:office:word" xmlns:w="http://schemas.openxmlformats.org/wordprocessingml/2006/main" xmlns:w14="http://schemas.microsoft.com/office/word/2010/wordml" xmlns:w15="http://schemas.microsoft.com/office/word/2012/wordml" xmlns:wpg="http://schemas.microsoft.com/office/word/2010/wordprocessingGroup" xmlns:wpi="http://schemas.microsoft.com/office/word/2010/wordprocessingInk" xmlns:wne="http://schemas.microsoft.com/office/word/2006/wordml" xmlns:wps="http://schemas.microsoft.com/office/word/2010/wordprocessingShape" mc:Ignorable="w14 w15 wp14">
+<w:hdr xmlns:wpc="http://schemas.microsoft.com/office/word/2010/wordprocessingCanvas" xmlns:mo="http://schemas.microsoft.com/office/mac/office/2008/main" xmlns:mc="http://schemas.openxmlformats.org/markup-compatibility/2006" xmlns:mv="urn:schemas-microsoft-com:mac:vml" xmlns:o="urn:schemas-microsoft-com:office:office" xmlns:r="http://schemas.openxmlformats.org/officeDocument/2006/relationships" xmlns:m="http://schemas.openxmlformats.org/officeDocument/2006/math" xmlns:v="urn:schemas-microsoft-com:vml" xmlns:wp14="http://schemas.microsoft.com/office/word/2010/wordprocessingDrawing" xmlns:wp="http://schemas.openxmlformats.org/drawingml/2006/wordprocessingDrawing" xmlns:w10="urn:schemas-microsoft-com:office:word" xmlns:w="http://schemas.openxmlformats.org/wordprocessingml/2006/main" xmlns:w14="http://schemas.microsoft.com/office/word/2010/wordml" xmlns:w15="http://schemas.microsoft.com/office/word/2012/wordml" xmlns:wpg="http://schemas.microsoft.com/office/word/2010/wordprocessingGroup" xmlns:wpi="http://schemas.microsoft.com/office/word/2010/wordprocessingInk" xmlns:wne="http://schemas.microsoft.com/office/word/2006/wordml" xmlns:wps="http://schemas.microsoft.com/office/word/2010/wordprocessingShape" mc:Ignorable="w14 w15 wp14">
   <w:tbl>
     <w:tblPr>
       <w:tblStyle w:val="Grigliatabella"/>
@@ -11291,7 +10986,7 @@
               <w:noProof/>
             </w:rPr>
             <w:tab/>
-            <w:t>Versione: 1.1.1</w:t>
+            <w:t>Versione: 1.2</w:t>
           </w:r>
         </w:p>
       </w:tc>
@@ -11331,7 +11026,13 @@
             <w:rPr>
               <w:noProof/>
             </w:rPr>
-            <w:t>Data: 09/11</w:t>
+            <w:t>Data: 13</w:t>
+          </w:r>
+          <w:r>
+            <w:rPr>
+              <w:noProof/>
+            </w:rPr>
+            <w:t>/11</w:t>
           </w:r>
           <w:r>
             <w:rPr>
@@ -11352,7 +11053,7 @@
 </file>
 
 <file path=word/numbering.xml><?xml version="1.0" encoding="utf-8"?>
-<w:numbering xmlns:wpc="http://schemas.microsoft.com/office/word/2010/wordprocessingCanvas" xmlns:mc="http://schemas.openxmlformats.org/markup-compatibility/2006" xmlns:o="urn:schemas-microsoft-com:office:office" xmlns:r="http://schemas.openxmlformats.org/officeDocument/2006/relationships" xmlns:m="http://schemas.openxmlformats.org/officeDocument/2006/math" xmlns:v="urn:schemas-microsoft-com:vml" xmlns:wp14="http://schemas.microsoft.com/office/word/2010/wordprocessingDrawing" xmlns:wp="http://schemas.openxmlformats.org/drawingml/2006/wordprocessingDrawing" xmlns:w10="urn:schemas-microsoft-com:office:word" xmlns:w="http://schemas.openxmlformats.org/wordprocessingml/2006/main" xmlns:w14="http://schemas.microsoft.com/office/word/2010/wordml" xmlns:w15="http://schemas.microsoft.com/office/word/2012/wordml" xmlns:wpg="http://schemas.microsoft.com/office/word/2010/wordprocessingGroup" xmlns:wpi="http://schemas.microsoft.com/office/word/2010/wordprocessingInk" xmlns:wne="http://schemas.microsoft.com/office/word/2006/wordml" xmlns:wps="http://schemas.microsoft.com/office/word/2010/wordprocessingShape" mc:Ignorable="w14 w15 wp14">
+<w:numbering xmlns:wpc="http://schemas.microsoft.com/office/word/2010/wordprocessingCanvas" xmlns:mo="http://schemas.microsoft.com/office/mac/office/2008/main" xmlns:mc="http://schemas.openxmlformats.org/markup-compatibility/2006" xmlns:mv="urn:schemas-microsoft-com:mac:vml" xmlns:o="urn:schemas-microsoft-com:office:office" xmlns:r="http://schemas.openxmlformats.org/officeDocument/2006/relationships" xmlns:m="http://schemas.openxmlformats.org/officeDocument/2006/math" xmlns:v="urn:schemas-microsoft-com:vml" xmlns:wp14="http://schemas.microsoft.com/office/word/2010/wordprocessingDrawing" xmlns:wp="http://schemas.openxmlformats.org/drawingml/2006/wordprocessingDrawing" xmlns:w10="urn:schemas-microsoft-com:office:word" xmlns:w="http://schemas.openxmlformats.org/wordprocessingml/2006/main" xmlns:w14="http://schemas.microsoft.com/office/word/2010/wordml" xmlns:w15="http://schemas.microsoft.com/office/word/2012/wordml" xmlns:wpg="http://schemas.microsoft.com/office/word/2010/wordprocessingGroup" xmlns:wpi="http://schemas.microsoft.com/office/word/2010/wordprocessingInk" xmlns:wne="http://schemas.microsoft.com/office/word/2006/wordml" xmlns:wps="http://schemas.microsoft.com/office/word/2010/wordprocessingShape" mc:Ignorable="w14 w15 wp14 mv">
   <w:numPicBullet w:numPicBulletId="0">
     <w:pict>
       <v:shapetype id="_x0000_t75" coordsize="21600,21600" o:spt="75" o:preferrelative="t" path="m@4@5l@4@11@9@11@9@5xe" filled="f" stroked="f">
@@ -11374,7 +11075,7 @@
         <v:path o:extrusionok="f" gradientshapeok="t" o:connecttype="rect"/>
         <o:lock v:ext="edit" aspectratio="t"/>
       </v:shapetype>
-      <v:shape id="_x0000_i1102" type="#_x0000_t75" style="width:11.25pt;height:11.25pt" o:bullet="t">
+      <v:shape id="_x0000_i1027" type="#_x0000_t75" style="width:10.9pt;height:10.9pt" o:bullet="t">
         <v:imagedata r:id="rId1" o:title="msoFBAB"/>
       </v:shape>
     </w:pict>
@@ -14443,7 +14144,7 @@
       </w:pPr>
     </w:pPrDefault>
   </w:docDefaults>
-  <w:latentStyles w:defLockedState="0" w:defUIPriority="99" w:defSemiHidden="0" w:defUnhideWhenUsed="0" w:defQFormat="0" w:count="371">
+  <w:latentStyles w:defLockedState="0" w:defUIPriority="99" w:defSemiHidden="0" w:defUnhideWhenUsed="0" w:defQFormat="0" w:count="380">
     <w:lsdException w:name="Normal" w:uiPriority="0" w:qFormat="1"/>
     <w:lsdException w:name="heading 1" w:uiPriority="9" w:qFormat="1"/>
     <w:lsdException w:name="heading 2" w:semiHidden="1" w:uiPriority="9" w:unhideWhenUsed="1" w:qFormat="1"/>
@@ -15441,7 +15142,7 @@
 </file>
 
 <file path=customXml/itemProps1.xml><?xml version="1.0" encoding="utf-8"?>
-<ds:datastoreItem xmlns:ds="http://schemas.openxmlformats.org/officeDocument/2006/customXml" ds:itemID="{36BB7EF7-9A99-47DC-9A52-2D963D00CC52}">
+<ds:datastoreItem xmlns:ds="http://schemas.openxmlformats.org/officeDocument/2006/customXml" ds:itemID="{1D9D0084-3916-4447-83B1-914655E88F9A}">
   <ds:schemaRefs>
     <ds:schemaRef ds:uri="http://schemas.openxmlformats.org/officeDocument/2006/bibliography"/>
   </ds:schemaRefs>

</xml_diff>